<commit_message>
update optimalisatie dossier, fact, analyse queries, compressie + partit
</commit_message>
<xml_diff>
--- a/Module 1 Optimalisatie/Optimialisatie dossier.docx
+++ b/Module 1 Optimalisatie/Optimialisatie dossier.docx
@@ -1,6 +1,6 @@
 
 <file path=word/document.xml><?xml version="1.0" encoding="utf-8"?>
-<w:document xmlns:wpc="http://schemas.microsoft.com/office/word/2010/wordprocessingCanvas" xmlns:cx="http://schemas.microsoft.com/office/drawing/2014/chartex" xmlns:cx1="http://schemas.microsoft.com/office/drawing/2015/9/8/chartex" xmlns:mc="http://schemas.openxmlformats.org/markup-compatibility/2006" xmlns:o="urn:schemas-microsoft-com:office:office" xmlns:r="http://schemas.openxmlformats.org/officeDocument/2006/relationships" xmlns:m="http://schemas.openxmlformats.org/officeDocument/2006/math" xmlns:v="urn:schemas-microsoft-com:vml" xmlns:wp14="http://schemas.microsoft.com/office/word/2010/wordprocessingDrawing" xmlns:wp="http://schemas.openxmlformats.org/drawingml/2006/wordprocessingDrawing" xmlns:w10="urn:schemas-microsoft-com:office:word" xmlns:w="http://schemas.openxmlformats.org/wordprocessingml/2006/main" xmlns:w14="http://schemas.microsoft.com/office/word/2010/wordml" xmlns:w15="http://schemas.microsoft.com/office/word/2012/wordml" xmlns:w16se="http://schemas.microsoft.com/office/word/2015/wordml/symex" xmlns:wpg="http://schemas.microsoft.com/office/word/2010/wordprocessingGroup" xmlns:wpi="http://schemas.microsoft.com/office/word/2010/wordprocessingInk" xmlns:wne="http://schemas.microsoft.com/office/word/2006/wordml" xmlns:wps="http://schemas.microsoft.com/office/word/2010/wordprocessingShape" mc:Ignorable="w14 w15 w16se wp14">
+<w:document xmlns:wpc="http://schemas.microsoft.com/office/word/2010/wordprocessingCanvas" xmlns:cx="http://schemas.microsoft.com/office/drawing/2014/chartex" xmlns:cx1="http://schemas.microsoft.com/office/drawing/2015/9/8/chartex" xmlns:cx2="http://schemas.microsoft.com/office/drawing/2015/10/21/chartex" xmlns:cx3="http://schemas.microsoft.com/office/drawing/2016/5/9/chartex" xmlns:cx4="http://schemas.microsoft.com/office/drawing/2016/5/10/chartex" xmlns:cx5="http://schemas.microsoft.com/office/drawing/2016/5/11/chartex" xmlns:cx6="http://schemas.microsoft.com/office/drawing/2016/5/12/chartex" xmlns:cx7="http://schemas.microsoft.com/office/drawing/2016/5/13/chartex" xmlns:cx8="http://schemas.microsoft.com/office/drawing/2016/5/14/chartex" xmlns:mc="http://schemas.openxmlformats.org/markup-compatibility/2006" xmlns:aink="http://schemas.microsoft.com/office/drawing/2016/ink" xmlns:am3d="http://schemas.microsoft.com/office/drawing/2017/model3d" xmlns:o="urn:schemas-microsoft-com:office:office" xmlns:r="http://schemas.openxmlformats.org/officeDocument/2006/relationships" xmlns:m="http://schemas.openxmlformats.org/officeDocument/2006/math" xmlns:v="urn:schemas-microsoft-com:vml" xmlns:wp14="http://schemas.microsoft.com/office/word/2010/wordprocessingDrawing" xmlns:wp="http://schemas.openxmlformats.org/drawingml/2006/wordprocessingDrawing" xmlns:w10="urn:schemas-microsoft-com:office:word" xmlns:w="http://schemas.openxmlformats.org/wordprocessingml/2006/main" xmlns:w14="http://schemas.microsoft.com/office/word/2010/wordml" xmlns:w15="http://schemas.microsoft.com/office/word/2012/wordml" xmlns:w16cid="http://schemas.microsoft.com/office/word/2016/wordml/cid" xmlns:w16se="http://schemas.microsoft.com/office/word/2015/wordml/symex" xmlns:wpg="http://schemas.microsoft.com/office/word/2010/wordprocessingGroup" xmlns:wpi="http://schemas.microsoft.com/office/word/2010/wordprocessingInk" xmlns:wne="http://schemas.microsoft.com/office/word/2006/wordml" xmlns:wps="http://schemas.microsoft.com/office/word/2010/wordprocessingShape" mc:Ignorable="w14 w15 w16se w16cid wp14">
   <w:body>
     <w:p>
       <w:pPr>
@@ -271,7 +271,19 @@
         <w:rPr>
           <w:lang w:val="nl-BE"/>
         </w:rPr>
-        <w:t>erde, tot aan het punt waar extra investeringen slechts afnemende opbrengsten zouden realiseren.</w:t>
+        <w:t>erde</w:t>
+      </w:r>
+      <w:r>
+        <w:rPr>
+          <w:lang w:val="nl-BE"/>
+        </w:rPr>
+        <w:t>n</w:t>
+      </w:r>
+      <w:r>
+        <w:rPr>
+          <w:lang w:val="nl-BE"/>
+        </w:rPr>
+        <w:t>, tot aan het punt waar extra investeringen slechts afnemende opbrengsten zouden realiseren.</w:t>
       </w:r>
     </w:p>
     <w:p>
@@ -351,7 +363,19 @@
         <w:rPr>
           <w:lang w:val="nl-BE"/>
         </w:rPr>
-        <w:t xml:space="preserve">een zeer informatieve parameter die weergeeft hoeveel rijen de databank heeft moeten aanspreken en ophalen. Dit geeft onder andere weer hoe efficiënt de indexering strategie was. Het CPU gebruik en de totale looptijd van een query, hoewel systeem </w:t>
+        <w:t>een zeer informatieve parameter die weergeeft hoeveel rijen de databank heeft moeten aanspreken en ophalen. Dit geeft onder andere weer hoe efficiënt de indexering strategie was. Het CPU gebruik en de totale looptijd van een query, hoewel</w:t>
+      </w:r>
+      <w:r>
+        <w:rPr>
+          <w:lang w:val="nl-BE"/>
+        </w:rPr>
+        <w:t xml:space="preserve"> deze</w:t>
+      </w:r>
+      <w:r>
+        <w:rPr>
+          <w:lang w:val="nl-BE"/>
+        </w:rPr>
+        <w:t xml:space="preserve"> systeem </w:t>
       </w:r>
       <w:r>
         <w:rPr>
@@ -868,7 +892,19 @@
         <w:rPr>
           <w:lang w:val="nl-BE"/>
         </w:rPr>
-        <w:t xml:space="preserve">Buiten de geclusterde indexen op de primaire sleutels, was er initieel geen enkele index toegepast op de operationele databank. Hieronder word er per tabel in de databank </w:t>
+        <w:t>Buiten de geclusterde indexen op de primaire sleutels, was er initieel geen enkele index toegepast op de operationele databank. Hieronder word</w:t>
+      </w:r>
+      <w:r>
+        <w:rPr>
+          <w:lang w:val="nl-BE"/>
+        </w:rPr>
+        <w:t>t</w:t>
+      </w:r>
+      <w:r>
+        <w:rPr>
+          <w:lang w:val="nl-BE"/>
+        </w:rPr>
+        <w:t xml:space="preserve"> er per tabel in de databank </w:t>
       </w:r>
       <w:r>
         <w:rPr>
@@ -1238,7 +1274,7 @@
         <w:rPr>
           <w:lang w:val="nl-BE"/>
         </w:rPr>
-        <w:t xml:space="preserve"> in deze view. een non Het gebruiken van de view verminderd het aantal </w:t>
+        <w:t xml:space="preserve"> in deze view. Het gebruiken van de view verminderd het aantal </w:t>
       </w:r>
       <w:proofErr w:type="spellStart"/>
       <w:r>
@@ -1430,7 +1466,7 @@
         <w:rPr>
           <w:lang w:val="nl-BE"/>
         </w:rPr>
-        <w:t xml:space="preserve"> niet meer naar de fysieke databank gegaan worden, maar wordt deze zoektocht beperkt tot de ‘pages’ van de index. Een verdere. Tenslotte werd het ook getest of het mogelijk is om een view te creëren voor het aantal stages per </w:t>
+        <w:t xml:space="preserve"> niet meer naar de fysieke databank gegaan worden, maar wordt deze zoektocht beperkt tot de ‘pages’ van de index. Tenslotte werd het ook getest of het mogelijk is om een view te creëren voor het aantal stages per </w:t>
       </w:r>
       <w:proofErr w:type="spellStart"/>
       <w:r>
@@ -1717,13 +1753,7 @@
         <w:rPr>
           <w:lang w:val="nl-BE"/>
         </w:rPr>
-        <w:t xml:space="preserve">Dit </w:t>
-      </w:r>
-      <w:r>
-        <w:rPr>
-          <w:lang w:val="nl-BE"/>
-        </w:rPr>
-        <w:t xml:space="preserve">dient te gebeuren op basis van de </w:t>
+        <w:t xml:space="preserve">Dit dient te gebeuren op basis van de </w:t>
       </w:r>
       <w:proofErr w:type="spellStart"/>
       <w:r>
@@ -1743,13 +1773,7 @@
         <w:rPr>
           <w:lang w:val="nl-BE"/>
         </w:rPr>
-        <w:t xml:space="preserve"> Ten tweede kan een </w:t>
-      </w:r>
-      <w:r>
-        <w:rPr>
-          <w:lang w:val="nl-BE"/>
-        </w:rPr>
-        <w:t xml:space="preserve">gebruiker bij het zoeken van </w:t>
+        <w:t xml:space="preserve"> Ten tweede kan een gebruiker bij het zoeken van </w:t>
       </w:r>
       <w:proofErr w:type="spellStart"/>
       <w:r>
@@ -1763,13 +1787,7 @@
         <w:rPr>
           <w:lang w:val="nl-BE"/>
         </w:rPr>
-        <w:t xml:space="preserve"> filteren op het aantal stages</w:t>
-      </w:r>
-      <w:r>
-        <w:rPr>
-          <w:lang w:val="nl-BE"/>
-        </w:rPr>
-        <w:t xml:space="preserve">, echter dit werd reeds bovenaan behandelt. Ten derde worden er stages toegevoegd. </w:t>
+        <w:t xml:space="preserve"> filteren op het aantal stages, echter dit werd reeds bovenaan behandelt. Ten derde worden er stages toegevoegd. </w:t>
       </w:r>
     </w:p>
     <w:p>
@@ -1803,7 +1821,19 @@
         <w:rPr>
           <w:lang w:val="nl-BE"/>
         </w:rPr>
-        <w:t xml:space="preserve"> index te creëren om de </w:t>
+        <w:t xml:space="preserve"> index te creëren o</w:t>
+      </w:r>
+      <w:r>
+        <w:rPr>
+          <w:lang w:val="nl-BE"/>
+        </w:rPr>
+        <w:t>p</w:t>
+      </w:r>
+      <w:r>
+        <w:rPr>
+          <w:lang w:val="nl-BE"/>
+        </w:rPr>
+        <w:t xml:space="preserve"> de </w:t>
       </w:r>
       <w:proofErr w:type="spellStart"/>
       <w:r>
@@ -1845,7 +1875,19 @@
         <w:rPr>
           <w:lang w:val="nl-BE"/>
         </w:rPr>
-        <w:t xml:space="preserve"> nodig waren met een CPU tijd van 703, werd dit gereduceerd tot 15 </w:t>
+        <w:t xml:space="preserve"> nodig waren met een CPU tijd van 703</w:t>
+      </w:r>
+      <w:r>
+        <w:rPr>
+          <w:lang w:val="nl-BE"/>
+        </w:rPr>
+        <w:t>ms</w:t>
+      </w:r>
+      <w:r>
+        <w:rPr>
+          <w:lang w:val="nl-BE"/>
+        </w:rPr>
+        <w:t xml:space="preserve">, werd dit gereduceerd tot 15 </w:t>
       </w:r>
       <w:proofErr w:type="spellStart"/>
       <w:r>
@@ -1859,7 +1901,19 @@
         <w:rPr>
           <w:lang w:val="nl-BE"/>
         </w:rPr>
-        <w:t xml:space="preserve"> en &lt;0 CPU tijd. Deze index heeft geen impact op het gekozen query plan van de test-query uit de </w:t>
+        <w:t xml:space="preserve"> en &lt;0</w:t>
+      </w:r>
+      <w:r>
+        <w:rPr>
+          <w:lang w:val="nl-BE"/>
+        </w:rPr>
+        <w:t>ms</w:t>
+      </w:r>
+      <w:r>
+        <w:rPr>
+          <w:lang w:val="nl-BE"/>
+        </w:rPr>
+        <w:t xml:space="preserve"> CPU tijd. Deze index heeft geen impact op het gekozen query plan van de test-query uit de </w:t>
       </w:r>
       <w:proofErr w:type="spellStart"/>
       <w:r>
@@ -1887,14 +1941,14 @@
         <w:rPr>
           <w:lang w:val="nl-BE"/>
         </w:rPr>
-        <w:t xml:space="preserve">). Het query plan prefereerde nog </w:t>
+        <w:t xml:space="preserve">). Het query plan prefereerde </w:t>
       </w:r>
       <w:r>
         <w:rPr>
           <w:lang w:val="nl-BE"/>
         </w:rPr>
         <w:lastRenderedPageBreak/>
-        <w:t xml:space="preserve">steeds om de view te gebruiken (met een verschil van 54 </w:t>
+        <w:t xml:space="preserve">nog steeds om de view te gebruiken (met een verschil van 54 </w:t>
       </w:r>
       <w:proofErr w:type="spellStart"/>
       <w:r>
@@ -1966,13 +2020,25 @@
         <w:rPr>
           <w:lang w:val="nl-BE"/>
         </w:rPr>
-        <w:t xml:space="preserve">Er worden </w:t>
-      </w:r>
-      <w:r>
-        <w:rPr>
-          <w:lang w:val="nl-BE"/>
-        </w:rPr>
-        <w:t xml:space="preserve"> X aantal </w:t>
+        <w:t>Er worden</w:t>
+      </w:r>
+      <w:r>
+        <w:rPr>
+          <w:lang w:val="nl-BE"/>
+        </w:rPr>
+        <w:t xml:space="preserve"> </w:t>
+      </w:r>
+      <w:r>
+        <w:rPr>
+          <w:lang w:val="nl-BE"/>
+        </w:rPr>
+        <w:t>3</w:t>
+      </w:r>
+      <w:r>
+        <w:rPr>
+          <w:lang w:val="nl-BE"/>
+        </w:rPr>
+        <w:t xml:space="preserve"> </w:t>
       </w:r>
       <w:proofErr w:type="spellStart"/>
       <w:r>
@@ -1995,12 +2061,30 @@
         </w:rPr>
         <w:t>dbo.treasure</w:t>
       </w:r>
-      <w:proofErr w:type="spellEnd"/>
-      <w:r>
-        <w:rPr>
-          <w:lang w:val="nl-BE"/>
-        </w:rPr>
-        <w:t xml:space="preserve">. Ten eerste, het aantal X geplaatste logberichten  dat bij een bepaalde </w:t>
+      <w:r>
+        <w:rPr>
+          <w:lang w:val="nl-BE"/>
+        </w:rPr>
+        <w:t>_log</w:t>
+      </w:r>
+      <w:proofErr w:type="spellEnd"/>
+      <w:r>
+        <w:rPr>
+          <w:lang w:val="nl-BE"/>
+        </w:rPr>
+        <w:t xml:space="preserve">. Ten eerste, het </w:t>
+      </w:r>
+      <w:r>
+        <w:rPr>
+          <w:lang w:val="nl-BE"/>
+        </w:rPr>
+        <w:t>laatste X aantal</w:t>
+      </w:r>
+      <w:r>
+        <w:rPr>
+          <w:lang w:val="nl-BE"/>
+        </w:rPr>
+        <w:t xml:space="preserve"> geplaatste logberichten  dat bij een bepaalde </w:t>
       </w:r>
       <w:proofErr w:type="spellStart"/>
       <w:r>
@@ -2014,35 +2098,59 @@
         <w:rPr>
           <w:lang w:val="nl-BE"/>
         </w:rPr>
-        <w:t xml:space="preserve"> hoort. Ten tweede heeft de helpdesk de mogelijkheid om logs te </w:t>
-      </w:r>
-      <w:proofErr w:type="spellStart"/>
-      <w:r>
-        <w:rPr>
-          <w:lang w:val="nl-BE"/>
-        </w:rPr>
-        <w:t>moderen</w:t>
-      </w:r>
-      <w:proofErr w:type="spellEnd"/>
-      <w:r>
-        <w:rPr>
-          <w:lang w:val="nl-BE"/>
-        </w:rPr>
-        <w:t>, hiervoor moeten ze zoeken op tekst.</w:t>
-      </w:r>
-    </w:p>
-    <w:p>
-      <w:pPr>
-        <w:jc w:val="both"/>
-        <w:rPr>
-          <w:lang w:val="nl-BE"/>
-        </w:rPr>
-      </w:pPr>
-      <w:r>
-        <w:rPr>
-          <w:lang w:val="nl-BE"/>
-        </w:rPr>
-        <w:t xml:space="preserve">Index strategie. (1)Non-cluster index op </w:t>
+        <w:t xml:space="preserve"> hoort. Ten tweede heeft de helpdesk de mogelijkheid om logs te moder</w:t>
+      </w:r>
+      <w:r>
+        <w:rPr>
+          <w:lang w:val="nl-BE"/>
+        </w:rPr>
+        <w:t>er</w:t>
+      </w:r>
+      <w:r>
+        <w:rPr>
+          <w:lang w:val="nl-BE"/>
+        </w:rPr>
+        <w:t>en, hiervoor moeten ze zoeken op tekst.</w:t>
+      </w:r>
+      <w:r>
+        <w:rPr>
+          <w:lang w:val="nl-BE"/>
+        </w:rPr>
+        <w:t xml:space="preserve"> Tot slot kunnen er uiteraard ook nieuwe rijen worden toegevoegd in de tabel.</w:t>
+      </w:r>
+    </w:p>
+    <w:p>
+      <w:pPr>
+        <w:jc w:val="both"/>
+        <w:rPr>
+          <w:lang w:val="nl-BE"/>
+        </w:rPr>
+      </w:pPr>
+      <w:r>
+        <w:rPr>
+          <w:lang w:val="nl-BE"/>
+        </w:rPr>
+        <w:t>Index strategie. Non-</w:t>
+      </w:r>
+      <w:proofErr w:type="spellStart"/>
+      <w:r>
+        <w:rPr>
+          <w:lang w:val="nl-BE"/>
+        </w:rPr>
+        <w:t>cluster</w:t>
+      </w:r>
+      <w:r>
+        <w:rPr>
+          <w:lang w:val="nl-BE"/>
+        </w:rPr>
+        <w:t>ed</w:t>
+      </w:r>
+      <w:proofErr w:type="spellEnd"/>
+      <w:r>
+        <w:rPr>
+          <w:lang w:val="nl-BE"/>
+        </w:rPr>
+        <w:t xml:space="preserve"> index op </w:t>
       </w:r>
       <w:proofErr w:type="spellStart"/>
       <w:r>
@@ -2056,49 +2164,55 @@
         <w:rPr>
           <w:lang w:val="nl-BE"/>
         </w:rPr>
-        <w:t xml:space="preserve"> ID zorgt voor een sterke vermindering in zoek tijd. (2) Echter, het is ook mogelijk om de beschrijving al mee te zetten op de index, dit is iets minder </w:t>
-      </w:r>
-      <w:proofErr w:type="spellStart"/>
-      <w:r>
-        <w:rPr>
-          <w:lang w:val="nl-BE"/>
-        </w:rPr>
-        <w:t>reads</w:t>
-      </w:r>
-      <w:proofErr w:type="spellEnd"/>
-      <w:r>
-        <w:rPr>
-          <w:lang w:val="nl-BE"/>
-        </w:rPr>
-        <w:t xml:space="preserve"> (maar dit een </w:t>
-      </w:r>
-      <w:proofErr w:type="spellStart"/>
-      <w:r>
-        <w:rPr>
-          <w:lang w:val="nl-BE"/>
-        </w:rPr>
-        <w:t>write</w:t>
-      </w:r>
-      <w:proofErr w:type="spellEnd"/>
-      <w:r>
-        <w:rPr>
-          <w:lang w:val="nl-BE"/>
-        </w:rPr>
-        <w:t xml:space="preserve">-heavy tabel, dus uitzoeken of dit wel OK is). (3) het is eventueel een idee om de </w:t>
-      </w:r>
-      <w:proofErr w:type="spellStart"/>
-      <w:r>
-        <w:rPr>
-          <w:lang w:val="nl-BE"/>
-        </w:rPr>
-        <w:t>clustered</w:t>
-      </w:r>
-      <w:proofErr w:type="spellEnd"/>
-      <w:r>
-        <w:rPr>
-          <w:lang w:val="nl-BE"/>
-        </w:rPr>
-        <w:t xml:space="preserve"> index te zetten op </w:t>
+        <w:t xml:space="preserve"> ID zorgt voor een sterke vermindering in zoek tijd. </w:t>
+      </w:r>
+      <w:r>
+        <w:rPr>
+          <w:lang w:val="nl-BE"/>
+        </w:rPr>
+        <w:t xml:space="preserve">Voor enkele </w:t>
+      </w:r>
+      <w:proofErr w:type="spellStart"/>
+      <w:r>
+        <w:rPr>
+          <w:lang w:val="nl-BE"/>
+        </w:rPr>
+        <w:t>queries</w:t>
+      </w:r>
+      <w:proofErr w:type="spellEnd"/>
+      <w:r>
+        <w:rPr>
+          <w:lang w:val="nl-BE"/>
+        </w:rPr>
+        <w:t xml:space="preserve"> zou het interessant zijn om extra indexen op deze tabel te plaatsen, maar aangezien deze tabel één is waar veel </w:t>
+      </w:r>
+      <w:proofErr w:type="spellStart"/>
+      <w:r>
+        <w:rPr>
+          <w:lang w:val="nl-BE"/>
+        </w:rPr>
+        <w:t>inserts</w:t>
+      </w:r>
+      <w:proofErr w:type="spellEnd"/>
+      <w:r>
+        <w:rPr>
+          <w:lang w:val="nl-BE"/>
+        </w:rPr>
+        <w:t xml:space="preserve"> op moeten gebeuren opteren we ervoor om het aantal indexen tot het minimum te beperken. </w:t>
+      </w:r>
+    </w:p>
+    <w:p>
+      <w:pPr>
+        <w:jc w:val="both"/>
+        <w:rPr>
+          <w:lang w:val="nl-BE"/>
+        </w:rPr>
+      </w:pPr>
+      <w:r>
+        <w:rPr>
+          <w:lang w:val="nl-BE"/>
+        </w:rPr>
+        <w:t xml:space="preserve">Voor de eerste query dient de volgorde van de </w:t>
       </w:r>
       <w:proofErr w:type="spellStart"/>
       <w:r>
@@ -2112,86 +2226,14 @@
         <w:rPr>
           <w:lang w:val="nl-BE"/>
         </w:rPr>
-        <w:t xml:space="preserve"> (met ID in de sleutel), dit is waarschijnlijk te groot (gezien die een </w:t>
-      </w:r>
-      <w:proofErr w:type="spellStart"/>
-      <w:r>
-        <w:rPr>
-          <w:lang w:val="nl-BE"/>
-        </w:rPr>
-        <w:t>write</w:t>
-      </w:r>
-      <w:proofErr w:type="spellEnd"/>
-      <w:r>
-        <w:rPr>
-          <w:lang w:val="nl-BE"/>
-        </w:rPr>
-        <w:t xml:space="preserve"> heavy </w:t>
-      </w:r>
-      <w:proofErr w:type="spellStart"/>
-      <w:r>
-        <w:rPr>
-          <w:lang w:val="nl-BE"/>
-        </w:rPr>
-        <w:t>db</w:t>
-      </w:r>
-      <w:proofErr w:type="spellEnd"/>
-      <w:r>
-        <w:rPr>
-          <w:lang w:val="nl-BE"/>
-        </w:rPr>
-        <w:t xml:space="preserve"> is). (4) om logs te </w:t>
-      </w:r>
-      <w:proofErr w:type="spellStart"/>
-      <w:r>
-        <w:rPr>
-          <w:lang w:val="nl-BE"/>
-        </w:rPr>
-        <w:t>moderen</w:t>
-      </w:r>
-      <w:proofErr w:type="spellEnd"/>
-      <w:r>
-        <w:rPr>
-          <w:lang w:val="nl-BE"/>
-        </w:rPr>
-        <w:t xml:space="preserve"> kan er een full tekst index worden gebruikt</w:t>
-      </w:r>
-    </w:p>
-    <w:p>
-      <w:pPr>
-        <w:jc w:val="both"/>
-        <w:rPr>
-          <w:lang w:val="nl-BE"/>
-        </w:rPr>
-      </w:pPr>
-      <w:r>
-        <w:rPr>
-          <w:lang w:val="nl-BE"/>
-        </w:rPr>
-        <w:t xml:space="preserve">Voor de eerste query dient de volgorde van de </w:t>
-      </w:r>
-      <w:proofErr w:type="spellStart"/>
-      <w:r>
-        <w:rPr>
-          <w:lang w:val="nl-BE"/>
-        </w:rPr>
-        <w:t>log_time</w:t>
-      </w:r>
-      <w:proofErr w:type="spellEnd"/>
-      <w:r>
-        <w:rPr>
-          <w:lang w:val="nl-BE"/>
-        </w:rPr>
         <w:t xml:space="preserve"> overeen te komen met de ‘laatst’ geplaatste berichten; we kunnen hier ook een view voor </w:t>
       </w:r>
-      <w:proofErr w:type="spellStart"/>
-      <w:r>
-        <w:rPr>
-          <w:lang w:val="nl-BE"/>
-        </w:rPr>
-        <w:t>creeëren</w:t>
-      </w:r>
-      <w:proofErr w:type="spellEnd"/>
+      <w:r>
+        <w:rPr>
+          <w:lang w:val="nl-BE"/>
+        </w:rPr>
+        <w:t>creëren</w:t>
+      </w:r>
       <w:r>
         <w:rPr>
           <w:lang w:val="nl-BE"/>
@@ -2217,19 +2259,23 @@
         </w:rPr>
         <w:t xml:space="preserve">Check of een view </w:t>
       </w:r>
-      <w:proofErr w:type="spellStart"/>
-      <w:r>
-        <w:rPr>
-          <w:lang w:val="nl-BE"/>
-        </w:rPr>
-        <w:t>creeren</w:t>
-      </w:r>
-      <w:proofErr w:type="spellEnd"/>
-      <w:r>
-        <w:rPr>
-          <w:lang w:val="nl-BE"/>
-        </w:rPr>
-        <w:t xml:space="preserve"> bij </w:t>
+      <w:r>
+        <w:rPr>
+          <w:lang w:val="nl-BE"/>
+        </w:rPr>
+        <w:t>creëren</w:t>
+      </w:r>
+      <w:r>
+        <w:rPr>
+          <w:lang w:val="nl-BE"/>
+        </w:rPr>
+        <w:t xml:space="preserve"> </w:t>
+      </w:r>
+      <w:r>
+        <w:rPr>
+          <w:lang w:val="nl-BE"/>
+        </w:rPr>
+        <w:t xml:space="preserve">bij </w:t>
       </w:r>
       <w:proofErr w:type="spellStart"/>
       <w:r>
@@ -3118,7 +3164,498 @@
     </w:p>
     <w:p>
       <w:pPr>
+        <w:jc w:val="both"/>
+        <w:rPr>
+          <w:b/>
+          <w:lang w:val="nl-BE"/>
+        </w:rPr>
+      </w:pPr>
+    </w:p>
+    <w:p>
+      <w:pPr>
+        <w:jc w:val="both"/>
+        <w:rPr>
+          <w:b/>
+          <w:lang w:val="nl-BE"/>
+        </w:rPr>
+      </w:pPr>
+      <w:bookmarkStart w:id="8" w:name="_GoBack"/>
+      <w:bookmarkEnd w:id="8"/>
+    </w:p>
+    <w:p>
+      <w:pPr>
+        <w:jc w:val="both"/>
+        <w:rPr>
+          <w:b/>
+          <w:lang w:val="nl-BE"/>
+        </w:rPr>
+      </w:pPr>
+    </w:p>
+    <w:p>
+      <w:pPr>
+        <w:jc w:val="both"/>
+        <w:rPr>
+          <w:b/>
+          <w:lang w:val="nl-BE"/>
+        </w:rPr>
+      </w:pPr>
+      <w:r>
+        <w:rPr>
+          <w:b/>
+          <w:lang w:val="nl-BE"/>
+        </w:rPr>
+        <w:lastRenderedPageBreak/>
+        <w:t>PARTITIONING</w:t>
+      </w:r>
+    </w:p>
+    <w:p>
+      <w:pPr>
+        <w:pStyle w:val="Lijstalinea"/>
+        <w:numPr>
+          <w:ilvl w:val="0"/>
+          <w:numId w:val="22"/>
+        </w:numPr>
+        <w:jc w:val="both"/>
+        <w:rPr>
+          <w:lang w:val="nl-BE"/>
+        </w:rPr>
+      </w:pPr>
+      <w:commentRangeStart w:id="9"/>
+      <w:proofErr w:type="spellStart"/>
+      <w:r>
+        <w:rPr>
+          <w:lang w:val="nl-BE"/>
+        </w:rPr>
+        <w:t>Filegroup</w:t>
+      </w:r>
+      <w:proofErr w:type="spellEnd"/>
+      <w:r>
+        <w:rPr>
+          <w:lang w:val="nl-BE"/>
+        </w:rPr>
+        <w:t xml:space="preserve"> creëren voor </w:t>
+      </w:r>
+      <w:r>
+        <w:rPr>
+          <w:lang w:val="nl-BE"/>
+        </w:rPr>
+        <w:t xml:space="preserve">elke partitie, namelijk 9 (zie verder). We laten de PRIMARY </w:t>
+      </w:r>
+      <w:proofErr w:type="spellStart"/>
+      <w:r>
+        <w:rPr>
+          <w:lang w:val="nl-BE"/>
+        </w:rPr>
+        <w:t>filegroup</w:t>
+      </w:r>
+      <w:proofErr w:type="spellEnd"/>
+      <w:r>
+        <w:rPr>
+          <w:lang w:val="nl-BE"/>
+        </w:rPr>
+        <w:t xml:space="preserve"> buiten beschouwing, hier gaan we niets van de partitie inzetten.</w:t>
+      </w:r>
+    </w:p>
+    <w:p>
+      <w:pPr>
+        <w:pStyle w:val="Lijstalinea"/>
+        <w:numPr>
+          <w:ilvl w:val="0"/>
+          <w:numId w:val="22"/>
+        </w:numPr>
+        <w:jc w:val="both"/>
+        <w:rPr>
+          <w:lang w:val="nl-BE"/>
+        </w:rPr>
+      </w:pPr>
+      <w:r>
+        <w:rPr>
+          <w:lang w:val="nl-BE"/>
+        </w:rPr>
+        <w:t xml:space="preserve">Maak voor elke </w:t>
+      </w:r>
+      <w:proofErr w:type="spellStart"/>
+      <w:r>
+        <w:rPr>
+          <w:lang w:val="nl-BE"/>
+        </w:rPr>
+        <w:t>filegroup</w:t>
+      </w:r>
+      <w:proofErr w:type="spellEnd"/>
+      <w:r>
+        <w:rPr>
+          <w:lang w:val="nl-BE"/>
+        </w:rPr>
+        <w:t xml:space="preserve"> een file</w:t>
+      </w:r>
+      <w:r>
+        <w:rPr>
+          <w:lang w:val="nl-BE"/>
+        </w:rPr>
+        <w:t xml:space="preserve"> van het type </w:t>
+      </w:r>
+      <w:proofErr w:type="spellStart"/>
+      <w:r>
+        <w:rPr>
+          <w:lang w:val="nl-BE"/>
+        </w:rPr>
+        <w:t>rows</w:t>
+      </w:r>
+      <w:proofErr w:type="spellEnd"/>
+      <w:r>
+        <w:rPr>
+          <w:lang w:val="nl-BE"/>
+        </w:rPr>
+        <w:t xml:space="preserve"> aan en </w:t>
+      </w:r>
+      <w:proofErr w:type="spellStart"/>
+      <w:r>
+        <w:rPr>
+          <w:lang w:val="nl-BE"/>
+        </w:rPr>
+        <w:t>assign</w:t>
+      </w:r>
+      <w:proofErr w:type="spellEnd"/>
+      <w:r>
+        <w:rPr>
+          <w:lang w:val="nl-BE"/>
+        </w:rPr>
+        <w:t xml:space="preserve"> deze file aan de </w:t>
+      </w:r>
+      <w:proofErr w:type="spellStart"/>
+      <w:r>
+        <w:rPr>
+          <w:lang w:val="nl-BE"/>
+        </w:rPr>
+        <w:t>filegroup</w:t>
+      </w:r>
+      <w:proofErr w:type="spellEnd"/>
+      <w:r>
+        <w:rPr>
+          <w:lang w:val="nl-BE"/>
+        </w:rPr>
+        <w:t xml:space="preserve">. Je kan geen </w:t>
+      </w:r>
+      <w:proofErr w:type="spellStart"/>
+      <w:r>
+        <w:rPr>
+          <w:lang w:val="nl-BE"/>
+        </w:rPr>
+        <w:t>partitionering</w:t>
+      </w:r>
+      <w:proofErr w:type="spellEnd"/>
+      <w:r>
+        <w:rPr>
+          <w:lang w:val="nl-BE"/>
+        </w:rPr>
+        <w:t xml:space="preserve"> doen en de partitie toewijzen aan een lege </w:t>
+      </w:r>
+      <w:proofErr w:type="spellStart"/>
+      <w:r>
+        <w:rPr>
+          <w:lang w:val="nl-BE"/>
+        </w:rPr>
+        <w:t>filegroup</w:t>
+      </w:r>
+      <w:proofErr w:type="spellEnd"/>
+    </w:p>
+    <w:p>
+      <w:pPr>
+        <w:pStyle w:val="Lijstalinea"/>
+        <w:numPr>
+          <w:ilvl w:val="0"/>
+          <w:numId w:val="22"/>
+        </w:numPr>
+        <w:jc w:val="both"/>
+        <w:rPr>
+          <w:lang w:val="nl-BE"/>
+        </w:rPr>
+      </w:pPr>
+      <w:proofErr w:type="spellStart"/>
+      <w:r>
+        <w:rPr>
+          <w:lang w:val="nl-BE"/>
+        </w:rPr>
+        <w:t>Partition</w:t>
+      </w:r>
+      <w:proofErr w:type="spellEnd"/>
+      <w:r>
+        <w:rPr>
+          <w:lang w:val="nl-BE"/>
+        </w:rPr>
+        <w:t xml:space="preserve"> wizard volgen. </w:t>
+      </w:r>
+      <w:r>
+        <w:rPr>
+          <w:lang w:val="nl-BE"/>
+        </w:rPr>
+        <w:t xml:space="preserve">We gaan </w:t>
+      </w:r>
+      <w:proofErr w:type="spellStart"/>
+      <w:r>
+        <w:rPr>
+          <w:lang w:val="nl-BE"/>
+        </w:rPr>
+        <w:t>partitioneren</w:t>
+      </w:r>
+      <w:proofErr w:type="spellEnd"/>
+      <w:r>
+        <w:rPr>
+          <w:lang w:val="nl-BE"/>
+        </w:rPr>
+        <w:t xml:space="preserve"> op basis van de </w:t>
+      </w:r>
+      <w:proofErr w:type="spellStart"/>
+      <w:r>
+        <w:rPr>
+          <w:lang w:val="nl-BE"/>
+        </w:rPr>
+        <w:t>log_time</w:t>
+      </w:r>
+      <w:proofErr w:type="spellEnd"/>
+      <w:r>
+        <w:rPr>
+          <w:lang w:val="nl-BE"/>
+        </w:rPr>
+        <w:t xml:space="preserve">. </w:t>
+      </w:r>
+      <w:r>
+        <w:rPr>
+          <w:lang w:val="nl-BE"/>
+        </w:rPr>
+        <w:t xml:space="preserve">De </w:t>
+      </w:r>
+      <w:proofErr w:type="spellStart"/>
+      <w:r>
+        <w:rPr>
+          <w:lang w:val="nl-BE"/>
+        </w:rPr>
+        <w:t>partition</w:t>
+      </w:r>
+      <w:proofErr w:type="spellEnd"/>
+      <w:r>
+        <w:rPr>
+          <w:lang w:val="nl-BE"/>
+        </w:rPr>
+        <w:t xml:space="preserve"> functie en </w:t>
+      </w:r>
+      <w:proofErr w:type="spellStart"/>
+      <w:r>
+        <w:rPr>
+          <w:lang w:val="nl-BE"/>
+        </w:rPr>
+        <w:t>scheme</w:t>
+      </w:r>
+      <w:proofErr w:type="spellEnd"/>
+      <w:r>
+        <w:rPr>
+          <w:lang w:val="nl-BE"/>
+        </w:rPr>
+        <w:t xml:space="preserve"> </w:t>
+      </w:r>
+      <w:r>
+        <w:rPr>
+          <w:lang w:val="nl-BE"/>
+        </w:rPr>
+        <w:t xml:space="preserve">geven we </w:t>
+      </w:r>
+      <w:r>
+        <w:rPr>
+          <w:lang w:val="nl-BE"/>
+        </w:rPr>
+        <w:t>een nuttige naam</w:t>
+      </w:r>
+      <w:r>
+        <w:rPr>
+          <w:lang w:val="nl-BE"/>
+        </w:rPr>
+        <w:t xml:space="preserve"> </w:t>
+      </w:r>
+      <w:r>
+        <w:rPr>
+          <w:lang w:val="nl-BE"/>
+        </w:rPr>
+        <w:t xml:space="preserve">(e.g. </w:t>
+      </w:r>
+      <w:proofErr w:type="spellStart"/>
+      <w:r>
+        <w:rPr>
+          <w:lang w:val="nl-BE"/>
+        </w:rPr>
+        <w:t>partition_fun_</w:t>
+      </w:r>
+      <w:r>
+        <w:rPr>
+          <w:lang w:val="nl-BE"/>
+        </w:rPr>
+        <w:t>treasure_log</w:t>
+      </w:r>
+      <w:proofErr w:type="spellEnd"/>
+      <w:r>
+        <w:rPr>
+          <w:lang w:val="nl-BE"/>
+        </w:rPr>
+        <w:t xml:space="preserve"> en </w:t>
+      </w:r>
+      <w:proofErr w:type="spellStart"/>
+      <w:r>
+        <w:rPr>
+          <w:lang w:val="nl-BE"/>
+        </w:rPr>
+        <w:t>partition_scheme_treasure_log</w:t>
+      </w:r>
+      <w:proofErr w:type="spellEnd"/>
+      <w:r>
+        <w:rPr>
+          <w:lang w:val="nl-BE"/>
+        </w:rPr>
+        <w:t>)</w:t>
+      </w:r>
+    </w:p>
+    <w:p>
+      <w:pPr>
+        <w:pStyle w:val="Lijstalinea"/>
+        <w:numPr>
+          <w:ilvl w:val="0"/>
+          <w:numId w:val="22"/>
+        </w:numPr>
+        <w:jc w:val="both"/>
+        <w:rPr>
+          <w:lang w:val="nl-BE"/>
+        </w:rPr>
+      </w:pPr>
+      <w:r>
+        <w:rPr>
+          <w:lang w:val="nl-BE"/>
+        </w:rPr>
+        <w:t xml:space="preserve">Bij map </w:t>
+      </w:r>
+      <w:proofErr w:type="spellStart"/>
+      <w:r>
+        <w:rPr>
+          <w:lang w:val="nl-BE"/>
+        </w:rPr>
+        <w:t>partitions</w:t>
+      </w:r>
+      <w:proofErr w:type="spellEnd"/>
+      <w:r>
+        <w:rPr>
+          <w:lang w:val="nl-BE"/>
+        </w:rPr>
+        <w:t xml:space="preserve"> kiezen we voor Set </w:t>
+      </w:r>
+      <w:proofErr w:type="spellStart"/>
+      <w:r>
+        <w:rPr>
+          <w:lang w:val="nl-BE"/>
+        </w:rPr>
+        <w:t>boundaries</w:t>
+      </w:r>
+      <w:proofErr w:type="spellEnd"/>
+      <w:r>
+        <w:rPr>
+          <w:lang w:val="nl-BE"/>
+        </w:rPr>
+        <w:t>. Hier stellen we in wat onze range is. De range die we nemen is onze van de eerste log (september 2015) tot de meeste recente log (september 2018).</w:t>
+      </w:r>
+      <w:r>
+        <w:rPr>
+          <w:lang w:val="nl-BE"/>
+        </w:rPr>
+        <w:t xml:space="preserve"> Deze eerste partitie heeft in dit geval een beperkte hoeveelheid data, maar we stellen deze partitie hier even voor als al wat er in een ‘echte’ productiedatabase voor deze datum zou komen, wat op zijn beurt ook verder </w:t>
+      </w:r>
+      <w:proofErr w:type="spellStart"/>
+      <w:r>
+        <w:rPr>
+          <w:lang w:val="nl-BE"/>
+        </w:rPr>
+        <w:t>gepartitioneerd</w:t>
+      </w:r>
+      <w:proofErr w:type="spellEnd"/>
+      <w:r>
+        <w:rPr>
+          <w:lang w:val="nl-BE"/>
+        </w:rPr>
+        <w:t xml:space="preserve"> zou worden. </w:t>
+      </w:r>
+      <w:r>
+        <w:rPr>
+          <w:lang w:val="nl-BE"/>
+        </w:rPr>
+        <w:t xml:space="preserve">Wanneer we kiezen voor een halfjaarlijkse </w:t>
+      </w:r>
+      <w:proofErr w:type="spellStart"/>
+      <w:r>
+        <w:rPr>
+          <w:lang w:val="nl-BE"/>
+        </w:rPr>
+        <w:t>partitionering</w:t>
+      </w:r>
+      <w:proofErr w:type="spellEnd"/>
+      <w:r>
+        <w:rPr>
+          <w:lang w:val="nl-BE"/>
+        </w:rPr>
+        <w:t>, dan resulteert dit in 8 verschillende partities + 1 extra voor de nieuwe data.</w:t>
+      </w:r>
+    </w:p>
+    <w:p>
+      <w:pPr>
+        <w:pStyle w:val="Lijstalinea"/>
+        <w:numPr>
+          <w:ilvl w:val="0"/>
+          <w:numId w:val="22"/>
+        </w:numPr>
+        <w:jc w:val="both"/>
+        <w:rPr>
+          <w:lang w:val="nl-BE"/>
+        </w:rPr>
+      </w:pPr>
+      <w:r>
+        <w:rPr>
+          <w:lang w:val="nl-BE"/>
+        </w:rPr>
+        <w:t>Genereer script</w:t>
+      </w:r>
+    </w:p>
+    <w:p>
+      <w:pPr>
+        <w:pStyle w:val="Lijstalinea"/>
+        <w:numPr>
+          <w:ilvl w:val="0"/>
+          <w:numId w:val="22"/>
+        </w:numPr>
+        <w:jc w:val="both"/>
+        <w:rPr>
+          <w:lang w:val="nl-BE"/>
+        </w:rPr>
+      </w:pPr>
+      <w:r>
+        <w:rPr>
+          <w:lang w:val="nl-BE"/>
+        </w:rPr>
+        <w:t>Voer uit</w:t>
+      </w:r>
+      <w:commentRangeEnd w:id="9"/>
+      <w:r>
+        <w:rPr>
+          <w:rStyle w:val="Verwijzingopmerking"/>
+        </w:rPr>
+        <w:commentReference w:id="9"/>
+      </w:r>
+    </w:p>
+    <w:p>
+      <w:pPr>
+        <w:jc w:val="both"/>
+        <w:rPr>
+          <w:lang w:val="nl-BE"/>
+        </w:rPr>
+      </w:pPr>
+    </w:p>
+    <w:p>
+      <w:pPr>
         <w:spacing w:after="0" w:line="240" w:lineRule="auto"/>
+        <w:ind w:left="360"/>
         <w:jc w:val="both"/>
         <w:textAlignment w:val="baseline"/>
         <w:rPr>
@@ -3130,8 +3667,6 @@
           <w:lang w:val="nl-BE" w:eastAsia="en-GB"/>
         </w:rPr>
       </w:pPr>
-      <w:bookmarkStart w:id="8" w:name="_GoBack"/>
-      <w:bookmarkEnd w:id="8"/>
     </w:p>
     <w:p>
       <w:pPr>
@@ -3184,7 +3719,6 @@
           <w:szCs w:val="20"/>
           <w:lang w:val="nl-BE" w:eastAsia="en-GB"/>
         </w:rPr>
-        <w:lastRenderedPageBreak/>
         <w:t xml:space="preserve">Deze tabel wordt aangeroepen met drie </w:t>
       </w:r>
       <w:proofErr w:type="spellStart"/>
@@ -3476,7 +4010,7 @@
         </w:rPr>
         <w:t xml:space="preserve"> index wordt er eerst gesorteerd op de eerste kolom en daarna op de volgende. </w:t>
       </w:r>
-      <w:commentRangeStart w:id="9"/>
+      <w:commentRangeStart w:id="10"/>
       <w:r>
         <w:rPr>
           <w:rFonts w:ascii="Arial" w:eastAsia="Times New Roman" w:hAnsi="Arial" w:cs="Arial"/>
@@ -3487,12 +4021,12 @@
         </w:rPr>
         <w:t xml:space="preserve">Hier moet je rekening houden met de volgorde van het sorteren. </w:t>
       </w:r>
-      <w:commentRangeEnd w:id="9"/>
+      <w:commentRangeEnd w:id="10"/>
       <w:r>
         <w:rPr>
           <w:rStyle w:val="Verwijzingopmerking"/>
         </w:rPr>
-        <w:commentReference w:id="9"/>
+        <w:commentReference w:id="10"/>
       </w:r>
     </w:p>
     <w:p>
@@ -3965,6 +4499,7 @@
               <w:jc w:val="both"/>
             </w:pPr>
             <w:r>
+              <w:lastRenderedPageBreak/>
               <w:t xml:space="preserve">Query (non-cl on name) </w:t>
             </w:r>
             <w:proofErr w:type="spellStart"/>
@@ -4289,8 +4824,10 @@
     </w:p>
     <w:p>
       <w:pPr>
-        <w:jc w:val="both"/>
-        <w:rPr>
+        <w:spacing w:after="0"/>
+        <w:jc w:val="both"/>
+        <w:rPr>
+          <w:b/>
           <w:lang w:val="nl-BE"/>
         </w:rPr>
       </w:pPr>
@@ -4300,8 +4837,7 @@
         <w:pStyle w:val="Kop2"/>
       </w:pPr>
       <w:r>
-        <w:lastRenderedPageBreak/>
-        <w:t>Fragmentatie</w:t>
+        <w:t>Creëren van views</w:t>
       </w:r>
     </w:p>
     <w:p>
@@ -4319,7 +4855,7 @@
         <w:pStyle w:val="Kop2"/>
       </w:pPr>
       <w:r>
-        <w:t>Creëren van views</w:t>
+        <w:t>Compressie</w:t>
       </w:r>
     </w:p>
     <w:p>
@@ -4334,11 +4870,1425 @@
     </w:p>
     <w:p>
       <w:pPr>
+        <w:spacing w:after="0"/>
+        <w:jc w:val="both"/>
+        <w:rPr>
+          <w:lang w:val="nl-BE"/>
+        </w:rPr>
+      </w:pPr>
+      <w:r>
+        <w:rPr>
+          <w:lang w:val="nl-BE"/>
+        </w:rPr>
+        <w:t>Compressie staat toe om de on-disk footprint sterk te verminderen en mogelijk ook CPU kost te besparen. Hoewel de compressie en decompressie CPU intensief is, zal er minder I/O kost zijn omdat de gebruikte schijfruimte een stuk kleiner is geworden.</w:t>
+      </w:r>
+      <w:r>
+        <w:rPr>
+          <w:lang w:val="nl-BE"/>
+        </w:rPr>
+        <w:t xml:space="preserve"> De eerste tabel die hierbij in het hoofd springt is de tabel met het grootste aantal rijen, namelijk de </w:t>
+      </w:r>
+      <w:proofErr w:type="spellStart"/>
+      <w:r>
+        <w:rPr>
+          <w:lang w:val="nl-BE"/>
+        </w:rPr>
+        <w:t>treasure_log</w:t>
+      </w:r>
+      <w:proofErr w:type="spellEnd"/>
+      <w:r>
+        <w:rPr>
+          <w:lang w:val="nl-BE"/>
+        </w:rPr>
+        <w:t xml:space="preserve"> tabel</w:t>
+      </w:r>
+      <w:r>
+        <w:rPr>
+          <w:lang w:val="nl-BE"/>
+        </w:rPr>
+        <w:t>. Wanneer we via onderstaande script kijken hoeveel plaats er bespaard kan worden, dan is dit op het eerste zicht aanzienlijk:</w:t>
+      </w:r>
+    </w:p>
+    <w:p>
+      <w:pPr>
+        <w:spacing w:after="0"/>
+        <w:jc w:val="both"/>
+        <w:rPr>
+          <w:lang w:val="nl-BE"/>
+        </w:rPr>
+      </w:pPr>
+    </w:p>
+    <w:p>
+      <w:pPr>
+        <w:autoSpaceDE w:val="0"/>
+        <w:autoSpaceDN w:val="0"/>
+        <w:adjustRightInd w:val="0"/>
+        <w:spacing w:after="0" w:line="240" w:lineRule="auto"/>
+        <w:rPr>
+          <w:rFonts w:ascii="Consolas" w:hAnsi="Consolas" w:cs="Consolas"/>
+          <w:color w:val="000000"/>
+          <w:sz w:val="19"/>
+          <w:szCs w:val="19"/>
+          <w:highlight w:val="white"/>
+          <w:lang w:val="nl-BE"/>
+        </w:rPr>
+      </w:pPr>
+      <w:r>
+        <w:rPr>
+          <w:rFonts w:ascii="Consolas" w:hAnsi="Consolas" w:cs="Consolas"/>
+          <w:color w:val="0000FF"/>
+          <w:sz w:val="19"/>
+          <w:szCs w:val="19"/>
+          <w:highlight w:val="white"/>
+          <w:lang w:val="nl-BE"/>
+        </w:rPr>
+        <w:t>EXEC</w:t>
+      </w:r>
+      <w:r>
+        <w:rPr>
+          <w:rFonts w:ascii="Consolas" w:hAnsi="Consolas" w:cs="Consolas"/>
+          <w:color w:val="000000"/>
+          <w:sz w:val="19"/>
+          <w:szCs w:val="19"/>
+          <w:highlight w:val="white"/>
+          <w:lang w:val="nl-BE"/>
+        </w:rPr>
+        <w:t xml:space="preserve"> </w:t>
+      </w:r>
+      <w:proofErr w:type="spellStart"/>
+      <w:r>
+        <w:rPr>
+          <w:rFonts w:ascii="Consolas" w:hAnsi="Consolas" w:cs="Consolas"/>
+          <w:color w:val="000000"/>
+          <w:sz w:val="19"/>
+          <w:szCs w:val="19"/>
+          <w:highlight w:val="white"/>
+          <w:lang w:val="nl-BE"/>
+        </w:rPr>
+        <w:t>sp_estimate_data_compression_savings</w:t>
+      </w:r>
+      <w:proofErr w:type="spellEnd"/>
+      <w:r>
+        <w:rPr>
+          <w:rFonts w:ascii="Consolas" w:hAnsi="Consolas" w:cs="Consolas"/>
+          <w:color w:val="0000FF"/>
+          <w:sz w:val="19"/>
+          <w:szCs w:val="19"/>
+          <w:highlight w:val="white"/>
+          <w:lang w:val="nl-BE"/>
+        </w:rPr>
+        <w:t xml:space="preserve"> </w:t>
+      </w:r>
+    </w:p>
+    <w:p>
+      <w:pPr>
+        <w:autoSpaceDE w:val="0"/>
+        <w:autoSpaceDN w:val="0"/>
+        <w:adjustRightInd w:val="0"/>
+        <w:spacing w:after="0" w:line="240" w:lineRule="auto"/>
+        <w:rPr>
+          <w:rFonts w:ascii="Consolas" w:hAnsi="Consolas" w:cs="Consolas"/>
+          <w:color w:val="000000"/>
+          <w:sz w:val="19"/>
+          <w:szCs w:val="19"/>
+          <w:highlight w:val="white"/>
+          <w:lang w:val="nl-BE"/>
+        </w:rPr>
+      </w:pPr>
+      <w:r>
+        <w:rPr>
+          <w:rFonts w:ascii="Consolas" w:hAnsi="Consolas" w:cs="Consolas"/>
+          <w:color w:val="0000FF"/>
+          <w:sz w:val="19"/>
+          <w:szCs w:val="19"/>
+          <w:highlight w:val="white"/>
+          <w:lang w:val="nl-BE"/>
+        </w:rPr>
+        <w:t xml:space="preserve">    </w:t>
+      </w:r>
+      <w:r>
+        <w:rPr>
+          <w:rFonts w:ascii="Consolas" w:hAnsi="Consolas" w:cs="Consolas"/>
+          <w:color w:val="000000"/>
+          <w:sz w:val="19"/>
+          <w:szCs w:val="19"/>
+          <w:highlight w:val="white"/>
+          <w:lang w:val="nl-BE"/>
+        </w:rPr>
+        <w:t>@</w:t>
+      </w:r>
+      <w:proofErr w:type="spellStart"/>
+      <w:r>
+        <w:rPr>
+          <w:rFonts w:ascii="Consolas" w:hAnsi="Consolas" w:cs="Consolas"/>
+          <w:color w:val="000000"/>
+          <w:sz w:val="19"/>
+          <w:szCs w:val="19"/>
+          <w:highlight w:val="white"/>
+          <w:lang w:val="nl-BE"/>
+        </w:rPr>
+        <w:t>schema_name</w:t>
+      </w:r>
+      <w:proofErr w:type="spellEnd"/>
+      <w:r>
+        <w:rPr>
+          <w:rFonts w:ascii="Consolas" w:hAnsi="Consolas" w:cs="Consolas"/>
+          <w:color w:val="000000"/>
+          <w:sz w:val="19"/>
+          <w:szCs w:val="19"/>
+          <w:highlight w:val="white"/>
+          <w:lang w:val="nl-BE"/>
+        </w:rPr>
+        <w:t xml:space="preserve"> </w:t>
+      </w:r>
+      <w:r>
+        <w:rPr>
+          <w:rFonts w:ascii="Consolas" w:hAnsi="Consolas" w:cs="Consolas"/>
+          <w:color w:val="808080"/>
+          <w:sz w:val="19"/>
+          <w:szCs w:val="19"/>
+          <w:highlight w:val="white"/>
+          <w:lang w:val="nl-BE"/>
+        </w:rPr>
+        <w:t>=</w:t>
+      </w:r>
+      <w:r>
+        <w:rPr>
+          <w:rFonts w:ascii="Consolas" w:hAnsi="Consolas" w:cs="Consolas"/>
+          <w:color w:val="000000"/>
+          <w:sz w:val="19"/>
+          <w:szCs w:val="19"/>
+          <w:highlight w:val="white"/>
+          <w:lang w:val="nl-BE"/>
+        </w:rPr>
+        <w:t xml:space="preserve"> </w:t>
+      </w:r>
+      <w:r>
+        <w:rPr>
+          <w:rFonts w:ascii="Consolas" w:hAnsi="Consolas" w:cs="Consolas"/>
+          <w:color w:val="FF0000"/>
+          <w:sz w:val="19"/>
+          <w:szCs w:val="19"/>
+          <w:highlight w:val="white"/>
+          <w:lang w:val="nl-BE"/>
+        </w:rPr>
+        <w:t>'</w:t>
+      </w:r>
+      <w:proofErr w:type="spellStart"/>
+      <w:r>
+        <w:rPr>
+          <w:rFonts w:ascii="Consolas" w:hAnsi="Consolas" w:cs="Consolas"/>
+          <w:color w:val="FF0000"/>
+          <w:sz w:val="19"/>
+          <w:szCs w:val="19"/>
+          <w:highlight w:val="white"/>
+          <w:lang w:val="nl-BE"/>
+        </w:rPr>
+        <w:t>dbo</w:t>
+      </w:r>
+      <w:proofErr w:type="spellEnd"/>
+      <w:r>
+        <w:rPr>
+          <w:rFonts w:ascii="Consolas" w:hAnsi="Consolas" w:cs="Consolas"/>
+          <w:color w:val="FF0000"/>
+          <w:sz w:val="19"/>
+          <w:szCs w:val="19"/>
+          <w:highlight w:val="white"/>
+          <w:lang w:val="nl-BE"/>
+        </w:rPr>
+        <w:t>'</w:t>
+      </w:r>
+      <w:r>
+        <w:rPr>
+          <w:rFonts w:ascii="Consolas" w:hAnsi="Consolas" w:cs="Consolas"/>
+          <w:color w:val="808080"/>
+          <w:sz w:val="19"/>
+          <w:szCs w:val="19"/>
+          <w:highlight w:val="white"/>
+          <w:lang w:val="nl-BE"/>
+        </w:rPr>
+        <w:t>,</w:t>
+      </w:r>
+      <w:r>
+        <w:rPr>
+          <w:rFonts w:ascii="Consolas" w:hAnsi="Consolas" w:cs="Consolas"/>
+          <w:color w:val="000000"/>
+          <w:sz w:val="19"/>
+          <w:szCs w:val="19"/>
+          <w:highlight w:val="white"/>
+          <w:lang w:val="nl-BE"/>
+        </w:rPr>
+        <w:t xml:space="preserve"> </w:t>
+      </w:r>
+    </w:p>
+    <w:p>
+      <w:pPr>
+        <w:autoSpaceDE w:val="0"/>
+        <w:autoSpaceDN w:val="0"/>
+        <w:adjustRightInd w:val="0"/>
+        <w:spacing w:after="0" w:line="240" w:lineRule="auto"/>
+        <w:rPr>
+          <w:rFonts w:ascii="Consolas" w:hAnsi="Consolas" w:cs="Consolas"/>
+          <w:color w:val="000000"/>
+          <w:sz w:val="19"/>
+          <w:szCs w:val="19"/>
+          <w:highlight w:val="white"/>
+          <w:lang w:val="nl-BE"/>
+        </w:rPr>
+      </w:pPr>
+      <w:r>
+        <w:rPr>
+          <w:rFonts w:ascii="Consolas" w:hAnsi="Consolas" w:cs="Consolas"/>
+          <w:color w:val="000000"/>
+          <w:sz w:val="19"/>
+          <w:szCs w:val="19"/>
+          <w:highlight w:val="white"/>
+          <w:lang w:val="nl-BE"/>
+        </w:rPr>
+        <w:t xml:space="preserve">    @</w:t>
+      </w:r>
+      <w:proofErr w:type="spellStart"/>
+      <w:r>
+        <w:rPr>
+          <w:rFonts w:ascii="Consolas" w:hAnsi="Consolas" w:cs="Consolas"/>
+          <w:color w:val="000000"/>
+          <w:sz w:val="19"/>
+          <w:szCs w:val="19"/>
+          <w:highlight w:val="white"/>
+          <w:lang w:val="nl-BE"/>
+        </w:rPr>
+        <w:t>object_name</w:t>
+      </w:r>
+      <w:proofErr w:type="spellEnd"/>
+      <w:r>
+        <w:rPr>
+          <w:rFonts w:ascii="Consolas" w:hAnsi="Consolas" w:cs="Consolas"/>
+          <w:color w:val="000000"/>
+          <w:sz w:val="19"/>
+          <w:szCs w:val="19"/>
+          <w:highlight w:val="white"/>
+          <w:lang w:val="nl-BE"/>
+        </w:rPr>
+        <w:t xml:space="preserve"> </w:t>
+      </w:r>
+      <w:r>
+        <w:rPr>
+          <w:rFonts w:ascii="Consolas" w:hAnsi="Consolas" w:cs="Consolas"/>
+          <w:color w:val="808080"/>
+          <w:sz w:val="19"/>
+          <w:szCs w:val="19"/>
+          <w:highlight w:val="white"/>
+          <w:lang w:val="nl-BE"/>
+        </w:rPr>
+        <w:t>=</w:t>
+      </w:r>
+      <w:r>
+        <w:rPr>
+          <w:rFonts w:ascii="Consolas" w:hAnsi="Consolas" w:cs="Consolas"/>
+          <w:color w:val="000000"/>
+          <w:sz w:val="19"/>
+          <w:szCs w:val="19"/>
+          <w:highlight w:val="white"/>
+          <w:lang w:val="nl-BE"/>
+        </w:rPr>
+        <w:t xml:space="preserve"> </w:t>
+      </w:r>
+      <w:r>
+        <w:rPr>
+          <w:rFonts w:ascii="Consolas" w:hAnsi="Consolas" w:cs="Consolas"/>
+          <w:color w:val="FF0000"/>
+          <w:sz w:val="19"/>
+          <w:szCs w:val="19"/>
+          <w:highlight w:val="white"/>
+          <w:lang w:val="nl-BE"/>
+        </w:rPr>
+        <w:t>'</w:t>
+      </w:r>
+      <w:proofErr w:type="spellStart"/>
+      <w:r>
+        <w:rPr>
+          <w:rFonts w:ascii="Consolas" w:hAnsi="Consolas" w:cs="Consolas"/>
+          <w:color w:val="FF0000"/>
+          <w:sz w:val="19"/>
+          <w:szCs w:val="19"/>
+          <w:highlight w:val="white"/>
+          <w:lang w:val="nl-BE"/>
+        </w:rPr>
+        <w:t>treasure_log</w:t>
+      </w:r>
+      <w:proofErr w:type="spellEnd"/>
+      <w:r>
+        <w:rPr>
+          <w:rFonts w:ascii="Consolas" w:hAnsi="Consolas" w:cs="Consolas"/>
+          <w:color w:val="FF0000"/>
+          <w:sz w:val="19"/>
+          <w:szCs w:val="19"/>
+          <w:highlight w:val="white"/>
+          <w:lang w:val="nl-BE"/>
+        </w:rPr>
+        <w:t>'</w:t>
+      </w:r>
+      <w:r>
+        <w:rPr>
+          <w:rFonts w:ascii="Consolas" w:hAnsi="Consolas" w:cs="Consolas"/>
+          <w:color w:val="808080"/>
+          <w:sz w:val="19"/>
+          <w:szCs w:val="19"/>
+          <w:highlight w:val="white"/>
+          <w:lang w:val="nl-BE"/>
+        </w:rPr>
+        <w:t>,</w:t>
+      </w:r>
+      <w:r>
+        <w:rPr>
+          <w:rFonts w:ascii="Consolas" w:hAnsi="Consolas" w:cs="Consolas"/>
+          <w:color w:val="000000"/>
+          <w:sz w:val="19"/>
+          <w:szCs w:val="19"/>
+          <w:highlight w:val="white"/>
+          <w:lang w:val="nl-BE"/>
+        </w:rPr>
+        <w:t xml:space="preserve"> </w:t>
+      </w:r>
+    </w:p>
+    <w:p>
+      <w:pPr>
+        <w:autoSpaceDE w:val="0"/>
+        <w:autoSpaceDN w:val="0"/>
+        <w:adjustRightInd w:val="0"/>
+        <w:spacing w:after="0" w:line="240" w:lineRule="auto"/>
+        <w:rPr>
+          <w:rFonts w:ascii="Consolas" w:hAnsi="Consolas" w:cs="Consolas"/>
+          <w:color w:val="000000"/>
+          <w:sz w:val="19"/>
+          <w:szCs w:val="19"/>
+          <w:highlight w:val="white"/>
+          <w:lang w:val="nl-BE"/>
+        </w:rPr>
+      </w:pPr>
+      <w:r>
+        <w:rPr>
+          <w:rFonts w:ascii="Consolas" w:hAnsi="Consolas" w:cs="Consolas"/>
+          <w:color w:val="000000"/>
+          <w:sz w:val="19"/>
+          <w:szCs w:val="19"/>
+          <w:highlight w:val="white"/>
+          <w:lang w:val="nl-BE"/>
+        </w:rPr>
+        <w:t xml:space="preserve">    @</w:t>
+      </w:r>
+      <w:proofErr w:type="spellStart"/>
+      <w:r>
+        <w:rPr>
+          <w:rFonts w:ascii="Consolas" w:hAnsi="Consolas" w:cs="Consolas"/>
+          <w:color w:val="000000"/>
+          <w:sz w:val="19"/>
+          <w:szCs w:val="19"/>
+          <w:highlight w:val="white"/>
+          <w:lang w:val="nl-BE"/>
+        </w:rPr>
+        <w:t>index_id</w:t>
+      </w:r>
+      <w:proofErr w:type="spellEnd"/>
+      <w:r>
+        <w:rPr>
+          <w:rFonts w:ascii="Consolas" w:hAnsi="Consolas" w:cs="Consolas"/>
+          <w:color w:val="000000"/>
+          <w:sz w:val="19"/>
+          <w:szCs w:val="19"/>
+          <w:highlight w:val="white"/>
+          <w:lang w:val="nl-BE"/>
+        </w:rPr>
+        <w:t xml:space="preserve"> </w:t>
+      </w:r>
+      <w:r>
+        <w:rPr>
+          <w:rFonts w:ascii="Consolas" w:hAnsi="Consolas" w:cs="Consolas"/>
+          <w:color w:val="808080"/>
+          <w:sz w:val="19"/>
+          <w:szCs w:val="19"/>
+          <w:highlight w:val="white"/>
+          <w:lang w:val="nl-BE"/>
+        </w:rPr>
+        <w:t>=</w:t>
+      </w:r>
+      <w:r>
+        <w:rPr>
+          <w:rFonts w:ascii="Consolas" w:hAnsi="Consolas" w:cs="Consolas"/>
+          <w:color w:val="000000"/>
+          <w:sz w:val="19"/>
+          <w:szCs w:val="19"/>
+          <w:highlight w:val="white"/>
+          <w:lang w:val="nl-BE"/>
+        </w:rPr>
+        <w:t xml:space="preserve"> </w:t>
+      </w:r>
+      <w:r>
+        <w:rPr>
+          <w:rFonts w:ascii="Consolas" w:hAnsi="Consolas" w:cs="Consolas"/>
+          <w:color w:val="808080"/>
+          <w:sz w:val="19"/>
+          <w:szCs w:val="19"/>
+          <w:highlight w:val="white"/>
+          <w:lang w:val="nl-BE"/>
+        </w:rPr>
+        <w:t>NULL,</w:t>
+      </w:r>
+      <w:r>
+        <w:rPr>
+          <w:rFonts w:ascii="Consolas" w:hAnsi="Consolas" w:cs="Consolas"/>
+          <w:color w:val="000000"/>
+          <w:sz w:val="19"/>
+          <w:szCs w:val="19"/>
+          <w:highlight w:val="white"/>
+          <w:lang w:val="nl-BE"/>
+        </w:rPr>
+        <w:t xml:space="preserve"> </w:t>
+      </w:r>
+    </w:p>
+    <w:p>
+      <w:pPr>
+        <w:autoSpaceDE w:val="0"/>
+        <w:autoSpaceDN w:val="0"/>
+        <w:adjustRightInd w:val="0"/>
+        <w:spacing w:after="0" w:line="240" w:lineRule="auto"/>
+        <w:rPr>
+          <w:rFonts w:ascii="Consolas" w:hAnsi="Consolas" w:cs="Consolas"/>
+          <w:color w:val="000000"/>
+          <w:sz w:val="19"/>
+          <w:szCs w:val="19"/>
+          <w:highlight w:val="white"/>
+          <w:lang w:val="nl-BE"/>
+        </w:rPr>
+      </w:pPr>
+      <w:r>
+        <w:rPr>
+          <w:rFonts w:ascii="Consolas" w:hAnsi="Consolas" w:cs="Consolas"/>
+          <w:color w:val="000000"/>
+          <w:sz w:val="19"/>
+          <w:szCs w:val="19"/>
+          <w:highlight w:val="white"/>
+          <w:lang w:val="nl-BE"/>
+        </w:rPr>
+        <w:t xml:space="preserve">    @</w:t>
+      </w:r>
+      <w:proofErr w:type="spellStart"/>
+      <w:r>
+        <w:rPr>
+          <w:rFonts w:ascii="Consolas" w:hAnsi="Consolas" w:cs="Consolas"/>
+          <w:color w:val="000000"/>
+          <w:sz w:val="19"/>
+          <w:szCs w:val="19"/>
+          <w:highlight w:val="white"/>
+          <w:lang w:val="nl-BE"/>
+        </w:rPr>
+        <w:t>partition_number</w:t>
+      </w:r>
+      <w:proofErr w:type="spellEnd"/>
+      <w:r>
+        <w:rPr>
+          <w:rFonts w:ascii="Consolas" w:hAnsi="Consolas" w:cs="Consolas"/>
+          <w:color w:val="000000"/>
+          <w:sz w:val="19"/>
+          <w:szCs w:val="19"/>
+          <w:highlight w:val="white"/>
+          <w:lang w:val="nl-BE"/>
+        </w:rPr>
+        <w:t xml:space="preserve"> </w:t>
+      </w:r>
+      <w:r>
+        <w:rPr>
+          <w:rFonts w:ascii="Consolas" w:hAnsi="Consolas" w:cs="Consolas"/>
+          <w:color w:val="808080"/>
+          <w:sz w:val="19"/>
+          <w:szCs w:val="19"/>
+          <w:highlight w:val="white"/>
+          <w:lang w:val="nl-BE"/>
+        </w:rPr>
+        <w:t>=</w:t>
+      </w:r>
+      <w:r>
+        <w:rPr>
+          <w:rFonts w:ascii="Consolas" w:hAnsi="Consolas" w:cs="Consolas"/>
+          <w:color w:val="000000"/>
+          <w:sz w:val="19"/>
+          <w:szCs w:val="19"/>
+          <w:highlight w:val="white"/>
+          <w:lang w:val="nl-BE"/>
+        </w:rPr>
+        <w:t xml:space="preserve"> </w:t>
+      </w:r>
+      <w:r>
+        <w:rPr>
+          <w:rFonts w:ascii="Consolas" w:hAnsi="Consolas" w:cs="Consolas"/>
+          <w:color w:val="808080"/>
+          <w:sz w:val="19"/>
+          <w:szCs w:val="19"/>
+          <w:highlight w:val="white"/>
+          <w:lang w:val="nl-BE"/>
+        </w:rPr>
+        <w:t>NULL,</w:t>
+      </w:r>
+      <w:r>
+        <w:rPr>
+          <w:rFonts w:ascii="Consolas" w:hAnsi="Consolas" w:cs="Consolas"/>
+          <w:color w:val="000000"/>
+          <w:sz w:val="19"/>
+          <w:szCs w:val="19"/>
+          <w:highlight w:val="white"/>
+          <w:lang w:val="nl-BE"/>
+        </w:rPr>
+        <w:t xml:space="preserve"> </w:t>
+      </w:r>
+    </w:p>
+    <w:p>
+      <w:pPr>
+        <w:autoSpaceDE w:val="0"/>
+        <w:autoSpaceDN w:val="0"/>
+        <w:adjustRightInd w:val="0"/>
+        <w:spacing w:after="0" w:line="240" w:lineRule="auto"/>
+        <w:rPr>
+          <w:rFonts w:ascii="Consolas" w:hAnsi="Consolas" w:cs="Consolas"/>
+          <w:color w:val="000000"/>
+          <w:sz w:val="19"/>
+          <w:szCs w:val="19"/>
+          <w:highlight w:val="white"/>
+          <w:lang w:val="nl-BE"/>
+        </w:rPr>
+      </w:pPr>
+      <w:r>
+        <w:rPr>
+          <w:rFonts w:ascii="Consolas" w:hAnsi="Consolas" w:cs="Consolas"/>
+          <w:color w:val="000000"/>
+          <w:sz w:val="19"/>
+          <w:szCs w:val="19"/>
+          <w:highlight w:val="white"/>
+          <w:lang w:val="nl-BE"/>
+        </w:rPr>
+        <w:t xml:space="preserve">    @</w:t>
+      </w:r>
+      <w:proofErr w:type="spellStart"/>
+      <w:r>
+        <w:rPr>
+          <w:rFonts w:ascii="Consolas" w:hAnsi="Consolas" w:cs="Consolas"/>
+          <w:color w:val="000000"/>
+          <w:sz w:val="19"/>
+          <w:szCs w:val="19"/>
+          <w:highlight w:val="white"/>
+          <w:lang w:val="nl-BE"/>
+        </w:rPr>
+        <w:t>data_compression</w:t>
+      </w:r>
+      <w:proofErr w:type="spellEnd"/>
+      <w:r>
+        <w:rPr>
+          <w:rFonts w:ascii="Consolas" w:hAnsi="Consolas" w:cs="Consolas"/>
+          <w:color w:val="000000"/>
+          <w:sz w:val="19"/>
+          <w:szCs w:val="19"/>
+          <w:highlight w:val="white"/>
+          <w:lang w:val="nl-BE"/>
+        </w:rPr>
+        <w:t xml:space="preserve"> </w:t>
+      </w:r>
+      <w:r>
+        <w:rPr>
+          <w:rFonts w:ascii="Consolas" w:hAnsi="Consolas" w:cs="Consolas"/>
+          <w:color w:val="808080"/>
+          <w:sz w:val="19"/>
+          <w:szCs w:val="19"/>
+          <w:highlight w:val="white"/>
+          <w:lang w:val="nl-BE"/>
+        </w:rPr>
+        <w:t>=</w:t>
+      </w:r>
+      <w:r>
+        <w:rPr>
+          <w:rFonts w:ascii="Consolas" w:hAnsi="Consolas" w:cs="Consolas"/>
+          <w:color w:val="000000"/>
+          <w:sz w:val="19"/>
+          <w:szCs w:val="19"/>
+          <w:highlight w:val="white"/>
+          <w:lang w:val="nl-BE"/>
+        </w:rPr>
+        <w:t xml:space="preserve"> </w:t>
+      </w:r>
+      <w:r>
+        <w:rPr>
+          <w:rFonts w:ascii="Consolas" w:hAnsi="Consolas" w:cs="Consolas"/>
+          <w:color w:val="FF0000"/>
+          <w:sz w:val="19"/>
+          <w:szCs w:val="19"/>
+          <w:highlight w:val="white"/>
+          <w:lang w:val="nl-BE"/>
+        </w:rPr>
+        <w:t>'ROW'</w:t>
+      </w:r>
+    </w:p>
+    <w:p>
+      <w:pPr>
+        <w:autoSpaceDE w:val="0"/>
+        <w:autoSpaceDN w:val="0"/>
+        <w:adjustRightInd w:val="0"/>
+        <w:spacing w:after="0" w:line="240" w:lineRule="auto"/>
+        <w:rPr>
+          <w:rFonts w:ascii="Consolas" w:hAnsi="Consolas" w:cs="Consolas"/>
+          <w:color w:val="000000"/>
+          <w:sz w:val="19"/>
+          <w:szCs w:val="19"/>
+          <w:highlight w:val="white"/>
+          <w:lang w:val="nl-BE"/>
+        </w:rPr>
+      </w:pPr>
+      <w:r>
+        <w:rPr>
+          <w:rFonts w:ascii="Consolas" w:hAnsi="Consolas" w:cs="Consolas"/>
+          <w:color w:val="000000"/>
+          <w:sz w:val="19"/>
+          <w:szCs w:val="19"/>
+          <w:highlight w:val="white"/>
+          <w:lang w:val="nl-BE"/>
+        </w:rPr>
+        <w:t xml:space="preserve"> </w:t>
+      </w:r>
+    </w:p>
+    <w:p>
+      <w:pPr>
+        <w:autoSpaceDE w:val="0"/>
+        <w:autoSpaceDN w:val="0"/>
+        <w:adjustRightInd w:val="0"/>
+        <w:spacing w:after="0" w:line="240" w:lineRule="auto"/>
+        <w:rPr>
+          <w:rFonts w:ascii="Consolas" w:hAnsi="Consolas" w:cs="Consolas"/>
+          <w:color w:val="000000"/>
+          <w:sz w:val="19"/>
+          <w:szCs w:val="19"/>
+          <w:highlight w:val="white"/>
+          <w:lang w:val="nl-BE"/>
+        </w:rPr>
+      </w:pPr>
+      <w:r>
+        <w:rPr>
+          <w:rFonts w:ascii="Consolas" w:hAnsi="Consolas" w:cs="Consolas"/>
+          <w:color w:val="0000FF"/>
+          <w:sz w:val="19"/>
+          <w:szCs w:val="19"/>
+          <w:highlight w:val="white"/>
+          <w:lang w:val="nl-BE"/>
+        </w:rPr>
+        <w:t>EXEC</w:t>
+      </w:r>
+      <w:r>
+        <w:rPr>
+          <w:rFonts w:ascii="Consolas" w:hAnsi="Consolas" w:cs="Consolas"/>
+          <w:color w:val="000000"/>
+          <w:sz w:val="19"/>
+          <w:szCs w:val="19"/>
+          <w:highlight w:val="white"/>
+          <w:lang w:val="nl-BE"/>
+        </w:rPr>
+        <w:t xml:space="preserve"> </w:t>
+      </w:r>
+      <w:proofErr w:type="spellStart"/>
+      <w:r>
+        <w:rPr>
+          <w:rFonts w:ascii="Consolas" w:hAnsi="Consolas" w:cs="Consolas"/>
+          <w:color w:val="000000"/>
+          <w:sz w:val="19"/>
+          <w:szCs w:val="19"/>
+          <w:highlight w:val="white"/>
+          <w:lang w:val="nl-BE"/>
+        </w:rPr>
+        <w:t>sp_estimate_data_compression_savings</w:t>
+      </w:r>
+      <w:proofErr w:type="spellEnd"/>
+      <w:r>
+        <w:rPr>
+          <w:rFonts w:ascii="Consolas" w:hAnsi="Consolas" w:cs="Consolas"/>
+          <w:color w:val="0000FF"/>
+          <w:sz w:val="19"/>
+          <w:szCs w:val="19"/>
+          <w:highlight w:val="white"/>
+          <w:lang w:val="nl-BE"/>
+        </w:rPr>
+        <w:t xml:space="preserve"> </w:t>
+      </w:r>
+    </w:p>
+    <w:p>
+      <w:pPr>
+        <w:autoSpaceDE w:val="0"/>
+        <w:autoSpaceDN w:val="0"/>
+        <w:adjustRightInd w:val="0"/>
+        <w:spacing w:after="0" w:line="240" w:lineRule="auto"/>
+        <w:rPr>
+          <w:rFonts w:ascii="Consolas" w:hAnsi="Consolas" w:cs="Consolas"/>
+          <w:color w:val="000000"/>
+          <w:sz w:val="19"/>
+          <w:szCs w:val="19"/>
+          <w:highlight w:val="white"/>
+          <w:lang w:val="nl-BE"/>
+        </w:rPr>
+      </w:pPr>
+      <w:r>
+        <w:rPr>
+          <w:rFonts w:ascii="Consolas" w:hAnsi="Consolas" w:cs="Consolas"/>
+          <w:color w:val="0000FF"/>
+          <w:sz w:val="19"/>
+          <w:szCs w:val="19"/>
+          <w:highlight w:val="white"/>
+          <w:lang w:val="nl-BE"/>
+        </w:rPr>
+        <w:t xml:space="preserve">    </w:t>
+      </w:r>
+      <w:r>
+        <w:rPr>
+          <w:rFonts w:ascii="Consolas" w:hAnsi="Consolas" w:cs="Consolas"/>
+          <w:color w:val="000000"/>
+          <w:sz w:val="19"/>
+          <w:szCs w:val="19"/>
+          <w:highlight w:val="white"/>
+          <w:lang w:val="nl-BE"/>
+        </w:rPr>
+        <w:t>@</w:t>
+      </w:r>
+      <w:proofErr w:type="spellStart"/>
+      <w:r>
+        <w:rPr>
+          <w:rFonts w:ascii="Consolas" w:hAnsi="Consolas" w:cs="Consolas"/>
+          <w:color w:val="000000"/>
+          <w:sz w:val="19"/>
+          <w:szCs w:val="19"/>
+          <w:highlight w:val="white"/>
+          <w:lang w:val="nl-BE"/>
+        </w:rPr>
+        <w:t>schema_name</w:t>
+      </w:r>
+      <w:proofErr w:type="spellEnd"/>
+      <w:r>
+        <w:rPr>
+          <w:rFonts w:ascii="Consolas" w:hAnsi="Consolas" w:cs="Consolas"/>
+          <w:color w:val="000000"/>
+          <w:sz w:val="19"/>
+          <w:szCs w:val="19"/>
+          <w:highlight w:val="white"/>
+          <w:lang w:val="nl-BE"/>
+        </w:rPr>
+        <w:t xml:space="preserve"> </w:t>
+      </w:r>
+      <w:r>
+        <w:rPr>
+          <w:rFonts w:ascii="Consolas" w:hAnsi="Consolas" w:cs="Consolas"/>
+          <w:color w:val="808080"/>
+          <w:sz w:val="19"/>
+          <w:szCs w:val="19"/>
+          <w:highlight w:val="white"/>
+          <w:lang w:val="nl-BE"/>
+        </w:rPr>
+        <w:t>=</w:t>
+      </w:r>
+      <w:r>
+        <w:rPr>
+          <w:rFonts w:ascii="Consolas" w:hAnsi="Consolas" w:cs="Consolas"/>
+          <w:color w:val="000000"/>
+          <w:sz w:val="19"/>
+          <w:szCs w:val="19"/>
+          <w:highlight w:val="white"/>
+          <w:lang w:val="nl-BE"/>
+        </w:rPr>
+        <w:t xml:space="preserve"> </w:t>
+      </w:r>
+      <w:r>
+        <w:rPr>
+          <w:rFonts w:ascii="Consolas" w:hAnsi="Consolas" w:cs="Consolas"/>
+          <w:color w:val="FF0000"/>
+          <w:sz w:val="19"/>
+          <w:szCs w:val="19"/>
+          <w:highlight w:val="white"/>
+          <w:lang w:val="nl-BE"/>
+        </w:rPr>
+        <w:t>'</w:t>
+      </w:r>
+      <w:proofErr w:type="spellStart"/>
+      <w:r>
+        <w:rPr>
+          <w:rFonts w:ascii="Consolas" w:hAnsi="Consolas" w:cs="Consolas"/>
+          <w:color w:val="FF0000"/>
+          <w:sz w:val="19"/>
+          <w:szCs w:val="19"/>
+          <w:highlight w:val="white"/>
+          <w:lang w:val="nl-BE"/>
+        </w:rPr>
+        <w:t>dbo</w:t>
+      </w:r>
+      <w:proofErr w:type="spellEnd"/>
+      <w:r>
+        <w:rPr>
+          <w:rFonts w:ascii="Consolas" w:hAnsi="Consolas" w:cs="Consolas"/>
+          <w:color w:val="FF0000"/>
+          <w:sz w:val="19"/>
+          <w:szCs w:val="19"/>
+          <w:highlight w:val="white"/>
+          <w:lang w:val="nl-BE"/>
+        </w:rPr>
+        <w:t>'</w:t>
+      </w:r>
+      <w:r>
+        <w:rPr>
+          <w:rFonts w:ascii="Consolas" w:hAnsi="Consolas" w:cs="Consolas"/>
+          <w:color w:val="808080"/>
+          <w:sz w:val="19"/>
+          <w:szCs w:val="19"/>
+          <w:highlight w:val="white"/>
+          <w:lang w:val="nl-BE"/>
+        </w:rPr>
+        <w:t>,</w:t>
+      </w:r>
+      <w:r>
+        <w:rPr>
+          <w:rFonts w:ascii="Consolas" w:hAnsi="Consolas" w:cs="Consolas"/>
+          <w:color w:val="000000"/>
+          <w:sz w:val="19"/>
+          <w:szCs w:val="19"/>
+          <w:highlight w:val="white"/>
+          <w:lang w:val="nl-BE"/>
+        </w:rPr>
+        <w:t xml:space="preserve"> </w:t>
+      </w:r>
+    </w:p>
+    <w:p>
+      <w:pPr>
+        <w:autoSpaceDE w:val="0"/>
+        <w:autoSpaceDN w:val="0"/>
+        <w:adjustRightInd w:val="0"/>
+        <w:spacing w:after="0" w:line="240" w:lineRule="auto"/>
+        <w:rPr>
+          <w:rFonts w:ascii="Consolas" w:hAnsi="Consolas" w:cs="Consolas"/>
+          <w:color w:val="000000"/>
+          <w:sz w:val="19"/>
+          <w:szCs w:val="19"/>
+          <w:highlight w:val="white"/>
+          <w:lang w:val="nl-BE"/>
+        </w:rPr>
+      </w:pPr>
+      <w:r>
+        <w:rPr>
+          <w:rFonts w:ascii="Consolas" w:hAnsi="Consolas" w:cs="Consolas"/>
+          <w:color w:val="000000"/>
+          <w:sz w:val="19"/>
+          <w:szCs w:val="19"/>
+          <w:highlight w:val="white"/>
+          <w:lang w:val="nl-BE"/>
+        </w:rPr>
+        <w:t xml:space="preserve">    @</w:t>
+      </w:r>
+      <w:proofErr w:type="spellStart"/>
+      <w:r>
+        <w:rPr>
+          <w:rFonts w:ascii="Consolas" w:hAnsi="Consolas" w:cs="Consolas"/>
+          <w:color w:val="000000"/>
+          <w:sz w:val="19"/>
+          <w:szCs w:val="19"/>
+          <w:highlight w:val="white"/>
+          <w:lang w:val="nl-BE"/>
+        </w:rPr>
+        <w:t>object_name</w:t>
+      </w:r>
+      <w:proofErr w:type="spellEnd"/>
+      <w:r>
+        <w:rPr>
+          <w:rFonts w:ascii="Consolas" w:hAnsi="Consolas" w:cs="Consolas"/>
+          <w:color w:val="000000"/>
+          <w:sz w:val="19"/>
+          <w:szCs w:val="19"/>
+          <w:highlight w:val="white"/>
+          <w:lang w:val="nl-BE"/>
+        </w:rPr>
+        <w:t xml:space="preserve"> </w:t>
+      </w:r>
+      <w:r>
+        <w:rPr>
+          <w:rFonts w:ascii="Consolas" w:hAnsi="Consolas" w:cs="Consolas"/>
+          <w:color w:val="808080"/>
+          <w:sz w:val="19"/>
+          <w:szCs w:val="19"/>
+          <w:highlight w:val="white"/>
+          <w:lang w:val="nl-BE"/>
+        </w:rPr>
+        <w:t>=</w:t>
+      </w:r>
+      <w:r>
+        <w:rPr>
+          <w:rFonts w:ascii="Consolas" w:hAnsi="Consolas" w:cs="Consolas"/>
+          <w:color w:val="000000"/>
+          <w:sz w:val="19"/>
+          <w:szCs w:val="19"/>
+          <w:highlight w:val="white"/>
+          <w:lang w:val="nl-BE"/>
+        </w:rPr>
+        <w:t xml:space="preserve"> </w:t>
+      </w:r>
+      <w:r>
+        <w:rPr>
+          <w:rFonts w:ascii="Consolas" w:hAnsi="Consolas" w:cs="Consolas"/>
+          <w:color w:val="FF0000"/>
+          <w:sz w:val="19"/>
+          <w:szCs w:val="19"/>
+          <w:highlight w:val="white"/>
+          <w:lang w:val="nl-BE"/>
+        </w:rPr>
+        <w:t>'</w:t>
+      </w:r>
+      <w:proofErr w:type="spellStart"/>
+      <w:r>
+        <w:rPr>
+          <w:rFonts w:ascii="Consolas" w:hAnsi="Consolas" w:cs="Consolas"/>
+          <w:color w:val="FF0000"/>
+          <w:sz w:val="19"/>
+          <w:szCs w:val="19"/>
+          <w:highlight w:val="white"/>
+          <w:lang w:val="nl-BE"/>
+        </w:rPr>
+        <w:t>treasure_log</w:t>
+      </w:r>
+      <w:proofErr w:type="spellEnd"/>
+      <w:r>
+        <w:rPr>
+          <w:rFonts w:ascii="Consolas" w:hAnsi="Consolas" w:cs="Consolas"/>
+          <w:color w:val="FF0000"/>
+          <w:sz w:val="19"/>
+          <w:szCs w:val="19"/>
+          <w:highlight w:val="white"/>
+          <w:lang w:val="nl-BE"/>
+        </w:rPr>
+        <w:t>'</w:t>
+      </w:r>
+      <w:r>
+        <w:rPr>
+          <w:rFonts w:ascii="Consolas" w:hAnsi="Consolas" w:cs="Consolas"/>
+          <w:color w:val="808080"/>
+          <w:sz w:val="19"/>
+          <w:szCs w:val="19"/>
+          <w:highlight w:val="white"/>
+          <w:lang w:val="nl-BE"/>
+        </w:rPr>
+        <w:t>,</w:t>
+      </w:r>
+      <w:r>
+        <w:rPr>
+          <w:rFonts w:ascii="Consolas" w:hAnsi="Consolas" w:cs="Consolas"/>
+          <w:color w:val="000000"/>
+          <w:sz w:val="19"/>
+          <w:szCs w:val="19"/>
+          <w:highlight w:val="white"/>
+          <w:lang w:val="nl-BE"/>
+        </w:rPr>
+        <w:t xml:space="preserve"> </w:t>
+      </w:r>
+    </w:p>
+    <w:p>
+      <w:pPr>
+        <w:autoSpaceDE w:val="0"/>
+        <w:autoSpaceDN w:val="0"/>
+        <w:adjustRightInd w:val="0"/>
+        <w:spacing w:after="0" w:line="240" w:lineRule="auto"/>
+        <w:rPr>
+          <w:rFonts w:ascii="Consolas" w:hAnsi="Consolas" w:cs="Consolas"/>
+          <w:color w:val="000000"/>
+          <w:sz w:val="19"/>
+          <w:szCs w:val="19"/>
+          <w:highlight w:val="white"/>
+          <w:lang w:val="nl-BE"/>
+        </w:rPr>
+      </w:pPr>
+      <w:r>
+        <w:rPr>
+          <w:rFonts w:ascii="Consolas" w:hAnsi="Consolas" w:cs="Consolas"/>
+          <w:color w:val="000000"/>
+          <w:sz w:val="19"/>
+          <w:szCs w:val="19"/>
+          <w:highlight w:val="white"/>
+          <w:lang w:val="nl-BE"/>
+        </w:rPr>
+        <w:t xml:space="preserve">    @</w:t>
+      </w:r>
+      <w:proofErr w:type="spellStart"/>
+      <w:r>
+        <w:rPr>
+          <w:rFonts w:ascii="Consolas" w:hAnsi="Consolas" w:cs="Consolas"/>
+          <w:color w:val="000000"/>
+          <w:sz w:val="19"/>
+          <w:szCs w:val="19"/>
+          <w:highlight w:val="white"/>
+          <w:lang w:val="nl-BE"/>
+        </w:rPr>
+        <w:t>index_id</w:t>
+      </w:r>
+      <w:proofErr w:type="spellEnd"/>
+      <w:r>
+        <w:rPr>
+          <w:rFonts w:ascii="Consolas" w:hAnsi="Consolas" w:cs="Consolas"/>
+          <w:color w:val="000000"/>
+          <w:sz w:val="19"/>
+          <w:szCs w:val="19"/>
+          <w:highlight w:val="white"/>
+          <w:lang w:val="nl-BE"/>
+        </w:rPr>
+        <w:t xml:space="preserve"> </w:t>
+      </w:r>
+      <w:r>
+        <w:rPr>
+          <w:rFonts w:ascii="Consolas" w:hAnsi="Consolas" w:cs="Consolas"/>
+          <w:color w:val="808080"/>
+          <w:sz w:val="19"/>
+          <w:szCs w:val="19"/>
+          <w:highlight w:val="white"/>
+          <w:lang w:val="nl-BE"/>
+        </w:rPr>
+        <w:t>=</w:t>
+      </w:r>
+      <w:r>
+        <w:rPr>
+          <w:rFonts w:ascii="Consolas" w:hAnsi="Consolas" w:cs="Consolas"/>
+          <w:color w:val="000000"/>
+          <w:sz w:val="19"/>
+          <w:szCs w:val="19"/>
+          <w:highlight w:val="white"/>
+          <w:lang w:val="nl-BE"/>
+        </w:rPr>
+        <w:t xml:space="preserve"> </w:t>
+      </w:r>
+      <w:r>
+        <w:rPr>
+          <w:rFonts w:ascii="Consolas" w:hAnsi="Consolas" w:cs="Consolas"/>
+          <w:color w:val="808080"/>
+          <w:sz w:val="19"/>
+          <w:szCs w:val="19"/>
+          <w:highlight w:val="white"/>
+          <w:lang w:val="nl-BE"/>
+        </w:rPr>
+        <w:t>NULL,</w:t>
+      </w:r>
+      <w:r>
+        <w:rPr>
+          <w:rFonts w:ascii="Consolas" w:hAnsi="Consolas" w:cs="Consolas"/>
+          <w:color w:val="000000"/>
+          <w:sz w:val="19"/>
+          <w:szCs w:val="19"/>
+          <w:highlight w:val="white"/>
+          <w:lang w:val="nl-BE"/>
+        </w:rPr>
+        <w:t xml:space="preserve"> </w:t>
+      </w:r>
+    </w:p>
+    <w:p>
+      <w:pPr>
+        <w:autoSpaceDE w:val="0"/>
+        <w:autoSpaceDN w:val="0"/>
+        <w:adjustRightInd w:val="0"/>
+        <w:spacing w:after="0" w:line="240" w:lineRule="auto"/>
+        <w:rPr>
+          <w:rFonts w:ascii="Consolas" w:hAnsi="Consolas" w:cs="Consolas"/>
+          <w:color w:val="000000"/>
+          <w:sz w:val="19"/>
+          <w:szCs w:val="19"/>
+          <w:highlight w:val="white"/>
+          <w:lang w:val="nl-BE"/>
+        </w:rPr>
+      </w:pPr>
+      <w:r>
+        <w:rPr>
+          <w:rFonts w:ascii="Consolas" w:hAnsi="Consolas" w:cs="Consolas"/>
+          <w:color w:val="000000"/>
+          <w:sz w:val="19"/>
+          <w:szCs w:val="19"/>
+          <w:highlight w:val="white"/>
+          <w:lang w:val="nl-BE"/>
+        </w:rPr>
+        <w:t xml:space="preserve">    @</w:t>
+      </w:r>
+      <w:proofErr w:type="spellStart"/>
+      <w:r>
+        <w:rPr>
+          <w:rFonts w:ascii="Consolas" w:hAnsi="Consolas" w:cs="Consolas"/>
+          <w:color w:val="000000"/>
+          <w:sz w:val="19"/>
+          <w:szCs w:val="19"/>
+          <w:highlight w:val="white"/>
+          <w:lang w:val="nl-BE"/>
+        </w:rPr>
+        <w:t>partition_number</w:t>
+      </w:r>
+      <w:proofErr w:type="spellEnd"/>
+      <w:r>
+        <w:rPr>
+          <w:rFonts w:ascii="Consolas" w:hAnsi="Consolas" w:cs="Consolas"/>
+          <w:color w:val="000000"/>
+          <w:sz w:val="19"/>
+          <w:szCs w:val="19"/>
+          <w:highlight w:val="white"/>
+          <w:lang w:val="nl-BE"/>
+        </w:rPr>
+        <w:t xml:space="preserve"> </w:t>
+      </w:r>
+      <w:r>
+        <w:rPr>
+          <w:rFonts w:ascii="Consolas" w:hAnsi="Consolas" w:cs="Consolas"/>
+          <w:color w:val="808080"/>
+          <w:sz w:val="19"/>
+          <w:szCs w:val="19"/>
+          <w:highlight w:val="white"/>
+          <w:lang w:val="nl-BE"/>
+        </w:rPr>
+        <w:t>=</w:t>
+      </w:r>
+      <w:r>
+        <w:rPr>
+          <w:rFonts w:ascii="Consolas" w:hAnsi="Consolas" w:cs="Consolas"/>
+          <w:color w:val="000000"/>
+          <w:sz w:val="19"/>
+          <w:szCs w:val="19"/>
+          <w:highlight w:val="white"/>
+          <w:lang w:val="nl-BE"/>
+        </w:rPr>
+        <w:t xml:space="preserve"> </w:t>
+      </w:r>
+      <w:r>
+        <w:rPr>
+          <w:rFonts w:ascii="Consolas" w:hAnsi="Consolas" w:cs="Consolas"/>
+          <w:color w:val="808080"/>
+          <w:sz w:val="19"/>
+          <w:szCs w:val="19"/>
+          <w:highlight w:val="white"/>
+          <w:lang w:val="nl-BE"/>
+        </w:rPr>
+        <w:t>NULL,</w:t>
+      </w:r>
+      <w:r>
+        <w:rPr>
+          <w:rFonts w:ascii="Consolas" w:hAnsi="Consolas" w:cs="Consolas"/>
+          <w:color w:val="000000"/>
+          <w:sz w:val="19"/>
+          <w:szCs w:val="19"/>
+          <w:highlight w:val="white"/>
+          <w:lang w:val="nl-BE"/>
+        </w:rPr>
+        <w:t xml:space="preserve"> </w:t>
+      </w:r>
+    </w:p>
+    <w:p>
+      <w:pPr>
+        <w:spacing w:after="0"/>
+        <w:jc w:val="both"/>
+        <w:rPr>
+          <w:rFonts w:ascii="Consolas" w:hAnsi="Consolas" w:cs="Consolas"/>
+          <w:color w:val="FF0000"/>
+          <w:sz w:val="19"/>
+          <w:szCs w:val="19"/>
+          <w:highlight w:val="white"/>
+          <w:lang w:val="nl-BE"/>
+        </w:rPr>
+      </w:pPr>
+      <w:r>
+        <w:rPr>
+          <w:rFonts w:ascii="Consolas" w:hAnsi="Consolas" w:cs="Consolas"/>
+          <w:color w:val="000000"/>
+          <w:sz w:val="19"/>
+          <w:szCs w:val="19"/>
+          <w:highlight w:val="white"/>
+          <w:lang w:val="nl-BE"/>
+        </w:rPr>
+        <w:t xml:space="preserve">    @</w:t>
+      </w:r>
+      <w:proofErr w:type="spellStart"/>
+      <w:r>
+        <w:rPr>
+          <w:rFonts w:ascii="Consolas" w:hAnsi="Consolas" w:cs="Consolas"/>
+          <w:color w:val="000000"/>
+          <w:sz w:val="19"/>
+          <w:szCs w:val="19"/>
+          <w:highlight w:val="white"/>
+          <w:lang w:val="nl-BE"/>
+        </w:rPr>
+        <w:t>data_compression</w:t>
+      </w:r>
+      <w:proofErr w:type="spellEnd"/>
+      <w:r>
+        <w:rPr>
+          <w:rFonts w:ascii="Consolas" w:hAnsi="Consolas" w:cs="Consolas"/>
+          <w:color w:val="000000"/>
+          <w:sz w:val="19"/>
+          <w:szCs w:val="19"/>
+          <w:highlight w:val="white"/>
+          <w:lang w:val="nl-BE"/>
+        </w:rPr>
+        <w:t xml:space="preserve"> </w:t>
+      </w:r>
+      <w:r>
+        <w:rPr>
+          <w:rFonts w:ascii="Consolas" w:hAnsi="Consolas" w:cs="Consolas"/>
+          <w:color w:val="808080"/>
+          <w:sz w:val="19"/>
+          <w:szCs w:val="19"/>
+          <w:highlight w:val="white"/>
+          <w:lang w:val="nl-BE"/>
+        </w:rPr>
+        <w:t>=</w:t>
+      </w:r>
+      <w:r>
+        <w:rPr>
+          <w:rFonts w:ascii="Consolas" w:hAnsi="Consolas" w:cs="Consolas"/>
+          <w:color w:val="000000"/>
+          <w:sz w:val="19"/>
+          <w:szCs w:val="19"/>
+          <w:highlight w:val="white"/>
+          <w:lang w:val="nl-BE"/>
+        </w:rPr>
+        <w:t xml:space="preserve"> </w:t>
+      </w:r>
+      <w:r>
+        <w:rPr>
+          <w:rFonts w:ascii="Consolas" w:hAnsi="Consolas" w:cs="Consolas"/>
+          <w:color w:val="FF0000"/>
+          <w:sz w:val="19"/>
+          <w:szCs w:val="19"/>
+          <w:highlight w:val="white"/>
+          <w:lang w:val="nl-BE"/>
+        </w:rPr>
+        <w:t>'PAGE'</w:t>
+      </w:r>
+    </w:p>
+    <w:p>
+      <w:pPr>
+        <w:spacing w:after="0"/>
+        <w:jc w:val="both"/>
+        <w:rPr>
+          <w:lang w:val="nl-BE"/>
+        </w:rPr>
+      </w:pPr>
+    </w:p>
+    <w:p>
+      <w:pPr>
+        <w:spacing w:after="0"/>
+        <w:jc w:val="both"/>
+        <w:rPr>
+          <w:lang w:val="nl-BE"/>
+        </w:rPr>
+      </w:pPr>
+      <w:commentRangeStart w:id="11"/>
+      <w:r>
+        <w:rPr>
+          <w:lang w:val="nl-BE"/>
+        </w:rPr>
+        <w:t xml:space="preserve">Compressie op de </w:t>
+      </w:r>
+      <w:proofErr w:type="spellStart"/>
+      <w:r>
+        <w:rPr>
+          <w:lang w:val="nl-BE"/>
+        </w:rPr>
+        <w:t>treasure_log</w:t>
+      </w:r>
+      <w:proofErr w:type="spellEnd"/>
+      <w:r>
+        <w:rPr>
+          <w:lang w:val="nl-BE"/>
+        </w:rPr>
+        <w:t xml:space="preserve"> tabel uitvoeren zou de tabel tot 40% in grootte doen reduceren. Er is echter nog een andere factor die we in rekening dienen te brengen, namelijk het feit dat op deze tabel heel veel </w:t>
+      </w:r>
+      <w:proofErr w:type="spellStart"/>
+      <w:r>
+        <w:rPr>
+          <w:lang w:val="nl-BE"/>
+        </w:rPr>
+        <w:t>writes</w:t>
+      </w:r>
+      <w:proofErr w:type="spellEnd"/>
+      <w:r>
+        <w:rPr>
+          <w:lang w:val="nl-BE"/>
+        </w:rPr>
+        <w:t xml:space="preserve"> gebeuren. Er is heel wat discussie over compressie toepassen op </w:t>
+      </w:r>
+      <w:proofErr w:type="spellStart"/>
+      <w:r>
+        <w:rPr>
+          <w:lang w:val="nl-BE"/>
+        </w:rPr>
+        <w:t>write</w:t>
+      </w:r>
+      <w:proofErr w:type="spellEnd"/>
+      <w:r>
+        <w:rPr>
+          <w:lang w:val="nl-BE"/>
+        </w:rPr>
+        <w:t>-heavy databases</w:t>
+      </w:r>
+      <w:r>
+        <w:rPr>
+          <w:lang w:val="nl-BE"/>
+        </w:rPr>
+        <w:t xml:space="preserve">, nl. of dit het </w:t>
+      </w:r>
+      <w:proofErr w:type="spellStart"/>
+      <w:r>
+        <w:rPr>
+          <w:lang w:val="nl-BE"/>
+        </w:rPr>
+        <w:t>process</w:t>
+      </w:r>
+      <w:proofErr w:type="spellEnd"/>
+      <w:r>
+        <w:rPr>
+          <w:lang w:val="nl-BE"/>
+        </w:rPr>
+        <w:t xml:space="preserve"> zou vertragen of niet.</w:t>
+      </w:r>
+      <w:commentRangeEnd w:id="11"/>
+      <w:r>
+        <w:rPr>
+          <w:rStyle w:val="Verwijzingopmerking"/>
+        </w:rPr>
+        <w:commentReference w:id="11"/>
+      </w:r>
+    </w:p>
+    <w:p>
+      <w:pPr>
+        <w:spacing w:after="0"/>
+        <w:jc w:val="both"/>
+        <w:rPr>
+          <w:b/>
+          <w:lang w:val="nl-BE"/>
+        </w:rPr>
+      </w:pPr>
+    </w:p>
+    <w:p>
+      <w:pPr>
         <w:pStyle w:val="Kop2"/>
       </w:pPr>
-      <w:r>
-        <w:t>Compressie</w:t>
-      </w:r>
+    </w:p>
+    <w:p>
+      <w:pPr>
+        <w:pStyle w:val="Kop2"/>
+      </w:pPr>
+      <w:r>
+        <w:t>Memory</w:t>
+      </w:r>
+      <w:r>
+        <w:t xml:space="preserve"> </w:t>
+      </w:r>
+      <w:proofErr w:type="spellStart"/>
+      <w:r>
+        <w:t>optimized</w:t>
+      </w:r>
+      <w:proofErr w:type="spellEnd"/>
+      <w:r>
+        <w:t xml:space="preserve"> </w:t>
+      </w:r>
+      <w:proofErr w:type="spellStart"/>
+      <w:r>
+        <w:t>tables</w:t>
+      </w:r>
+      <w:proofErr w:type="spellEnd"/>
     </w:p>
     <w:p>
       <w:pPr>
@@ -4352,30 +6302,423 @@
     </w:p>
     <w:p>
       <w:pPr>
-        <w:pStyle w:val="Kop2"/>
-      </w:pPr>
-      <w:r>
-        <w:t xml:space="preserve">Data </w:t>
-      </w:r>
-      <w:proofErr w:type="spellStart"/>
-      <w:r>
+        <w:spacing w:after="0"/>
+        <w:jc w:val="both"/>
+        <w:rPr>
+          <w:lang w:val="nl-BE"/>
+        </w:rPr>
+      </w:pPr>
+      <w:commentRangeStart w:id="12"/>
+      <w:r>
+        <w:rPr>
+          <w:lang w:val="nl-BE"/>
+        </w:rPr>
+        <w:t xml:space="preserve">Memory </w:t>
+      </w:r>
+      <w:proofErr w:type="spellStart"/>
+      <w:r>
+        <w:rPr>
+          <w:lang w:val="nl-BE"/>
+        </w:rPr>
         <w:t>optimized</w:t>
       </w:r>
       <w:proofErr w:type="spellEnd"/>
       <w:r>
+        <w:rPr>
+          <w:lang w:val="nl-BE"/>
+        </w:rPr>
+        <w:t xml:space="preserve"> tabellen </w:t>
+      </w:r>
+      <w:r>
+        <w:rPr>
+          <w:lang w:val="nl-BE"/>
+        </w:rPr>
+        <w:t xml:space="preserve">zijn veelbelovend omwille van hun snelheid, ze zitten immers in het veel snellere RAM geheugen in plaats van on disk. Tot voor SQL Server 2016 was dit echter vaak geen interessante optie aangezien het (onder andere) niet mogelijk was om </w:t>
+      </w:r>
+      <w:proofErr w:type="spellStart"/>
+      <w:r>
+        <w:rPr>
+          <w:lang w:val="nl-BE"/>
+        </w:rPr>
+        <w:t>foreign</w:t>
+      </w:r>
+      <w:proofErr w:type="spellEnd"/>
+      <w:r>
+        <w:rPr>
+          <w:lang w:val="nl-BE"/>
+        </w:rPr>
         <w:t xml:space="preserve"> </w:t>
       </w:r>
       <w:proofErr w:type="spellStart"/>
       <w:r>
-        <w:t>tables</w:t>
-      </w:r>
-      <w:proofErr w:type="spellEnd"/>
+        <w:rPr>
+          <w:lang w:val="nl-BE"/>
+        </w:rPr>
+        <w:t>keys</w:t>
+      </w:r>
+      <w:proofErr w:type="spellEnd"/>
+      <w:r>
+        <w:rPr>
+          <w:lang w:val="nl-BE"/>
+        </w:rPr>
+        <w:t xml:space="preserve"> te </w:t>
+      </w:r>
+      <w:proofErr w:type="spellStart"/>
+      <w:r>
+        <w:rPr>
+          <w:lang w:val="nl-BE"/>
+        </w:rPr>
+        <w:t>definieren</w:t>
+      </w:r>
+      <w:proofErr w:type="spellEnd"/>
+      <w:r>
+        <w:rPr>
+          <w:lang w:val="nl-BE"/>
+        </w:rPr>
+        <w:t xml:space="preserve"> op deze tabellen. Met de komst van SQL Server 2016 valt onder meer deze belemmering weg, wat het aantal </w:t>
+      </w:r>
+      <w:proofErr w:type="spellStart"/>
+      <w:r>
+        <w:rPr>
+          <w:lang w:val="nl-BE"/>
+        </w:rPr>
+        <w:t>use</w:t>
+      </w:r>
+      <w:proofErr w:type="spellEnd"/>
+      <w:r>
+        <w:rPr>
+          <w:lang w:val="nl-BE"/>
+        </w:rPr>
+        <w:t xml:space="preserve"> cases voor deze feature verhoogt.</w:t>
+      </w:r>
     </w:p>
     <w:p>
       <w:pPr>
         <w:spacing w:after="0"/>
         <w:jc w:val="both"/>
         <w:rPr>
+          <w:lang w:val="nl-BE"/>
+        </w:rPr>
+      </w:pPr>
+    </w:p>
+    <w:p>
+      <w:pPr>
+        <w:spacing w:after="0"/>
+        <w:jc w:val="both"/>
+        <w:rPr>
+          <w:lang w:val="nl-BE"/>
+        </w:rPr>
+      </w:pPr>
+      <w:r>
+        <w:rPr>
+          <w:lang w:val="nl-BE"/>
+        </w:rPr>
+        <w:t xml:space="preserve">Er is echter nog een probleem. Hoewel </w:t>
+      </w:r>
+      <w:proofErr w:type="spellStart"/>
+      <w:r>
+        <w:rPr>
+          <w:lang w:val="nl-BE"/>
+        </w:rPr>
+        <w:t>foreign</w:t>
+      </w:r>
+      <w:proofErr w:type="spellEnd"/>
+      <w:r>
+        <w:rPr>
+          <w:lang w:val="nl-BE"/>
+        </w:rPr>
+        <w:t xml:space="preserve"> </w:t>
+      </w:r>
+      <w:proofErr w:type="spellStart"/>
+      <w:r>
+        <w:rPr>
+          <w:lang w:val="nl-BE"/>
+        </w:rPr>
+        <w:t>keys</w:t>
+      </w:r>
+      <w:proofErr w:type="spellEnd"/>
+      <w:r>
+        <w:rPr>
+          <w:lang w:val="nl-BE"/>
+        </w:rPr>
+        <w:t xml:space="preserve"> zijn toegestaan sinds SQL Server 2016, beperkt zich dit enkel tot in-memory tabellen onderling. Het is dus niet mogelijk om </w:t>
+      </w:r>
+      <w:proofErr w:type="spellStart"/>
+      <w:r>
+        <w:rPr>
+          <w:lang w:val="nl-BE"/>
+        </w:rPr>
+        <w:t>foreign</w:t>
+      </w:r>
+      <w:proofErr w:type="spellEnd"/>
+      <w:r>
+        <w:rPr>
+          <w:lang w:val="nl-BE"/>
+        </w:rPr>
+        <w:t xml:space="preserve"> </w:t>
+      </w:r>
+      <w:proofErr w:type="spellStart"/>
+      <w:r>
+        <w:rPr>
+          <w:lang w:val="nl-BE"/>
+        </w:rPr>
+        <w:t>keys</w:t>
+      </w:r>
+      <w:proofErr w:type="spellEnd"/>
+      <w:r>
+        <w:rPr>
+          <w:lang w:val="nl-BE"/>
+        </w:rPr>
+        <w:t xml:space="preserve"> te leggen naar disk-</w:t>
+      </w:r>
+      <w:proofErr w:type="spellStart"/>
+      <w:r>
+        <w:rPr>
+          <w:lang w:val="nl-BE"/>
+        </w:rPr>
+        <w:t>based</w:t>
+      </w:r>
+      <w:proofErr w:type="spellEnd"/>
+      <w:r>
+        <w:rPr>
+          <w:lang w:val="nl-BE"/>
+        </w:rPr>
+        <w:t xml:space="preserve"> tabellen. De structuur van </w:t>
+      </w:r>
+      <w:proofErr w:type="spellStart"/>
+      <w:r>
+        <w:rPr>
+          <w:lang w:val="nl-BE"/>
+        </w:rPr>
+        <w:t>catchem</w:t>
+      </w:r>
+      <w:proofErr w:type="spellEnd"/>
+      <w:r>
+        <w:rPr>
+          <w:lang w:val="nl-BE"/>
+        </w:rPr>
+        <w:t xml:space="preserve"> is zo dat de tabellen </w:t>
+      </w:r>
+      <w:proofErr w:type="spellStart"/>
+      <w:r>
+        <w:rPr>
+          <w:lang w:val="nl-BE"/>
+        </w:rPr>
+        <w:t>dependencies</w:t>
+      </w:r>
+      <w:proofErr w:type="spellEnd"/>
+      <w:r>
+        <w:rPr>
+          <w:lang w:val="nl-BE"/>
+        </w:rPr>
+        <w:t xml:space="preserve"> hebben op elkaar (</w:t>
+      </w:r>
+      <w:proofErr w:type="spellStart"/>
+      <w:r>
+        <w:rPr>
+          <w:lang w:val="nl-BE"/>
+        </w:rPr>
+        <w:t>city</w:t>
+      </w:r>
+      <w:proofErr w:type="spellEnd"/>
+      <w:r>
+        <w:rPr>
+          <w:lang w:val="nl-BE"/>
+        </w:rPr>
+        <w:t xml:space="preserve"> heeft een </w:t>
+      </w:r>
+      <w:proofErr w:type="spellStart"/>
+      <w:r>
+        <w:rPr>
+          <w:lang w:val="nl-BE"/>
+        </w:rPr>
+        <w:t>foreign</w:t>
+      </w:r>
+      <w:proofErr w:type="spellEnd"/>
+      <w:r>
+        <w:rPr>
+          <w:lang w:val="nl-BE"/>
+        </w:rPr>
+        <w:t xml:space="preserve"> </w:t>
+      </w:r>
+      <w:proofErr w:type="spellStart"/>
+      <w:r>
+        <w:rPr>
+          <w:lang w:val="nl-BE"/>
+        </w:rPr>
+        <w:t>key</w:t>
+      </w:r>
+      <w:proofErr w:type="spellEnd"/>
+      <w:r>
+        <w:rPr>
+          <w:lang w:val="nl-BE"/>
+        </w:rPr>
+        <w:t xml:space="preserve"> naar country, </w:t>
+      </w:r>
+      <w:proofErr w:type="spellStart"/>
+      <w:r>
+        <w:rPr>
+          <w:lang w:val="nl-BE"/>
+        </w:rPr>
+        <w:t>treasure_stages</w:t>
+      </w:r>
+      <w:proofErr w:type="spellEnd"/>
+      <w:r>
+        <w:rPr>
+          <w:lang w:val="nl-BE"/>
+        </w:rPr>
+        <w:t xml:space="preserve"> naar </w:t>
+      </w:r>
+      <w:proofErr w:type="spellStart"/>
+      <w:r>
+        <w:rPr>
+          <w:lang w:val="nl-BE"/>
+        </w:rPr>
+        <w:t>treasure</w:t>
+      </w:r>
+      <w:proofErr w:type="spellEnd"/>
+      <w:r>
+        <w:rPr>
+          <w:lang w:val="nl-BE"/>
+        </w:rPr>
+        <w:t xml:space="preserve"> en stages tabellen, ..). Uiteindelijk zouden we alle tabellen dus in memory moeten maken. Dit lijkt ons niet wenselijk, aangezien dit heel wat kostbaar RAM geheugen zou kosten. Een andere optie is om geen </w:t>
+      </w:r>
+      <w:proofErr w:type="spellStart"/>
+      <w:r>
+        <w:rPr>
+          <w:lang w:val="nl-BE"/>
+        </w:rPr>
+        <w:t>foreign</w:t>
+      </w:r>
+      <w:proofErr w:type="spellEnd"/>
+      <w:r>
+        <w:rPr>
+          <w:lang w:val="nl-BE"/>
+        </w:rPr>
+        <w:t xml:space="preserve"> </w:t>
+      </w:r>
+      <w:proofErr w:type="spellStart"/>
+      <w:r>
+        <w:rPr>
+          <w:lang w:val="nl-BE"/>
+        </w:rPr>
+        <w:t>keys</w:t>
+      </w:r>
+      <w:proofErr w:type="spellEnd"/>
+      <w:r>
+        <w:rPr>
+          <w:lang w:val="nl-BE"/>
+        </w:rPr>
+        <w:t xml:space="preserve"> te leggen, maar dit zorgt ervoor dat de integriteit van onze databank niet kan gegarandeerd worden, wat net het grote voordeel is van relationele databases. </w:t>
+      </w:r>
+    </w:p>
+    <w:p>
+      <w:pPr>
+        <w:spacing w:after="0"/>
+        <w:jc w:val="both"/>
+        <w:rPr>
+          <w:lang w:val="nl-BE"/>
+        </w:rPr>
+      </w:pPr>
+    </w:p>
+    <w:p>
+      <w:pPr>
+        <w:spacing w:after="0"/>
+        <w:jc w:val="both"/>
+        <w:rPr>
+          <w:lang w:val="nl-BE"/>
+        </w:rPr>
+      </w:pPr>
+      <w:r>
+        <w:rPr>
+          <w:lang w:val="nl-BE"/>
+        </w:rPr>
+        <w:t xml:space="preserve">Gezien </w:t>
+      </w:r>
+      <w:r>
+        <w:rPr>
+          <w:lang w:val="nl-BE"/>
+        </w:rPr>
+        <w:t xml:space="preserve">de architectuur van de database </w:t>
+      </w:r>
+      <w:r>
+        <w:rPr>
+          <w:lang w:val="nl-BE"/>
+        </w:rPr>
+        <w:t>en de beperkingen van SQL Serve</w:t>
+      </w:r>
+      <w:r>
+        <w:rPr>
+          <w:lang w:val="nl-BE"/>
+        </w:rPr>
+        <w:t>r</w:t>
+      </w:r>
+      <w:r>
+        <w:rPr>
+          <w:lang w:val="nl-BE"/>
+        </w:rPr>
+        <w:t xml:space="preserve"> 2016 lijkt het ons dan ook geen goed idee om in-memory tabellen te gebruiken.</w:t>
+      </w:r>
+      <w:commentRangeEnd w:id="12"/>
+      <w:r>
+        <w:rPr>
+          <w:rStyle w:val="Verwijzingopmerking"/>
+        </w:rPr>
+        <w:commentReference w:id="12"/>
+      </w:r>
+    </w:p>
+    <w:p>
+      <w:pPr>
+        <w:jc w:val="both"/>
+        <w:rPr>
+          <w:lang w:val="nl-BE"/>
+        </w:rPr>
+      </w:pPr>
+    </w:p>
+    <w:p>
+      <w:pPr>
+        <w:jc w:val="both"/>
+        <w:rPr>
+          <w:lang w:val="nl-BE"/>
+        </w:rPr>
+      </w:pPr>
+    </w:p>
+    <w:p>
+      <w:pPr>
+        <w:jc w:val="both"/>
+        <w:rPr>
+          <w:lang w:val="nl-BE"/>
+        </w:rPr>
+      </w:pPr>
+    </w:p>
+    <w:p>
+      <w:pPr>
+        <w:jc w:val="both"/>
+        <w:rPr>
+          <w:lang w:val="nl-BE"/>
+        </w:rPr>
+      </w:pPr>
+    </w:p>
+    <w:p>
+      <w:pPr>
+        <w:jc w:val="both"/>
+        <w:rPr>
+          <w:lang w:val="nl-BE"/>
+        </w:rPr>
+      </w:pPr>
+    </w:p>
+    <w:p>
+      <w:pPr>
+        <w:jc w:val="both"/>
+        <w:rPr>
+          <w:lang w:val="nl-BE"/>
+        </w:rPr>
+      </w:pPr>
+    </w:p>
+    <w:p>
+      <w:pPr>
+        <w:jc w:val="both"/>
+        <w:rPr>
           <w:b/>
           <w:lang w:val="nl-BE"/>
         </w:rPr>
@@ -4383,78 +6726,13 @@
     </w:p>
     <w:p>
       <w:pPr>
-        <w:pStyle w:val="Kop2"/>
-      </w:pPr>
-      <w:r>
-        <w:t>Database set up</w:t>
-      </w:r>
-    </w:p>
-    <w:p>
-      <w:pPr>
-        <w:jc w:val="both"/>
-        <w:rPr>
-          <w:lang w:val="nl-BE"/>
-        </w:rPr>
-      </w:pPr>
-    </w:p>
-    <w:p>
-      <w:pPr>
-        <w:jc w:val="both"/>
-        <w:rPr>
-          <w:lang w:val="nl-BE"/>
-        </w:rPr>
-      </w:pPr>
-    </w:p>
-    <w:p>
-      <w:pPr>
-        <w:jc w:val="both"/>
-        <w:rPr>
-          <w:lang w:val="nl-BE"/>
-        </w:rPr>
-      </w:pPr>
-    </w:p>
-    <w:p>
-      <w:pPr>
-        <w:jc w:val="both"/>
-        <w:rPr>
-          <w:lang w:val="nl-BE"/>
-        </w:rPr>
-      </w:pPr>
-    </w:p>
-    <w:p>
-      <w:pPr>
-        <w:jc w:val="both"/>
-        <w:rPr>
-          <w:lang w:val="nl-BE"/>
-        </w:rPr>
-      </w:pPr>
-    </w:p>
-    <w:p>
-      <w:pPr>
-        <w:jc w:val="both"/>
-        <w:rPr>
-          <w:lang w:val="nl-BE"/>
-        </w:rPr>
-      </w:pPr>
-    </w:p>
-    <w:p>
-      <w:pPr>
         <w:jc w:val="both"/>
         <w:rPr>
           <w:b/>
           <w:lang w:val="nl-BE"/>
         </w:rPr>
-      </w:pPr>
-    </w:p>
-    <w:p>
-      <w:pPr>
-        <w:jc w:val="both"/>
-        <w:rPr>
-          <w:b/>
-          <w:lang w:val="nl-BE"/>
-        </w:rPr>
         <w:sectPr>
-          <w:footerReference w:type="default" r:id="rId9"/>
+          <w:footerReference w:type="default" r:id="rId10"/>
           <w:pgSz w:w="11906" w:h="16838"/>
           <w:pgMar w:top="1417" w:right="1417" w:bottom="1417" w:left="1417" w:header="708" w:footer="708" w:gutter="0"/>
           <w:cols w:space="708"/>
@@ -4466,17 +6744,17 @@
       <w:pPr>
         <w:pStyle w:val="Kop1"/>
       </w:pPr>
-      <w:commentRangeStart w:id="10"/>
+      <w:commentRangeStart w:id="13"/>
       <w:r>
         <w:lastRenderedPageBreak/>
         <w:t>Rapport</w:t>
       </w:r>
-      <w:commentRangeEnd w:id="10"/>
+      <w:commentRangeEnd w:id="13"/>
       <w:r>
         <w:rPr>
           <w:rStyle w:val="Verwijzingopmerking"/>
         </w:rPr>
-        <w:commentReference w:id="10"/>
+        <w:commentReference w:id="13"/>
       </w:r>
     </w:p>
     <w:p>
@@ -6453,7 +8731,7 @@
         <w:rPr>
           <w:lang w:val="nl-BE"/>
         </w:rPr>
-        <w:t>Creeer</w:t>
+        <w:t>Creër</w:t>
       </w:r>
       <w:proofErr w:type="spellEnd"/>
       <w:r>
@@ -9541,7 +11819,7 @@
           <w:lang w:val="nl-BE"/>
         </w:rPr>
       </w:pPr>
-      <w:hyperlink r:id="rId10" w:history="1">
+      <w:hyperlink r:id="rId11" w:history="1">
         <w:r>
           <w:rPr>
             <w:rStyle w:val="Hyperlink"/>
@@ -10083,7 +12361,7 @@
 </file>
 
 <file path=word/comments.xml><?xml version="1.0" encoding="utf-8"?>
-<w:comments xmlns:wpc="http://schemas.microsoft.com/office/word/2010/wordprocessingCanvas" xmlns:cx="http://schemas.microsoft.com/office/drawing/2014/chartex" xmlns:cx1="http://schemas.microsoft.com/office/drawing/2015/9/8/chartex" xmlns:mc="http://schemas.openxmlformats.org/markup-compatibility/2006" xmlns:o="urn:schemas-microsoft-com:office:office" xmlns:r="http://schemas.openxmlformats.org/officeDocument/2006/relationships" xmlns:m="http://schemas.openxmlformats.org/officeDocument/2006/math" xmlns:v="urn:schemas-microsoft-com:vml" xmlns:wp14="http://schemas.microsoft.com/office/word/2010/wordprocessingDrawing" xmlns:wp="http://schemas.openxmlformats.org/drawingml/2006/wordprocessingDrawing" xmlns:w10="urn:schemas-microsoft-com:office:word" xmlns:w="http://schemas.openxmlformats.org/wordprocessingml/2006/main" xmlns:w14="http://schemas.microsoft.com/office/word/2010/wordml" xmlns:w15="http://schemas.microsoft.com/office/word/2012/wordml" xmlns:w16se="http://schemas.microsoft.com/office/word/2015/wordml/symex" xmlns:wpg="http://schemas.microsoft.com/office/word/2010/wordprocessingGroup" xmlns:wpi="http://schemas.microsoft.com/office/word/2010/wordprocessingInk" xmlns:wne="http://schemas.microsoft.com/office/word/2006/wordml" xmlns:wps="http://schemas.microsoft.com/office/word/2010/wordprocessingShape" mc:Ignorable="w14 w15 w16se wp14">
+<w:comments xmlns:wpc="http://schemas.microsoft.com/office/word/2010/wordprocessingCanvas" xmlns:cx="http://schemas.microsoft.com/office/drawing/2014/chartex" xmlns:cx1="http://schemas.microsoft.com/office/drawing/2015/9/8/chartex" xmlns:cx2="http://schemas.microsoft.com/office/drawing/2015/10/21/chartex" xmlns:cx3="http://schemas.microsoft.com/office/drawing/2016/5/9/chartex" xmlns:cx4="http://schemas.microsoft.com/office/drawing/2016/5/10/chartex" xmlns:cx5="http://schemas.microsoft.com/office/drawing/2016/5/11/chartex" xmlns:cx6="http://schemas.microsoft.com/office/drawing/2016/5/12/chartex" xmlns:cx7="http://schemas.microsoft.com/office/drawing/2016/5/13/chartex" xmlns:cx8="http://schemas.microsoft.com/office/drawing/2016/5/14/chartex" xmlns:mc="http://schemas.openxmlformats.org/markup-compatibility/2006" xmlns:aink="http://schemas.microsoft.com/office/drawing/2016/ink" xmlns:am3d="http://schemas.microsoft.com/office/drawing/2017/model3d" xmlns:o="urn:schemas-microsoft-com:office:office" xmlns:r="http://schemas.openxmlformats.org/officeDocument/2006/relationships" xmlns:m="http://schemas.openxmlformats.org/officeDocument/2006/math" xmlns:v="urn:schemas-microsoft-com:vml" xmlns:wp14="http://schemas.microsoft.com/office/word/2010/wordprocessingDrawing" xmlns:wp="http://schemas.openxmlformats.org/drawingml/2006/wordprocessingDrawing" xmlns:w10="urn:schemas-microsoft-com:office:word" xmlns:w="http://schemas.openxmlformats.org/wordprocessingml/2006/main" xmlns:w14="http://schemas.microsoft.com/office/word/2010/wordml" xmlns:w15="http://schemas.microsoft.com/office/word/2012/wordml" xmlns:w16cid="http://schemas.microsoft.com/office/word/2016/wordml/cid" xmlns:w16se="http://schemas.microsoft.com/office/word/2015/wordml/symex" xmlns:wpg="http://schemas.microsoft.com/office/word/2010/wordprocessingGroup" xmlns:wpi="http://schemas.microsoft.com/office/word/2010/wordprocessingInk" xmlns:wne="http://schemas.microsoft.com/office/word/2006/wordml" xmlns:wps="http://schemas.microsoft.com/office/word/2010/wordprocessingShape" mc:Ignorable="w14 w15 w16se w16cid wp14">
   <w:comment w:id="0" w:author="Heylen Frederik" w:date="2019-01-06T07:37:00Z" w:initials="HF">
     <w:p>
       <w:pPr>
@@ -10517,7 +12795,105 @@
       </w:r>
     </w:p>
   </w:comment>
-  <w:comment w:id="9" w:author="Heylen Frederik" w:date="2018-12-17T14:23:00Z" w:initials="HF">
+  <w:comment w:id="9" w:author="Jens Bosman" w:date="2019-01-13T20:40:00Z" w:initials="JB">
+    <w:p>
+      <w:pPr>
+        <w:pStyle w:val="Tekstopmerking"/>
+      </w:pPr>
+      <w:r>
+        <w:rPr>
+          <w:rStyle w:val="Verwijzingopmerking"/>
+        </w:rPr>
+        <w:annotationRef/>
+      </w:r>
+      <w:proofErr w:type="spellStart"/>
+      <w:r>
+        <w:t>Uitvoeren</w:t>
+      </w:r>
+      <w:proofErr w:type="spellEnd"/>
+      <w:r>
+        <w:t xml:space="preserve"> </w:t>
+      </w:r>
+      <w:proofErr w:type="spellStart"/>
+      <w:r>
+        <w:t>zoals</w:t>
+      </w:r>
+      <w:proofErr w:type="spellEnd"/>
+      <w:r>
+        <w:t xml:space="preserve"> </w:t>
+      </w:r>
+      <w:proofErr w:type="spellStart"/>
+      <w:r>
+        <w:t>hier</w:t>
+      </w:r>
+      <w:proofErr w:type="spellEnd"/>
+      <w:r>
+        <w:t xml:space="preserve"> </w:t>
+      </w:r>
+      <w:proofErr w:type="spellStart"/>
+      <w:r>
+        <w:t>staat</w:t>
+      </w:r>
+      <w:proofErr w:type="spellEnd"/>
+      <w:r>
+        <w:t xml:space="preserve"> </w:t>
+      </w:r>
+      <w:proofErr w:type="spellStart"/>
+      <w:r>
+        <w:t>en</w:t>
+      </w:r>
+      <w:proofErr w:type="spellEnd"/>
+      <w:r>
+        <w:t xml:space="preserve"> </w:t>
+      </w:r>
+      <w:proofErr w:type="spellStart"/>
+      <w:r>
+        <w:t>zou</w:t>
+      </w:r>
+      <w:proofErr w:type="spellEnd"/>
+      <w:r>
+        <w:t xml:space="preserve"> </w:t>
+      </w:r>
+      <w:proofErr w:type="spellStart"/>
+      <w:r>
+        <w:t>normaal</w:t>
+      </w:r>
+      <w:proofErr w:type="spellEnd"/>
+      <w:r>
+        <w:t xml:space="preserve"> </w:t>
+      </w:r>
+      <w:proofErr w:type="spellStart"/>
+      <w:r>
+        <w:t>geen</w:t>
+      </w:r>
+      <w:proofErr w:type="spellEnd"/>
+      <w:r>
+        <w:t xml:space="preserve"> </w:t>
+      </w:r>
+      <w:proofErr w:type="spellStart"/>
+      <w:r>
+        <w:t>problemen</w:t>
+      </w:r>
+      <w:proofErr w:type="spellEnd"/>
+      <w:r>
+        <w:t xml:space="preserve"> </w:t>
+      </w:r>
+      <w:proofErr w:type="spellStart"/>
+      <w:r>
+        <w:t>mogen</w:t>
+      </w:r>
+      <w:proofErr w:type="spellEnd"/>
+      <w:r>
+        <w:t xml:space="preserve"> </w:t>
+      </w:r>
+      <w:proofErr w:type="spellStart"/>
+      <w:r>
+        <w:t>opleveren</w:t>
+      </w:r>
+      <w:proofErr w:type="spellEnd"/>
+    </w:p>
+  </w:comment>
+  <w:comment w:id="10" w:author="Heylen Frederik" w:date="2018-12-17T14:23:00Z" w:initials="HF">
     <w:p>
       <w:pPr>
         <w:pStyle w:val="Tekstopmerking"/>
@@ -10586,7 +12962,124 @@
       </w:r>
     </w:p>
   </w:comment>
-  <w:comment w:id="10" w:author="Heylen Frederik" w:date="2018-11-28T14:27:00Z" w:initials="HF">
+  <w:comment w:id="11" w:author="Jens Bosman" w:date="2019-01-13T19:58:00Z" w:initials="JB">
+    <w:p>
+      <w:pPr>
+        <w:pStyle w:val="Tekstopmerking"/>
+      </w:pPr>
+      <w:r>
+        <w:rPr>
+          <w:rStyle w:val="Verwijzingopmerking"/>
+        </w:rPr>
+        <w:annotationRef/>
+      </w:r>
+      <w:r>
+        <w:t xml:space="preserve">Compressive </w:t>
+      </w:r>
+      <w:proofErr w:type="spellStart"/>
+      <w:r>
+        <w:t>testen</w:t>
+      </w:r>
+      <w:proofErr w:type="spellEnd"/>
+      <w:r>
+        <w:t xml:space="preserve"> </w:t>
+      </w:r>
+      <w:proofErr w:type="spellStart"/>
+      <w:r>
+        <w:t>voor</w:t>
+      </w:r>
+      <w:proofErr w:type="spellEnd"/>
+      <w:r>
+        <w:t xml:space="preserve"> </w:t>
+      </w:r>
+      <w:proofErr w:type="spellStart"/>
+      <w:r>
+        <w:t>grootste</w:t>
+      </w:r>
+      <w:proofErr w:type="spellEnd"/>
+      <w:r>
+        <w:t xml:space="preserve"> </w:t>
+      </w:r>
+      <w:proofErr w:type="spellStart"/>
+      <w:r>
+        <w:t>tabellen</w:t>
+      </w:r>
+      <w:proofErr w:type="spellEnd"/>
+      <w:r>
+        <w:t xml:space="preserve">, </w:t>
+      </w:r>
+      <w:proofErr w:type="spellStart"/>
+      <w:r>
+        <w:t>kijken</w:t>
+      </w:r>
+      <w:proofErr w:type="spellEnd"/>
+      <w:r>
+        <w:t xml:space="preserve"> of queries </w:t>
+      </w:r>
+      <w:proofErr w:type="spellStart"/>
+      <w:r>
+        <w:t>beter</w:t>
+      </w:r>
+      <w:proofErr w:type="spellEnd"/>
+      <w:r>
+        <w:t xml:space="preserve"> </w:t>
+      </w:r>
+      <w:proofErr w:type="spellStart"/>
+      <w:r>
+        <w:t>runnen</w:t>
+      </w:r>
+      <w:proofErr w:type="spellEnd"/>
+      <w:r>
+        <w:t xml:space="preserve"> (</w:t>
+      </w:r>
+      <w:proofErr w:type="spellStart"/>
+      <w:r>
+        <w:t>zeker</w:t>
+      </w:r>
+      <w:proofErr w:type="spellEnd"/>
+      <w:r>
+        <w:t xml:space="preserve"> </w:t>
+      </w:r>
+      <w:proofErr w:type="spellStart"/>
+      <w:r>
+        <w:t>voor</w:t>
+      </w:r>
+      <w:proofErr w:type="spellEnd"/>
+      <w:r>
+        <w:t xml:space="preserve"> insert </w:t>
+      </w:r>
+      <w:proofErr w:type="spellStart"/>
+      <w:r>
+        <w:t>bij</w:t>
+      </w:r>
+      <w:proofErr w:type="spellEnd"/>
+      <w:r>
+        <w:t xml:space="preserve"> logs)</w:t>
+      </w:r>
+      <w:r>
+        <w:t xml:space="preserve">. </w:t>
+      </w:r>
+    </w:p>
+  </w:comment>
+  <w:comment w:id="12" w:author="Jens Bosman" w:date="2019-01-13T20:39:00Z" w:initials="JB">
+    <w:p>
+      <w:pPr>
+        <w:pStyle w:val="Tekstopmerking"/>
+      </w:pPr>
+      <w:r>
+        <w:rPr>
+          <w:rStyle w:val="Verwijzingopmerking"/>
+        </w:rPr>
+        <w:annotationRef/>
+      </w:r>
+      <w:proofErr w:type="spellStart"/>
+      <w:r>
+        <w:t>Nalezen</w:t>
+      </w:r>
+      <w:proofErr w:type="spellEnd"/>
+    </w:p>
+  </w:comment>
+  <w:comment w:id="13" w:author="Heylen Frederik" w:date="2018-11-28T14:27:00Z" w:initials="HF">
     <w:p>
       <w:pPr>
         <w:pStyle w:val="Tekstopmerking"/>
@@ -10626,7 +13119,7 @@
 </file>
 
 <file path=word/commentsExtended.xml><?xml version="1.0" encoding="utf-8"?>
-<w15:commentsEx xmlns:wpc="http://schemas.microsoft.com/office/word/2010/wordprocessingCanvas" xmlns:cx="http://schemas.microsoft.com/office/drawing/2014/chartex" xmlns:cx1="http://schemas.microsoft.com/office/drawing/2015/9/8/chartex" xmlns:mc="http://schemas.openxmlformats.org/markup-compatibility/2006" xmlns:o="urn:schemas-microsoft-com:office:office" xmlns:r="http://schemas.openxmlformats.org/officeDocument/2006/relationships" xmlns:m="http://schemas.openxmlformats.org/officeDocument/2006/math" xmlns:v="urn:schemas-microsoft-com:vml" xmlns:wp14="http://schemas.microsoft.com/office/word/2010/wordprocessingDrawing" xmlns:wp="http://schemas.openxmlformats.org/drawingml/2006/wordprocessingDrawing" xmlns:w10="urn:schemas-microsoft-com:office:word" xmlns:w="http://schemas.openxmlformats.org/wordprocessingml/2006/main" xmlns:w14="http://schemas.microsoft.com/office/word/2010/wordml" xmlns:w15="http://schemas.microsoft.com/office/word/2012/wordml" xmlns:w16se="http://schemas.microsoft.com/office/word/2015/wordml/symex" xmlns:wpg="http://schemas.microsoft.com/office/word/2010/wordprocessingGroup" xmlns:wpi="http://schemas.microsoft.com/office/word/2010/wordprocessingInk" xmlns:wne="http://schemas.microsoft.com/office/word/2006/wordml" xmlns:wps="http://schemas.microsoft.com/office/word/2010/wordprocessingShape" mc:Ignorable="w14 w15 w16se wp14">
+<w15:commentsEx xmlns:wpc="http://schemas.microsoft.com/office/word/2010/wordprocessingCanvas" xmlns:cx="http://schemas.microsoft.com/office/drawing/2014/chartex" xmlns:cx1="http://schemas.microsoft.com/office/drawing/2015/9/8/chartex" xmlns:cx2="http://schemas.microsoft.com/office/drawing/2015/10/21/chartex" xmlns:cx3="http://schemas.microsoft.com/office/drawing/2016/5/9/chartex" xmlns:cx4="http://schemas.microsoft.com/office/drawing/2016/5/10/chartex" xmlns:cx5="http://schemas.microsoft.com/office/drawing/2016/5/11/chartex" xmlns:cx6="http://schemas.microsoft.com/office/drawing/2016/5/12/chartex" xmlns:cx7="http://schemas.microsoft.com/office/drawing/2016/5/13/chartex" xmlns:cx8="http://schemas.microsoft.com/office/drawing/2016/5/14/chartex" xmlns:mc="http://schemas.openxmlformats.org/markup-compatibility/2006" xmlns:aink="http://schemas.microsoft.com/office/drawing/2016/ink" xmlns:am3d="http://schemas.microsoft.com/office/drawing/2017/model3d" xmlns:o="urn:schemas-microsoft-com:office:office" xmlns:r="http://schemas.openxmlformats.org/officeDocument/2006/relationships" xmlns:m="http://schemas.openxmlformats.org/officeDocument/2006/math" xmlns:v="urn:schemas-microsoft-com:vml" xmlns:wp14="http://schemas.microsoft.com/office/word/2010/wordprocessingDrawing" xmlns:wp="http://schemas.openxmlformats.org/drawingml/2006/wordprocessingDrawing" xmlns:w10="urn:schemas-microsoft-com:office:word" xmlns:w="http://schemas.openxmlformats.org/wordprocessingml/2006/main" xmlns:w14="http://schemas.microsoft.com/office/word/2010/wordml" xmlns:w15="http://schemas.microsoft.com/office/word/2012/wordml" xmlns:w16cid="http://schemas.microsoft.com/office/word/2016/wordml/cid" xmlns:w16se="http://schemas.microsoft.com/office/word/2015/wordml/symex" xmlns:wpg="http://schemas.microsoft.com/office/word/2010/wordprocessingGroup" xmlns:wpi="http://schemas.microsoft.com/office/word/2010/wordprocessingInk" xmlns:wne="http://schemas.microsoft.com/office/word/2006/wordml" xmlns:wps="http://schemas.microsoft.com/office/word/2010/wordprocessingShape" mc:Ignorable="w14 w15 w16se w16cid wp14">
   <w15:commentEx w15:paraId="4BE23F34" w15:done="0"/>
   <w15:commentEx w15:paraId="70FD4139" w15:done="0"/>
   <w15:commentEx w15:paraId="51370268" w15:done="0"/>
@@ -10635,13 +13128,34 @@
   <w15:commentEx w15:paraId="0992A3E3" w15:done="0"/>
   <w15:commentEx w15:paraId="36A5AD34" w15:done="0"/>
   <w15:commentEx w15:paraId="7DDF04E9" w15:done="0"/>
+  <w15:commentEx w15:paraId="0A7376DE" w15:done="0"/>
   <w15:commentEx w15:paraId="77F8F092" w15:done="0"/>
+  <w15:commentEx w15:paraId="0B7AB2D1" w15:done="0"/>
+  <w15:commentEx w15:paraId="153A73D7" w15:done="0"/>
   <w15:commentEx w15:paraId="022F9C53" w15:done="0"/>
 </w15:commentsEx>
 </file>
 
+<file path=word/commentsIds.xml><?xml version="1.0" encoding="utf-8"?>
+<w16cid:commentsIds xmlns:wpc="http://schemas.microsoft.com/office/word/2010/wordprocessingCanvas" xmlns:cx="http://schemas.microsoft.com/office/drawing/2014/chartex" xmlns:cx1="http://schemas.microsoft.com/office/drawing/2015/9/8/chartex" xmlns:cx2="http://schemas.microsoft.com/office/drawing/2015/10/21/chartex" xmlns:cx3="http://schemas.microsoft.com/office/drawing/2016/5/9/chartex" xmlns:cx4="http://schemas.microsoft.com/office/drawing/2016/5/10/chartex" xmlns:cx5="http://schemas.microsoft.com/office/drawing/2016/5/11/chartex" xmlns:cx6="http://schemas.microsoft.com/office/drawing/2016/5/12/chartex" xmlns:cx7="http://schemas.microsoft.com/office/drawing/2016/5/13/chartex" xmlns:cx8="http://schemas.microsoft.com/office/drawing/2016/5/14/chartex" xmlns:mc="http://schemas.openxmlformats.org/markup-compatibility/2006" xmlns:aink="http://schemas.microsoft.com/office/drawing/2016/ink" xmlns:am3d="http://schemas.microsoft.com/office/drawing/2017/model3d" xmlns:o="urn:schemas-microsoft-com:office:office" xmlns:r="http://schemas.openxmlformats.org/officeDocument/2006/relationships" xmlns:m="http://schemas.openxmlformats.org/officeDocument/2006/math" xmlns:v="urn:schemas-microsoft-com:vml" xmlns:wp14="http://schemas.microsoft.com/office/word/2010/wordprocessingDrawing" xmlns:wp="http://schemas.openxmlformats.org/drawingml/2006/wordprocessingDrawing" xmlns:w10="urn:schemas-microsoft-com:office:word" xmlns:w="http://schemas.openxmlformats.org/wordprocessingml/2006/main" xmlns:w14="http://schemas.microsoft.com/office/word/2010/wordml" xmlns:w15="http://schemas.microsoft.com/office/word/2012/wordml" xmlns:w16cid="http://schemas.microsoft.com/office/word/2016/wordml/cid" xmlns:w16se="http://schemas.microsoft.com/office/word/2015/wordml/symex" xmlns:wpg="http://schemas.microsoft.com/office/word/2010/wordprocessingGroup" xmlns:wpi="http://schemas.microsoft.com/office/word/2010/wordprocessingInk" xmlns:wne="http://schemas.microsoft.com/office/word/2006/wordml" xmlns:wps="http://schemas.microsoft.com/office/word/2010/wordprocessingShape" mc:Ignorable="w14 w15 w16se w16cid wp14">
+  <w16cid:commentId w16cid:paraId="4BE23F34" w16cid:durableId="1FE5CA2A"/>
+  <w16cid:commentId w16cid:paraId="70FD4139" w16cid:durableId="1FE5CA2B"/>
+  <w16cid:commentId w16cid:paraId="51370268" w16cid:durableId="1FE5CA2C"/>
+  <w16cid:commentId w16cid:paraId="1CA984EB" w16cid:durableId="1FE5CA2D"/>
+  <w16cid:commentId w16cid:paraId="2048CA99" w16cid:durableId="1FE5CA2E"/>
+  <w16cid:commentId w16cid:paraId="0992A3E3" w16cid:durableId="1FE5CA2F"/>
+  <w16cid:commentId w16cid:paraId="36A5AD34" w16cid:durableId="1FE5CA30"/>
+  <w16cid:commentId w16cid:paraId="7DDF04E9" w16cid:durableId="1FE5CA31"/>
+  <w16cid:commentId w16cid:paraId="0A7376DE" w16cid:durableId="1FE620B3"/>
+  <w16cid:commentId w16cid:paraId="77F8F092" w16cid:durableId="1FE5CA32"/>
+  <w16cid:commentId w16cid:paraId="0B7AB2D1" w16cid:durableId="1FE616F7"/>
+  <w16cid:commentId w16cid:paraId="153A73D7" w16cid:durableId="1FE62098"/>
+  <w16cid:commentId w16cid:paraId="022F9C53" w16cid:durableId="1FE5CA33"/>
+</w16cid:commentsIds>
+</file>
+
 <file path=word/endnotes.xml><?xml version="1.0" encoding="utf-8"?>
-<w:endnotes xmlns:wpc="http://schemas.microsoft.com/office/word/2010/wordprocessingCanvas" xmlns:cx="http://schemas.microsoft.com/office/drawing/2014/chartex" xmlns:cx1="http://schemas.microsoft.com/office/drawing/2015/9/8/chartex" xmlns:mc="http://schemas.openxmlformats.org/markup-compatibility/2006" xmlns:o="urn:schemas-microsoft-com:office:office" xmlns:r="http://schemas.openxmlformats.org/officeDocument/2006/relationships" xmlns:m="http://schemas.openxmlformats.org/officeDocument/2006/math" xmlns:v="urn:schemas-microsoft-com:vml" xmlns:wp14="http://schemas.microsoft.com/office/word/2010/wordprocessingDrawing" xmlns:wp="http://schemas.openxmlformats.org/drawingml/2006/wordprocessingDrawing" xmlns:w10="urn:schemas-microsoft-com:office:word" xmlns:w="http://schemas.openxmlformats.org/wordprocessingml/2006/main" xmlns:w14="http://schemas.microsoft.com/office/word/2010/wordml" xmlns:w15="http://schemas.microsoft.com/office/word/2012/wordml" xmlns:w16se="http://schemas.microsoft.com/office/word/2015/wordml/symex" xmlns:wpg="http://schemas.microsoft.com/office/word/2010/wordprocessingGroup" xmlns:wpi="http://schemas.microsoft.com/office/word/2010/wordprocessingInk" xmlns:wne="http://schemas.microsoft.com/office/word/2006/wordml" xmlns:wps="http://schemas.microsoft.com/office/word/2010/wordprocessingShape" mc:Ignorable="w14 w15 w16se wp14">
+<w:endnotes xmlns:wpc="http://schemas.microsoft.com/office/word/2010/wordprocessingCanvas" xmlns:cx="http://schemas.microsoft.com/office/drawing/2014/chartex" xmlns:cx1="http://schemas.microsoft.com/office/drawing/2015/9/8/chartex" xmlns:cx2="http://schemas.microsoft.com/office/drawing/2015/10/21/chartex" xmlns:cx3="http://schemas.microsoft.com/office/drawing/2016/5/9/chartex" xmlns:cx4="http://schemas.microsoft.com/office/drawing/2016/5/10/chartex" xmlns:cx5="http://schemas.microsoft.com/office/drawing/2016/5/11/chartex" xmlns:cx6="http://schemas.microsoft.com/office/drawing/2016/5/12/chartex" xmlns:cx7="http://schemas.microsoft.com/office/drawing/2016/5/13/chartex" xmlns:cx8="http://schemas.microsoft.com/office/drawing/2016/5/14/chartex" xmlns:mc="http://schemas.openxmlformats.org/markup-compatibility/2006" xmlns:aink="http://schemas.microsoft.com/office/drawing/2016/ink" xmlns:am3d="http://schemas.microsoft.com/office/drawing/2017/model3d" xmlns:o="urn:schemas-microsoft-com:office:office" xmlns:r="http://schemas.openxmlformats.org/officeDocument/2006/relationships" xmlns:m="http://schemas.openxmlformats.org/officeDocument/2006/math" xmlns:v="urn:schemas-microsoft-com:vml" xmlns:wp14="http://schemas.microsoft.com/office/word/2010/wordprocessingDrawing" xmlns:wp="http://schemas.openxmlformats.org/drawingml/2006/wordprocessingDrawing" xmlns:w10="urn:schemas-microsoft-com:office:word" xmlns:w="http://schemas.openxmlformats.org/wordprocessingml/2006/main" xmlns:w14="http://schemas.microsoft.com/office/word/2010/wordml" xmlns:w15="http://schemas.microsoft.com/office/word/2012/wordml" xmlns:w16cid="http://schemas.microsoft.com/office/word/2016/wordml/cid" xmlns:w16se="http://schemas.microsoft.com/office/word/2015/wordml/symex" xmlns:wpg="http://schemas.microsoft.com/office/word/2010/wordprocessingGroup" xmlns:wpi="http://schemas.microsoft.com/office/word/2010/wordprocessingInk" xmlns:wne="http://schemas.microsoft.com/office/word/2006/wordml" xmlns:wps="http://schemas.microsoft.com/office/word/2010/wordprocessingShape" mc:Ignorable="w14 w15 w16se w16cid wp14">
   <w:endnote w:type="separator" w:id="-1">
     <w:p>
       <w:pPr>
@@ -10666,7 +13180,7 @@
 </file>
 
 <file path=word/footer1.xml><?xml version="1.0" encoding="utf-8"?>
-<w:ftr xmlns:wpc="http://schemas.microsoft.com/office/word/2010/wordprocessingCanvas" xmlns:cx="http://schemas.microsoft.com/office/drawing/2014/chartex" xmlns:cx1="http://schemas.microsoft.com/office/drawing/2015/9/8/chartex" xmlns:mc="http://schemas.openxmlformats.org/markup-compatibility/2006" xmlns:o="urn:schemas-microsoft-com:office:office" xmlns:r="http://schemas.openxmlformats.org/officeDocument/2006/relationships" xmlns:m="http://schemas.openxmlformats.org/officeDocument/2006/math" xmlns:v="urn:schemas-microsoft-com:vml" xmlns:wp14="http://schemas.microsoft.com/office/word/2010/wordprocessingDrawing" xmlns:wp="http://schemas.openxmlformats.org/drawingml/2006/wordprocessingDrawing" xmlns:w10="urn:schemas-microsoft-com:office:word" xmlns:w="http://schemas.openxmlformats.org/wordprocessingml/2006/main" xmlns:w14="http://schemas.microsoft.com/office/word/2010/wordml" xmlns:w15="http://schemas.microsoft.com/office/word/2012/wordml" xmlns:w16se="http://schemas.microsoft.com/office/word/2015/wordml/symex" xmlns:wpg="http://schemas.microsoft.com/office/word/2010/wordprocessingGroup" xmlns:wpi="http://schemas.microsoft.com/office/word/2010/wordprocessingInk" xmlns:wne="http://schemas.microsoft.com/office/word/2006/wordml" xmlns:wps="http://schemas.microsoft.com/office/word/2010/wordprocessingShape" mc:Ignorable="w14 w15 w16se wp14">
+<w:ftr xmlns:wpc="http://schemas.microsoft.com/office/word/2010/wordprocessingCanvas" xmlns:cx="http://schemas.microsoft.com/office/drawing/2014/chartex" xmlns:cx1="http://schemas.microsoft.com/office/drawing/2015/9/8/chartex" xmlns:cx2="http://schemas.microsoft.com/office/drawing/2015/10/21/chartex" xmlns:cx3="http://schemas.microsoft.com/office/drawing/2016/5/9/chartex" xmlns:cx4="http://schemas.microsoft.com/office/drawing/2016/5/10/chartex" xmlns:cx5="http://schemas.microsoft.com/office/drawing/2016/5/11/chartex" xmlns:cx6="http://schemas.microsoft.com/office/drawing/2016/5/12/chartex" xmlns:cx7="http://schemas.microsoft.com/office/drawing/2016/5/13/chartex" xmlns:cx8="http://schemas.microsoft.com/office/drawing/2016/5/14/chartex" xmlns:mc="http://schemas.openxmlformats.org/markup-compatibility/2006" xmlns:aink="http://schemas.microsoft.com/office/drawing/2016/ink" xmlns:am3d="http://schemas.microsoft.com/office/drawing/2017/model3d" xmlns:o="urn:schemas-microsoft-com:office:office" xmlns:r="http://schemas.openxmlformats.org/officeDocument/2006/relationships" xmlns:m="http://schemas.openxmlformats.org/officeDocument/2006/math" xmlns:v="urn:schemas-microsoft-com:vml" xmlns:wp14="http://schemas.microsoft.com/office/word/2010/wordprocessingDrawing" xmlns:wp="http://schemas.openxmlformats.org/drawingml/2006/wordprocessingDrawing" xmlns:w10="urn:schemas-microsoft-com:office:word" xmlns:w="http://schemas.openxmlformats.org/wordprocessingml/2006/main" xmlns:w14="http://schemas.microsoft.com/office/word/2010/wordml" xmlns:w15="http://schemas.microsoft.com/office/word/2012/wordml" xmlns:w16cid="http://schemas.microsoft.com/office/word/2016/wordml/cid" xmlns:w16se="http://schemas.microsoft.com/office/word/2015/wordml/symex" xmlns:wpg="http://schemas.microsoft.com/office/word/2010/wordprocessingGroup" xmlns:wpi="http://schemas.microsoft.com/office/word/2010/wordprocessingInk" xmlns:wne="http://schemas.microsoft.com/office/word/2006/wordml" xmlns:wps="http://schemas.microsoft.com/office/word/2010/wordprocessingShape" mc:Ignorable="w14 w15 w16se w16cid wp14">
   <w:sdt>
     <w:sdtPr>
       <w:id w:val="-1736076986"/>
@@ -10675,6 +13189,7 @@
         <w:docPartUnique/>
       </w:docPartObj>
     </w:sdtPr>
+    <w:sdtEndPr/>
     <w:sdtContent>
       <w:p>
         <w:pPr>
@@ -10712,7 +13227,7 @@
 </file>
 
 <file path=word/footnotes.xml><?xml version="1.0" encoding="utf-8"?>
-<w:footnotes xmlns:wpc="http://schemas.microsoft.com/office/word/2010/wordprocessingCanvas" xmlns:cx="http://schemas.microsoft.com/office/drawing/2014/chartex" xmlns:cx1="http://schemas.microsoft.com/office/drawing/2015/9/8/chartex" xmlns:mc="http://schemas.openxmlformats.org/markup-compatibility/2006" xmlns:o="urn:schemas-microsoft-com:office:office" xmlns:r="http://schemas.openxmlformats.org/officeDocument/2006/relationships" xmlns:m="http://schemas.openxmlformats.org/officeDocument/2006/math" xmlns:v="urn:schemas-microsoft-com:vml" xmlns:wp14="http://schemas.microsoft.com/office/word/2010/wordprocessingDrawing" xmlns:wp="http://schemas.openxmlformats.org/drawingml/2006/wordprocessingDrawing" xmlns:w10="urn:schemas-microsoft-com:office:word" xmlns:w="http://schemas.openxmlformats.org/wordprocessingml/2006/main" xmlns:w14="http://schemas.microsoft.com/office/word/2010/wordml" xmlns:w15="http://schemas.microsoft.com/office/word/2012/wordml" xmlns:w16se="http://schemas.microsoft.com/office/word/2015/wordml/symex" xmlns:wpg="http://schemas.microsoft.com/office/word/2010/wordprocessingGroup" xmlns:wpi="http://schemas.microsoft.com/office/word/2010/wordprocessingInk" xmlns:wne="http://schemas.microsoft.com/office/word/2006/wordml" xmlns:wps="http://schemas.microsoft.com/office/word/2010/wordprocessingShape" mc:Ignorable="w14 w15 w16se wp14">
+<w:footnotes xmlns:wpc="http://schemas.microsoft.com/office/word/2010/wordprocessingCanvas" xmlns:cx="http://schemas.microsoft.com/office/drawing/2014/chartex" xmlns:cx1="http://schemas.microsoft.com/office/drawing/2015/9/8/chartex" xmlns:cx2="http://schemas.microsoft.com/office/drawing/2015/10/21/chartex" xmlns:cx3="http://schemas.microsoft.com/office/drawing/2016/5/9/chartex" xmlns:cx4="http://schemas.microsoft.com/office/drawing/2016/5/10/chartex" xmlns:cx5="http://schemas.microsoft.com/office/drawing/2016/5/11/chartex" xmlns:cx6="http://schemas.microsoft.com/office/drawing/2016/5/12/chartex" xmlns:cx7="http://schemas.microsoft.com/office/drawing/2016/5/13/chartex" xmlns:cx8="http://schemas.microsoft.com/office/drawing/2016/5/14/chartex" xmlns:mc="http://schemas.openxmlformats.org/markup-compatibility/2006" xmlns:aink="http://schemas.microsoft.com/office/drawing/2016/ink" xmlns:am3d="http://schemas.microsoft.com/office/drawing/2017/model3d" xmlns:o="urn:schemas-microsoft-com:office:office" xmlns:r="http://schemas.openxmlformats.org/officeDocument/2006/relationships" xmlns:m="http://schemas.openxmlformats.org/officeDocument/2006/math" xmlns:v="urn:schemas-microsoft-com:vml" xmlns:wp14="http://schemas.microsoft.com/office/word/2010/wordprocessingDrawing" xmlns:wp="http://schemas.openxmlformats.org/drawingml/2006/wordprocessingDrawing" xmlns:w10="urn:schemas-microsoft-com:office:word" xmlns:w="http://schemas.openxmlformats.org/wordprocessingml/2006/main" xmlns:w14="http://schemas.microsoft.com/office/word/2010/wordml" xmlns:w15="http://schemas.microsoft.com/office/word/2012/wordml" xmlns:w16cid="http://schemas.microsoft.com/office/word/2016/wordml/cid" xmlns:w16se="http://schemas.microsoft.com/office/word/2015/wordml/symex" xmlns:wpg="http://schemas.microsoft.com/office/word/2010/wordprocessingGroup" xmlns:wpi="http://schemas.microsoft.com/office/word/2010/wordprocessingInk" xmlns:wne="http://schemas.microsoft.com/office/word/2006/wordml" xmlns:wps="http://schemas.microsoft.com/office/word/2010/wordprocessingShape" mc:Ignorable="w14 w15 w16se w16cid wp14">
   <w:footnote w:type="separator" w:id="-1">
     <w:p>
       <w:pPr>
@@ -10737,7 +13252,7 @@
 </file>
 
 <file path=word/numbering.xml><?xml version="1.0" encoding="utf-8"?>
-<w:numbering xmlns:wpc="http://schemas.microsoft.com/office/word/2010/wordprocessingCanvas" xmlns:cx="http://schemas.microsoft.com/office/drawing/2014/chartex" xmlns:cx1="http://schemas.microsoft.com/office/drawing/2015/9/8/chartex" xmlns:mc="http://schemas.openxmlformats.org/markup-compatibility/2006" xmlns:o="urn:schemas-microsoft-com:office:office" xmlns:r="http://schemas.openxmlformats.org/officeDocument/2006/relationships" xmlns:m="http://schemas.openxmlformats.org/officeDocument/2006/math" xmlns:v="urn:schemas-microsoft-com:vml" xmlns:wp14="http://schemas.microsoft.com/office/word/2010/wordprocessingDrawing" xmlns:wp="http://schemas.openxmlformats.org/drawingml/2006/wordprocessingDrawing" xmlns:w10="urn:schemas-microsoft-com:office:word" xmlns:w="http://schemas.openxmlformats.org/wordprocessingml/2006/main" xmlns:w14="http://schemas.microsoft.com/office/word/2010/wordml" xmlns:w15="http://schemas.microsoft.com/office/word/2012/wordml" xmlns:w16se="http://schemas.microsoft.com/office/word/2015/wordml/symex" xmlns:wpg="http://schemas.microsoft.com/office/word/2010/wordprocessingGroup" xmlns:wpi="http://schemas.microsoft.com/office/word/2010/wordprocessingInk" xmlns:wne="http://schemas.microsoft.com/office/word/2006/wordml" xmlns:wps="http://schemas.microsoft.com/office/word/2010/wordprocessingShape" mc:Ignorable="w14 w15 w16se wp14">
+<w:numbering xmlns:wpc="http://schemas.microsoft.com/office/word/2010/wordprocessingCanvas" xmlns:cx="http://schemas.microsoft.com/office/drawing/2014/chartex" xmlns:cx1="http://schemas.microsoft.com/office/drawing/2015/9/8/chartex" xmlns:cx2="http://schemas.microsoft.com/office/drawing/2015/10/21/chartex" xmlns:cx3="http://schemas.microsoft.com/office/drawing/2016/5/9/chartex" xmlns:cx4="http://schemas.microsoft.com/office/drawing/2016/5/10/chartex" xmlns:cx5="http://schemas.microsoft.com/office/drawing/2016/5/11/chartex" xmlns:cx6="http://schemas.microsoft.com/office/drawing/2016/5/12/chartex" xmlns:cx7="http://schemas.microsoft.com/office/drawing/2016/5/13/chartex" xmlns:cx8="http://schemas.microsoft.com/office/drawing/2016/5/14/chartex" xmlns:mc="http://schemas.openxmlformats.org/markup-compatibility/2006" xmlns:aink="http://schemas.microsoft.com/office/drawing/2016/ink" xmlns:am3d="http://schemas.microsoft.com/office/drawing/2017/model3d" xmlns:o="urn:schemas-microsoft-com:office:office" xmlns:r="http://schemas.openxmlformats.org/officeDocument/2006/relationships" xmlns:m="http://schemas.openxmlformats.org/officeDocument/2006/math" xmlns:v="urn:schemas-microsoft-com:vml" xmlns:wp14="http://schemas.microsoft.com/office/word/2010/wordprocessingDrawing" xmlns:wp="http://schemas.openxmlformats.org/drawingml/2006/wordprocessingDrawing" xmlns:w10="urn:schemas-microsoft-com:office:word" xmlns:w="http://schemas.openxmlformats.org/wordprocessingml/2006/main" xmlns:w14="http://schemas.microsoft.com/office/word/2010/wordml" xmlns:w15="http://schemas.microsoft.com/office/word/2012/wordml" xmlns:w16cid="http://schemas.microsoft.com/office/word/2016/wordml/cid" xmlns:w16se="http://schemas.microsoft.com/office/word/2015/wordml/symex" xmlns:wpg="http://schemas.microsoft.com/office/word/2010/wordprocessingGroup" xmlns:wpi="http://schemas.microsoft.com/office/word/2010/wordprocessingInk" xmlns:wne="http://schemas.microsoft.com/office/word/2006/wordml" xmlns:wps="http://schemas.microsoft.com/office/word/2010/wordprocessingShape" mc:Ignorable="w14 w15 w16se w16cid wp14">
   <w:abstractNum w:abstractNumId="0" w15:restartNumberingAfterBreak="0">
     <w:nsid w:val="07BB3775"/>
     <w:multiLevelType w:val="multilevel"/>
@@ -12992,6 +15507,95 @@
     </w:lvl>
   </w:abstractNum>
   <w:abstractNum w:abstractNumId="18" w15:restartNumberingAfterBreak="0">
+    <w:nsid w:val="76D05646"/>
+    <w:multiLevelType w:val="hybridMultilevel"/>
+    <w:tmpl w:val="7B1EBE32"/>
+    <w:lvl w:ilvl="0" w:tplc="08130011">
+      <w:start w:val="1"/>
+      <w:numFmt w:val="decimal"/>
+      <w:lvlText w:val="%1)"/>
+      <w:lvlJc w:val="left"/>
+      <w:pPr>
+        <w:ind w:left="720" w:hanging="360"/>
+      </w:pPr>
+      <w:rPr>
+        <w:rFonts w:hint="default"/>
+      </w:rPr>
+    </w:lvl>
+    <w:lvl w:ilvl="1" w:tplc="08130019" w:tentative="1">
+      <w:start w:val="1"/>
+      <w:numFmt w:val="lowerLetter"/>
+      <w:lvlText w:val="%2."/>
+      <w:lvlJc w:val="left"/>
+      <w:pPr>
+        <w:ind w:left="1440" w:hanging="360"/>
+      </w:pPr>
+    </w:lvl>
+    <w:lvl w:ilvl="2" w:tplc="0813001B" w:tentative="1">
+      <w:start w:val="1"/>
+      <w:numFmt w:val="lowerRoman"/>
+      <w:lvlText w:val="%3."/>
+      <w:lvlJc w:val="right"/>
+      <w:pPr>
+        <w:ind w:left="2160" w:hanging="180"/>
+      </w:pPr>
+    </w:lvl>
+    <w:lvl w:ilvl="3" w:tplc="0813000F" w:tentative="1">
+      <w:start w:val="1"/>
+      <w:numFmt w:val="decimal"/>
+      <w:lvlText w:val="%4."/>
+      <w:lvlJc w:val="left"/>
+      <w:pPr>
+        <w:ind w:left="2880" w:hanging="360"/>
+      </w:pPr>
+    </w:lvl>
+    <w:lvl w:ilvl="4" w:tplc="08130019" w:tentative="1">
+      <w:start w:val="1"/>
+      <w:numFmt w:val="lowerLetter"/>
+      <w:lvlText w:val="%5."/>
+      <w:lvlJc w:val="left"/>
+      <w:pPr>
+        <w:ind w:left="3600" w:hanging="360"/>
+      </w:pPr>
+    </w:lvl>
+    <w:lvl w:ilvl="5" w:tplc="0813001B" w:tentative="1">
+      <w:start w:val="1"/>
+      <w:numFmt w:val="lowerRoman"/>
+      <w:lvlText w:val="%6."/>
+      <w:lvlJc w:val="right"/>
+      <w:pPr>
+        <w:ind w:left="4320" w:hanging="180"/>
+      </w:pPr>
+    </w:lvl>
+    <w:lvl w:ilvl="6" w:tplc="0813000F" w:tentative="1">
+      <w:start w:val="1"/>
+      <w:numFmt w:val="decimal"/>
+      <w:lvlText w:val="%7."/>
+      <w:lvlJc w:val="left"/>
+      <w:pPr>
+        <w:ind w:left="5040" w:hanging="360"/>
+      </w:pPr>
+    </w:lvl>
+    <w:lvl w:ilvl="7" w:tplc="08130019" w:tentative="1">
+      <w:start w:val="1"/>
+      <w:numFmt w:val="lowerLetter"/>
+      <w:lvlText w:val="%8."/>
+      <w:lvlJc w:val="left"/>
+      <w:pPr>
+        <w:ind w:left="5760" w:hanging="360"/>
+      </w:pPr>
+    </w:lvl>
+    <w:lvl w:ilvl="8" w:tplc="0813001B" w:tentative="1">
+      <w:start w:val="1"/>
+      <w:numFmt w:val="lowerRoman"/>
+      <w:lvlText w:val="%9."/>
+      <w:lvlJc w:val="right"/>
+      <w:pPr>
+        <w:ind w:left="6480" w:hanging="180"/>
+      </w:pPr>
+    </w:lvl>
+  </w:abstractNum>
+  <w:abstractNum w:abstractNumId="19" w15:restartNumberingAfterBreak="0">
     <w:nsid w:val="7BF073E6"/>
     <w:multiLevelType w:val="hybridMultilevel"/>
     <w:tmpl w:val="6E6ED6DC"/>
@@ -13134,7 +15738,7 @@
     <w:abstractNumId w:val="10"/>
   </w:num>
   <w:num w:numId="10">
-    <w:abstractNumId w:val="18"/>
+    <w:abstractNumId w:val="19"/>
   </w:num>
   <w:num w:numId="11">
     <w:abstractNumId w:val="11"/>
@@ -13305,19 +15909,25 @@
   <w:num w:numId="21">
     <w:abstractNumId w:val="5"/>
   </w:num>
+  <w:num w:numId="22">
+    <w:abstractNumId w:val="18"/>
+  </w:num>
 </w:numbering>
 </file>
 
 <file path=word/people.xml><?xml version="1.0" encoding="utf-8"?>
-<w15:people xmlns:wpc="http://schemas.microsoft.com/office/word/2010/wordprocessingCanvas" xmlns:cx="http://schemas.microsoft.com/office/drawing/2014/chartex" xmlns:cx1="http://schemas.microsoft.com/office/drawing/2015/9/8/chartex" xmlns:mc="http://schemas.openxmlformats.org/markup-compatibility/2006" xmlns:o="urn:schemas-microsoft-com:office:office" xmlns:r="http://schemas.openxmlformats.org/officeDocument/2006/relationships" xmlns:m="http://schemas.openxmlformats.org/officeDocument/2006/math" xmlns:v="urn:schemas-microsoft-com:vml" xmlns:wp14="http://schemas.microsoft.com/office/word/2010/wordprocessingDrawing" xmlns:wp="http://schemas.openxmlformats.org/drawingml/2006/wordprocessingDrawing" xmlns:w10="urn:schemas-microsoft-com:office:word" xmlns:w="http://schemas.openxmlformats.org/wordprocessingml/2006/main" xmlns:w14="http://schemas.microsoft.com/office/word/2010/wordml" xmlns:w15="http://schemas.microsoft.com/office/word/2012/wordml" xmlns:w16se="http://schemas.microsoft.com/office/word/2015/wordml/symex" xmlns:wpg="http://schemas.microsoft.com/office/word/2010/wordprocessingGroup" xmlns:wpi="http://schemas.microsoft.com/office/word/2010/wordprocessingInk" xmlns:wne="http://schemas.microsoft.com/office/word/2006/wordml" xmlns:wps="http://schemas.microsoft.com/office/word/2010/wordprocessingShape" mc:Ignorable="w14 w15 w16se wp14">
+<w15:people xmlns:wpc="http://schemas.microsoft.com/office/word/2010/wordprocessingCanvas" xmlns:cx="http://schemas.microsoft.com/office/drawing/2014/chartex" xmlns:cx1="http://schemas.microsoft.com/office/drawing/2015/9/8/chartex" xmlns:cx2="http://schemas.microsoft.com/office/drawing/2015/10/21/chartex" xmlns:cx3="http://schemas.microsoft.com/office/drawing/2016/5/9/chartex" xmlns:cx4="http://schemas.microsoft.com/office/drawing/2016/5/10/chartex" xmlns:cx5="http://schemas.microsoft.com/office/drawing/2016/5/11/chartex" xmlns:cx6="http://schemas.microsoft.com/office/drawing/2016/5/12/chartex" xmlns:cx7="http://schemas.microsoft.com/office/drawing/2016/5/13/chartex" xmlns:cx8="http://schemas.microsoft.com/office/drawing/2016/5/14/chartex" xmlns:mc="http://schemas.openxmlformats.org/markup-compatibility/2006" xmlns:aink="http://schemas.microsoft.com/office/drawing/2016/ink" xmlns:am3d="http://schemas.microsoft.com/office/drawing/2017/model3d" xmlns:o="urn:schemas-microsoft-com:office:office" xmlns:r="http://schemas.openxmlformats.org/officeDocument/2006/relationships" xmlns:m="http://schemas.openxmlformats.org/officeDocument/2006/math" xmlns:v="urn:schemas-microsoft-com:vml" xmlns:wp14="http://schemas.microsoft.com/office/word/2010/wordprocessingDrawing" xmlns:wp="http://schemas.openxmlformats.org/drawingml/2006/wordprocessingDrawing" xmlns:w10="urn:schemas-microsoft-com:office:word" xmlns:w="http://schemas.openxmlformats.org/wordprocessingml/2006/main" xmlns:w14="http://schemas.microsoft.com/office/word/2010/wordml" xmlns:w15="http://schemas.microsoft.com/office/word/2012/wordml" xmlns:w16cid="http://schemas.microsoft.com/office/word/2016/wordml/cid" xmlns:w16se="http://schemas.microsoft.com/office/word/2015/wordml/symex" xmlns:wpg="http://schemas.microsoft.com/office/word/2010/wordprocessingGroup" xmlns:wpi="http://schemas.microsoft.com/office/word/2010/wordprocessingInk" xmlns:wne="http://schemas.microsoft.com/office/word/2006/wordml" xmlns:wps="http://schemas.microsoft.com/office/word/2010/wordprocessingShape" mc:Ignorable="w14 w15 w16se w16cid wp14">
   <w15:person w15:author="Heylen Frederik">
     <w15:presenceInfo w15:providerId="AD" w15:userId="S-1-5-21-2935066115-4120494562-2009044711-187089"/>
+  </w15:person>
+  <w15:person w15:author="Jens Bosman">
+    <w15:presenceInfo w15:providerId="Windows Live" w15:userId="71fceed2393bc44a"/>
   </w15:person>
 </w15:people>
 </file>
 
 <file path=word/styles.xml><?xml version="1.0" encoding="utf-8"?>
-<w:styles xmlns:mc="http://schemas.openxmlformats.org/markup-compatibility/2006" xmlns:r="http://schemas.openxmlformats.org/officeDocument/2006/relationships" xmlns:w="http://schemas.openxmlformats.org/wordprocessingml/2006/main" xmlns:w14="http://schemas.microsoft.com/office/word/2010/wordml" xmlns:w15="http://schemas.microsoft.com/office/word/2012/wordml" xmlns:w16se="http://schemas.microsoft.com/office/word/2015/wordml/symex" mc:Ignorable="w14 w15 w16se">
+<w:styles xmlns:mc="http://schemas.openxmlformats.org/markup-compatibility/2006" xmlns:r="http://schemas.openxmlformats.org/officeDocument/2006/relationships" xmlns:w="http://schemas.openxmlformats.org/wordprocessingml/2006/main" xmlns:w14="http://schemas.microsoft.com/office/word/2010/wordml" xmlns:w15="http://schemas.microsoft.com/office/word/2012/wordml" xmlns:w16cid="http://schemas.microsoft.com/office/word/2016/wordml/cid" xmlns:w16se="http://schemas.microsoft.com/office/word/2015/wordml/symex" mc:Ignorable="w14 w15 w16se w16cid">
   <w:docDefaults>
     <w:rPrDefault>
       <w:rPr>
@@ -13333,7 +15943,7 @@
       </w:pPr>
     </w:pPrDefault>
   </w:docDefaults>
-  <w:latentStyles w:defLockedState="0" w:defUIPriority="99" w:defSemiHidden="0" w:defUnhideWhenUsed="0" w:defQFormat="0" w:count="371">
+  <w:latentStyles w:defLockedState="0" w:defUIPriority="99" w:defSemiHidden="0" w:defUnhideWhenUsed="0" w:defQFormat="0" w:count="375">
     <w:lsdException w:name="Normal" w:uiPriority="0" w:qFormat="1"/>
     <w:lsdException w:name="heading 1" w:uiPriority="9" w:qFormat="1"/>
     <w:lsdException w:name="heading 2" w:semiHidden="1" w:uiPriority="9" w:unhideWhenUsed="1" w:qFormat="1"/>
@@ -13705,6 +16315,10 @@
     <w:lsdException w:name="List Table 5 Dark Accent 6" w:uiPriority="50"/>
     <w:lsdException w:name="List Table 6 Colorful Accent 6" w:uiPriority="51"/>
     <w:lsdException w:name="List Table 7 Colorful Accent 6" w:uiPriority="52"/>
+    <w:lsdException w:name="Mention" w:semiHidden="1" w:unhideWhenUsed="1"/>
+    <w:lsdException w:name="Smart Hyperlink" w:semiHidden="1" w:unhideWhenUsed="1"/>
+    <w:lsdException w:name="Hashtag" w:semiHidden="1" w:unhideWhenUsed="1"/>
+    <w:lsdException w:name="Unresolved Mention" w:semiHidden="1" w:unhideWhenUsed="1"/>
   </w:latentStyles>
   <w:style w:type="paragraph" w:default="1" w:styleId="Standaard">
     <w:name w:val="Normal"/>

</xml_diff>

<commit_message>
add mongo query and update data
</commit_message>
<xml_diff>
--- a/Module 1 Optimalisatie/Optimialisatie dossier.docx
+++ b/Module 1 Optimalisatie/Optimialisatie dossier.docx
@@ -1,6 +1,6 @@
 
 <file path=word/document.xml><?xml version="1.0" encoding="utf-8"?>
-<w:document xmlns:wpc="http://schemas.microsoft.com/office/word/2010/wordprocessingCanvas" xmlns:cx="http://schemas.microsoft.com/office/drawing/2014/chartex" xmlns:cx1="http://schemas.microsoft.com/office/drawing/2015/9/8/chartex" xmlns:mc="http://schemas.openxmlformats.org/markup-compatibility/2006" xmlns:o="urn:schemas-microsoft-com:office:office" xmlns:r="http://schemas.openxmlformats.org/officeDocument/2006/relationships" xmlns:m="http://schemas.openxmlformats.org/officeDocument/2006/math" xmlns:v="urn:schemas-microsoft-com:vml" xmlns:wp14="http://schemas.microsoft.com/office/word/2010/wordprocessingDrawing" xmlns:wp="http://schemas.openxmlformats.org/drawingml/2006/wordprocessingDrawing" xmlns:w10="urn:schemas-microsoft-com:office:word" xmlns:w="http://schemas.openxmlformats.org/wordprocessingml/2006/main" xmlns:w14="http://schemas.microsoft.com/office/word/2010/wordml" xmlns:w15="http://schemas.microsoft.com/office/word/2012/wordml" xmlns:w16se="http://schemas.microsoft.com/office/word/2015/wordml/symex" xmlns:wpg="http://schemas.microsoft.com/office/word/2010/wordprocessingGroup" xmlns:wpi="http://schemas.microsoft.com/office/word/2010/wordprocessingInk" xmlns:wne="http://schemas.microsoft.com/office/word/2006/wordml" xmlns:wps="http://schemas.microsoft.com/office/word/2010/wordprocessingShape" mc:Ignorable="w14 w15 w16se wp14">
+<w:document xmlns:wpc="http://schemas.microsoft.com/office/word/2010/wordprocessingCanvas" xmlns:cx="http://schemas.microsoft.com/office/drawing/2014/chartex" xmlns:cx1="http://schemas.microsoft.com/office/drawing/2015/9/8/chartex" xmlns:cx2="http://schemas.microsoft.com/office/drawing/2015/10/21/chartex" xmlns:cx3="http://schemas.microsoft.com/office/drawing/2016/5/9/chartex" xmlns:cx4="http://schemas.microsoft.com/office/drawing/2016/5/10/chartex" xmlns:cx5="http://schemas.microsoft.com/office/drawing/2016/5/11/chartex" xmlns:cx6="http://schemas.microsoft.com/office/drawing/2016/5/12/chartex" xmlns:cx7="http://schemas.microsoft.com/office/drawing/2016/5/13/chartex" xmlns:cx8="http://schemas.microsoft.com/office/drawing/2016/5/14/chartex" xmlns:mc="http://schemas.openxmlformats.org/markup-compatibility/2006" xmlns:aink="http://schemas.microsoft.com/office/drawing/2016/ink" xmlns:am3d="http://schemas.microsoft.com/office/drawing/2017/model3d" xmlns:o="urn:schemas-microsoft-com:office:office" xmlns:r="http://schemas.openxmlformats.org/officeDocument/2006/relationships" xmlns:m="http://schemas.openxmlformats.org/officeDocument/2006/math" xmlns:v="urn:schemas-microsoft-com:vml" xmlns:wp14="http://schemas.microsoft.com/office/word/2010/wordprocessingDrawing" xmlns:wp="http://schemas.openxmlformats.org/drawingml/2006/wordprocessingDrawing" xmlns:w10="urn:schemas-microsoft-com:office:word" xmlns:w="http://schemas.openxmlformats.org/wordprocessingml/2006/main" xmlns:w14="http://schemas.microsoft.com/office/word/2010/wordml" xmlns:w15="http://schemas.microsoft.com/office/word/2012/wordml" xmlns:w16cid="http://schemas.microsoft.com/office/word/2016/wordml/cid" xmlns:w16se="http://schemas.microsoft.com/office/word/2015/wordml/symex" xmlns:wpg="http://schemas.microsoft.com/office/word/2010/wordprocessingGroup" xmlns:wpi="http://schemas.microsoft.com/office/word/2010/wordprocessingInk" xmlns:wne="http://schemas.microsoft.com/office/word/2006/wordml" xmlns:wps="http://schemas.microsoft.com/office/word/2010/wordprocessingShape" mc:Ignorable="w14 w15 w16se w16cid wp14">
   <w:body>
     <w:p>
       <w:pPr>
@@ -52,27 +52,19 @@
         <w:rPr>
           <w:lang w:val="nl-BE"/>
         </w:rPr>
-        <w:t xml:space="preserve">Dit dossier beschrijft de optimalisatie </w:t>
-      </w:r>
-      <w:commentRangeStart w:id="0"/>
-      <w:r>
-        <w:rPr>
-          <w:lang w:val="nl-BE"/>
-        </w:rPr>
-        <w:t xml:space="preserve">van </w:t>
-      </w:r>
-      <w:commentRangeEnd w:id="0"/>
-      <w:r>
-        <w:rPr>
-          <w:rStyle w:val="Verwijzingopmerking"/>
-        </w:rPr>
-        <w:commentReference w:id="0"/>
-      </w:r>
-      <w:r>
-        <w:rPr>
-          <w:lang w:val="nl-BE"/>
-        </w:rPr>
-        <w:t xml:space="preserve">het database in het kader van het </w:t>
+        <w:t xml:space="preserve">Dit dossier beschrijft de optimalisatie van </w:t>
+      </w:r>
+      <w:r>
+        <w:rPr>
+          <w:lang w:val="nl-BE"/>
+        </w:rPr>
+        <w:t>de</w:t>
+      </w:r>
+      <w:r>
+        <w:rPr>
+          <w:lang w:val="nl-BE"/>
+        </w:rPr>
+        <w:t xml:space="preserve"> database in het kader van het </w:t>
       </w:r>
       <w:proofErr w:type="spellStart"/>
       <w:r>
@@ -182,7 +174,7 @@
         </w:rPr>
         <w:t xml:space="preserve">voor het bron materiaal zie: </w:t>
       </w:r>
-      <w:hyperlink r:id="rId9" w:history="1">
+      <w:hyperlink r:id="rId7" w:history="1">
         <w:r>
           <w:rPr>
             <w:rStyle w:val="Hyperlink"/>
@@ -223,57 +215,83 @@
         </w:rPr>
         <w:t xml:space="preserve"> de  </w:t>
       </w:r>
+      <w:commentRangeStart w:id="0"/>
+      <w:r>
+        <w:rPr>
+          <w:i/>
+          <w:lang w:val="nl-BE"/>
+        </w:rPr>
+        <w:t xml:space="preserve">database </w:t>
+      </w:r>
+      <w:proofErr w:type="spellStart"/>
+      <w:r>
+        <w:rPr>
+          <w:i/>
+          <w:lang w:val="nl-BE"/>
+        </w:rPr>
+        <w:t>tuning</w:t>
+      </w:r>
+      <w:proofErr w:type="spellEnd"/>
+      <w:r>
+        <w:rPr>
+          <w:i/>
+          <w:lang w:val="nl-BE"/>
+        </w:rPr>
+        <w:t xml:space="preserve"> </w:t>
+      </w:r>
+      <w:proofErr w:type="spellStart"/>
+      <w:r>
+        <w:rPr>
+          <w:i/>
+          <w:lang w:val="nl-BE"/>
+        </w:rPr>
+        <w:t>advisor</w:t>
+      </w:r>
+      <w:proofErr w:type="spellEnd"/>
+      <w:r>
+        <w:rPr>
+          <w:i/>
+          <w:lang w:val="nl-BE"/>
+        </w:rPr>
+        <w:t xml:space="preserve"> </w:t>
+      </w:r>
+      <w:r>
+        <w:rPr>
+          <w:lang w:val="nl-BE"/>
+        </w:rPr>
+        <w:t>(DTA)</w:t>
+      </w:r>
+      <w:r>
+        <w:rPr>
+          <w:lang w:val="nl-BE"/>
+        </w:rPr>
+        <w:t xml:space="preserve"> </w:t>
+      </w:r>
+      <w:commentRangeEnd w:id="0"/>
+      <w:r>
+        <w:rPr>
+          <w:rStyle w:val="Verwijzingopmerking"/>
+        </w:rPr>
+        <w:commentReference w:id="0"/>
+      </w:r>
+      <w:r>
+        <w:rPr>
+          <w:lang w:val="nl-BE"/>
+        </w:rPr>
+        <w:t xml:space="preserve">in de SQL management studio. </w:t>
+      </w:r>
+      <w:r>
+        <w:rPr>
+          <w:lang w:val="nl-BE"/>
+        </w:rPr>
+        <w:t xml:space="preserve">Echter met de voorstellen van de </w:t>
+      </w:r>
       <w:commentRangeStart w:id="1"/>
       <w:r>
         <w:rPr>
-          <w:i/>
-          <w:lang w:val="nl-BE"/>
-        </w:rPr>
-        <w:t xml:space="preserve">database </w:t>
-      </w:r>
-      <w:proofErr w:type="spellStart"/>
-      <w:r>
-        <w:rPr>
-          <w:i/>
-          <w:lang w:val="nl-BE"/>
-        </w:rPr>
-        <w:t>tuning</w:t>
-      </w:r>
-      <w:proofErr w:type="spellEnd"/>
-      <w:r>
-        <w:rPr>
-          <w:i/>
-          <w:lang w:val="nl-BE"/>
-        </w:rPr>
-        <w:t xml:space="preserve"> </w:t>
-      </w:r>
-      <w:proofErr w:type="spellStart"/>
-      <w:r>
-        <w:rPr>
-          <w:i/>
-          <w:lang w:val="nl-BE"/>
-        </w:rPr>
-        <w:t>advisor</w:t>
-      </w:r>
-      <w:proofErr w:type="spellEnd"/>
-      <w:r>
-        <w:rPr>
-          <w:i/>
-          <w:lang w:val="nl-BE"/>
-        </w:rPr>
-        <w:t xml:space="preserve"> </w:t>
-      </w:r>
-      <w:r>
-        <w:rPr>
-          <w:lang w:val="nl-BE"/>
-        </w:rPr>
-        <w:t>(DTA)</w:t>
-      </w:r>
-      <w:r>
-        <w:rPr>
-          <w:lang w:val="nl-BE"/>
-        </w:rPr>
-        <w:t xml:space="preserve"> </w:t>
+          <w:lang w:val="nl-BE"/>
+        </w:rPr>
+        <w:t>DTA werd voorzichtig omgesprongen</w:t>
       </w:r>
       <w:commentRangeEnd w:id="1"/>
       <w:r>
@@ -281,32 +299,6 @@
           <w:rStyle w:val="Verwijzingopmerking"/>
         </w:rPr>
         <w:commentReference w:id="1"/>
-      </w:r>
-      <w:r>
-        <w:rPr>
-          <w:lang w:val="nl-BE"/>
-        </w:rPr>
-        <w:t xml:space="preserve">in de SQL management studio. </w:t>
-      </w:r>
-      <w:r>
-        <w:rPr>
-          <w:lang w:val="nl-BE"/>
-        </w:rPr>
-        <w:t xml:space="preserve">Echter met de voorstellen van de </w:t>
-      </w:r>
-      <w:commentRangeStart w:id="2"/>
-      <w:r>
-        <w:rPr>
-          <w:lang w:val="nl-BE"/>
-        </w:rPr>
-        <w:t>DTA werd voorzichtig omgesprongen</w:t>
-      </w:r>
-      <w:commentRangeEnd w:id="2"/>
-      <w:r>
-        <w:rPr>
-          <w:rStyle w:val="Verwijzingopmerking"/>
-        </w:rPr>
-        <w:commentReference w:id="2"/>
       </w:r>
       <w:r>
         <w:rPr>
@@ -358,7 +350,7 @@
         </w:rPr>
         <w:t xml:space="preserve"> </w:t>
       </w:r>
-      <w:commentRangeStart w:id="3"/>
+      <w:commentRangeStart w:id="2"/>
       <w:r>
         <w:rPr>
           <w:lang w:val="nl-BE"/>
@@ -388,13 +380,13 @@
         </w:rPr>
         <w:t>writes</w:t>
       </w:r>
-      <w:commentRangeEnd w:id="3"/>
+      <w:commentRangeEnd w:id="2"/>
       <w:proofErr w:type="spellEnd"/>
       <w:r>
         <w:rPr>
           <w:rStyle w:val="Verwijzingopmerking"/>
         </w:rPr>
-        <w:commentReference w:id="3"/>
+        <w:commentReference w:id="2"/>
       </w:r>
       <w:r>
         <w:rPr>
@@ -587,74 +579,68 @@
         <w:rPr>
           <w:lang w:val="nl-BE"/>
         </w:rPr>
+        <w:t xml:space="preserve"> het creëren van </w:t>
+      </w:r>
+      <w:r>
+        <w:rPr>
+          <w:i/>
+          <w:lang w:val="nl-BE"/>
+        </w:rPr>
+        <w:t>views</w:t>
+      </w:r>
+      <w:r>
+        <w:rPr>
+          <w:lang w:val="nl-BE"/>
+        </w:rPr>
+        <w:t>,</w:t>
+      </w:r>
+      <w:r>
+        <w:rPr>
+          <w:lang w:val="nl-BE"/>
+        </w:rPr>
+        <w:t xml:space="preserve"> fragmentatie,</w:t>
+      </w:r>
+      <w:r>
+        <w:rPr>
+          <w:lang w:val="nl-BE"/>
+        </w:rPr>
         <w:t xml:space="preserve"> </w:t>
       </w:r>
       <w:r>
         <w:rPr>
           <w:lang w:val="nl-BE"/>
         </w:rPr>
-        <w:t xml:space="preserve">het creëren van </w:t>
+        <w:t xml:space="preserve">het gebruik van compressie, </w:t>
       </w:r>
       <w:r>
         <w:rPr>
           <w:i/>
           <w:lang w:val="nl-BE"/>
         </w:rPr>
-        <w:t>views</w:t>
-      </w:r>
-      <w:r>
-        <w:rPr>
-          <w:lang w:val="nl-BE"/>
-        </w:rPr>
-        <w:t>,</w:t>
-      </w:r>
-      <w:r>
-        <w:rPr>
-          <w:lang w:val="nl-BE"/>
-        </w:rPr>
-        <w:t xml:space="preserve"> fragmentatie,</w:t>
-      </w:r>
-      <w:r>
-        <w:rPr>
+        <w:t xml:space="preserve">data </w:t>
+      </w:r>
+      <w:proofErr w:type="spellStart"/>
+      <w:r>
+        <w:rPr>
+          <w:i/>
+          <w:lang w:val="nl-BE"/>
+        </w:rPr>
+        <w:t>optimized</w:t>
+      </w:r>
+      <w:proofErr w:type="spellEnd"/>
+      <w:r>
+        <w:rPr>
+          <w:i/>
           <w:lang w:val="nl-BE"/>
         </w:rPr>
         <w:t xml:space="preserve"> </w:t>
       </w:r>
-      <w:r>
-        <w:rPr>
-          <w:lang w:val="nl-BE"/>
-        </w:rPr>
-        <w:t xml:space="preserve">het gebruik van compressie, </w:t>
-      </w:r>
+      <w:proofErr w:type="spellStart"/>
       <w:r>
         <w:rPr>
           <w:i/>
           <w:lang w:val="nl-BE"/>
         </w:rPr>
-        <w:t xml:space="preserve">data </w:t>
-      </w:r>
-      <w:proofErr w:type="spellStart"/>
-      <w:r>
-        <w:rPr>
-          <w:i/>
-          <w:lang w:val="nl-BE"/>
-        </w:rPr>
-        <w:t>optimized</w:t>
-      </w:r>
-      <w:proofErr w:type="spellEnd"/>
-      <w:r>
-        <w:rPr>
-          <w:i/>
-          <w:lang w:val="nl-BE"/>
-        </w:rPr>
-        <w:t xml:space="preserve"> </w:t>
-      </w:r>
-      <w:proofErr w:type="spellStart"/>
-      <w:r>
-        <w:rPr>
-          <w:i/>
-          <w:lang w:val="nl-BE"/>
-        </w:rPr>
         <w:t>tables</w:t>
       </w:r>
       <w:proofErr w:type="spellEnd"/>
@@ -664,19 +650,19 @@
         </w:rPr>
         <w:t xml:space="preserve"> en het aanpassen van de onderliggende database </w:t>
       </w:r>
-      <w:commentRangeStart w:id="4"/>
+      <w:commentRangeStart w:id="3"/>
       <w:r>
         <w:rPr>
           <w:lang w:val="nl-BE"/>
         </w:rPr>
         <w:t>instellingen</w:t>
       </w:r>
-      <w:commentRangeEnd w:id="4"/>
+      <w:commentRangeEnd w:id="3"/>
       <w:r>
         <w:rPr>
           <w:rStyle w:val="Verwijzingopmerking"/>
         </w:rPr>
-        <w:commentReference w:id="4"/>
+        <w:commentReference w:id="3"/>
       </w:r>
       <w:r>
         <w:rPr>
@@ -760,19 +746,19 @@
         </w:rPr>
         <w:t xml:space="preserve"> bij indexering aangezien de databank minder achterliggende pages (</w:t>
       </w:r>
-      <w:commentRangeStart w:id="5"/>
+      <w:commentRangeStart w:id="4"/>
       <w:r>
         <w:rPr>
           <w:lang w:val="nl-BE"/>
         </w:rPr>
         <w:t>die 8KB groot zijn</w:t>
       </w:r>
-      <w:commentRangeEnd w:id="5"/>
+      <w:commentRangeEnd w:id="4"/>
       <w:r>
         <w:rPr>
           <w:rStyle w:val="Verwijzingopmerking"/>
         </w:rPr>
-        <w:commentReference w:id="5"/>
+        <w:commentReference w:id="4"/>
       </w:r>
       <w:r>
         <w:rPr>
@@ -820,160 +806,123 @@
         <w:rPr>
           <w:lang w:val="nl-BE"/>
         </w:rPr>
-        <w:t xml:space="preserve">Om de winst van deze optimalisatie te illustreren werd er een query uitgevoerd die (alle) data ophaalt uit de </w:t>
-      </w:r>
-      <w:proofErr w:type="spellStart"/>
-      <w:r>
-        <w:rPr>
-          <w:lang w:val="nl-BE"/>
-        </w:rPr>
-        <w:t>treasure_log</w:t>
-      </w:r>
-      <w:proofErr w:type="spellEnd"/>
-      <w:r>
-        <w:rPr>
-          <w:lang w:val="nl-BE"/>
-        </w:rPr>
-        <w:t xml:space="preserve">, </w:t>
-      </w:r>
-      <w:proofErr w:type="spellStart"/>
-      <w:r>
-        <w:rPr>
-          <w:lang w:val="nl-BE"/>
-        </w:rPr>
-        <w:t>user_table</w:t>
-      </w:r>
-      <w:proofErr w:type="spellEnd"/>
-      <w:r>
-        <w:rPr>
-          <w:lang w:val="nl-BE"/>
-        </w:rPr>
-        <w:t xml:space="preserve"> en </w:t>
-      </w:r>
-      <w:proofErr w:type="spellStart"/>
-      <w:r>
-        <w:rPr>
-          <w:lang w:val="nl-BE"/>
-        </w:rPr>
-        <w:t>treasure_table</w:t>
-      </w:r>
-      <w:proofErr w:type="spellEnd"/>
-      <w:r>
-        <w:rPr>
-          <w:lang w:val="nl-BE"/>
-        </w:rPr>
-        <w:t>. Het systeem had hiervoor in totaa</w:t>
-      </w:r>
-      <w:commentRangeStart w:id="6"/>
-      <w:r>
-        <w:rPr>
-          <w:lang w:val="nl-BE"/>
-        </w:rPr>
-        <w:t xml:space="preserve">l </w:t>
+        <w:t xml:space="preserve">Om de winst van deze optimalisatie te illustreren werd er een query uitgevoerd die data </w:t>
+      </w:r>
+      <w:r>
+        <w:rPr>
+          <w:lang w:val="nl-BE"/>
+        </w:rPr>
+        <w:t xml:space="preserve">ophaalt uit alle tabellen. </w:t>
+      </w:r>
+      <w:r>
+        <w:rPr>
+          <w:lang w:val="nl-BE"/>
+        </w:rPr>
+        <w:t>Het systeem had hiervoor in totaal</w:t>
+      </w:r>
+      <w:r>
+        <w:rPr>
+          <w:lang w:val="nl-BE"/>
+        </w:rPr>
+        <w:t xml:space="preserve"> ongeveer</w:t>
+      </w:r>
+      <w:r>
+        <w:rPr>
+          <w:lang w:val="nl-BE"/>
+        </w:rPr>
+        <w:t xml:space="preserve"> </w:t>
       </w:r>
       <w:r>
         <w:rPr>
           <w:b/>
           <w:lang w:val="nl-BE"/>
         </w:rPr>
-        <w:t>XXX ms</w:t>
-      </w:r>
-      <w:r>
-        <w:rPr>
-          <w:lang w:val="nl-BE"/>
-        </w:rPr>
-        <w:t xml:space="preserve"> voor nodig, met een </w:t>
+        <w:t>1452ms</w:t>
+      </w:r>
+      <w:r>
+        <w:rPr>
+          <w:lang w:val="nl-BE"/>
+        </w:rPr>
+        <w:t xml:space="preserve"> voor nodig</w:t>
+      </w:r>
+      <w:r>
+        <w:rPr>
+          <w:lang w:val="nl-BE"/>
+        </w:rPr>
+        <w:t xml:space="preserve"> en een CPU tijd van </w:t>
       </w:r>
       <w:r>
         <w:rPr>
           <w:b/>
           <w:lang w:val="nl-BE"/>
         </w:rPr>
-        <w:t xml:space="preserve">CPU </w:t>
-      </w:r>
-      <w:proofErr w:type="spellStart"/>
+        <w:t>890ms</w:t>
+      </w:r>
+      <w:r>
+        <w:rPr>
+          <w:lang w:val="nl-BE"/>
+        </w:rPr>
+        <w:t xml:space="preserve">. </w:t>
+      </w:r>
+      <w:r>
+        <w:rPr>
+          <w:lang w:val="nl-BE"/>
+        </w:rPr>
+        <w:t>Door alle Ids te vervangen kon deze query uitgevoerd worden in</w:t>
+      </w:r>
+      <w:r>
+        <w:rPr>
+          <w:lang w:val="nl-BE"/>
+        </w:rPr>
+        <w:t xml:space="preserve"> ongeveer</w:t>
+      </w:r>
       <w:r>
         <w:rPr>
           <w:b/>
           <w:lang w:val="nl-BE"/>
         </w:rPr>
-        <w:t>cost</w:t>
-      </w:r>
-      <w:proofErr w:type="spellEnd"/>
+        <w:t xml:space="preserve"> </w:t>
+      </w:r>
       <w:r>
         <w:rPr>
           <w:b/>
           <w:lang w:val="nl-BE"/>
         </w:rPr>
-        <w:t xml:space="preserve"> van XX</w:t>
-      </w:r>
-      <w:r>
-        <w:rPr>
-          <w:lang w:val="nl-BE"/>
-        </w:rPr>
-        <w:t>. Door alle Ids te vervangen kon deze query uitgevoerd worden in</w:t>
-      </w:r>
-      <w:r>
-        <w:rPr>
-          <w:b/>
-          <w:lang w:val="nl-BE"/>
-        </w:rPr>
-        <w:t xml:space="preserve"> XXX ms </w:t>
-      </w:r>
-      <w:r>
-        <w:rPr>
-          <w:lang w:val="nl-BE"/>
-        </w:rPr>
-        <w:t xml:space="preserve">en met een </w:t>
-      </w:r>
-      <w:r>
-        <w:rPr>
-          <w:b/>
-          <w:lang w:val="nl-BE"/>
-        </w:rPr>
-        <w:t xml:space="preserve">CPU </w:t>
-      </w:r>
-      <w:proofErr w:type="spellStart"/>
-      <w:r>
-        <w:rPr>
-          <w:b/>
-          <w:lang w:val="nl-BE"/>
-        </w:rPr>
-        <w:t>cost</w:t>
-      </w:r>
-      <w:proofErr w:type="spellEnd"/>
-      <w:r>
-        <w:rPr>
-          <w:b/>
-          <w:lang w:val="nl-BE"/>
-        </w:rPr>
-        <w:t xml:space="preserve"> van XX</w:t>
-      </w:r>
-      <w:r>
-        <w:rPr>
-          <w:lang w:val="nl-BE"/>
-        </w:rPr>
-        <w:t xml:space="preserve">, of een efficiëntie winst </w:t>
-      </w:r>
-      <w:r>
-        <w:rPr>
-          <w:b/>
-          <w:lang w:val="nl-BE"/>
-        </w:rPr>
-        <w:t>van XX%.</w:t>
-      </w:r>
-      <w:r>
-        <w:rPr>
-          <w:lang w:val="nl-BE"/>
-        </w:rPr>
-        <w:t xml:space="preserve"> </w:t>
-      </w:r>
-      <w:commentRangeEnd w:id="6"/>
-      <w:r>
-        <w:rPr>
-          <w:rStyle w:val="Verwijzingopmerking"/>
-        </w:rPr>
-        <w:commentReference w:id="6"/>
+        <w:t>487ms</w:t>
+      </w:r>
+      <w:r>
+        <w:rPr>
+          <w:lang w:val="nl-BE"/>
+        </w:rPr>
+        <w:t xml:space="preserve">. Tussenin werd de cache </w:t>
+      </w:r>
+      <w:proofErr w:type="spellStart"/>
+      <w:r>
+        <w:rPr>
+          <w:lang w:val="nl-BE"/>
+        </w:rPr>
+        <w:t>gecleared</w:t>
+      </w:r>
+      <w:proofErr w:type="spellEnd"/>
+      <w:r>
+        <w:rPr>
+          <w:lang w:val="nl-BE"/>
+        </w:rPr>
+        <w:t xml:space="preserve"> om te vermijden dat het </w:t>
+      </w:r>
+      <w:proofErr w:type="spellStart"/>
+      <w:r>
+        <w:rPr>
+          <w:lang w:val="nl-BE"/>
+        </w:rPr>
+        <w:t>gecached</w:t>
+      </w:r>
+      <w:proofErr w:type="spellEnd"/>
+      <w:r>
+        <w:rPr>
+          <w:lang w:val="nl-BE"/>
+        </w:rPr>
+        <w:t xml:space="preserve"> plan zou gebruikt worden.</w:t>
       </w:r>
     </w:p>
     <w:p>
@@ -1219,7 +1168,7 @@
         </w:rPr>
         <w:t xml:space="preserve"> index te plaatsen </w:t>
       </w:r>
-      <w:commentRangeStart w:id="7"/>
+      <w:commentRangeStart w:id="5"/>
       <w:r>
         <w:rPr>
           <w:lang w:val="nl-BE"/>
@@ -1239,13 +1188,13 @@
         </w:rPr>
         <w:t>owner_ID</w:t>
       </w:r>
-      <w:commentRangeEnd w:id="7"/>
+      <w:commentRangeEnd w:id="5"/>
       <w:proofErr w:type="spellEnd"/>
       <w:r>
         <w:rPr>
           <w:rStyle w:val="Verwijzingopmerking"/>
         </w:rPr>
-        <w:commentReference w:id="7"/>
+        <w:commentReference w:id="5"/>
       </w:r>
       <w:r>
         <w:rPr>
@@ -1473,7 +1422,7 @@
         </w:rPr>
         <w:t xml:space="preserve">de CPU tijd blijft hetzelfde. Er moet echter wel rekening gehouden worden dat </w:t>
       </w:r>
-      <w:commentRangeStart w:id="8"/>
+      <w:commentRangeStart w:id="6"/>
       <w:proofErr w:type="spellStart"/>
       <w:r>
         <w:rPr>
@@ -1486,14 +1435,22 @@
         <w:rPr>
           <w:lang w:val="nl-BE"/>
         </w:rPr>
-        <w:t xml:space="preserve"> operaties nu (iets) zwaarder zullen zijn. </w:t>
-      </w:r>
-      <w:commentRangeEnd w:id="8"/>
+        <w:t xml:space="preserve"> operaties nu (iets) zwaarder zulle</w:t>
+      </w:r>
+      <w:bookmarkStart w:id="7" w:name="_GoBack"/>
+      <w:bookmarkEnd w:id="7"/>
+      <w:r>
+        <w:rPr>
+          <w:lang w:val="nl-BE"/>
+        </w:rPr>
+        <w:t xml:space="preserve">n zijn. </w:t>
+      </w:r>
+      <w:commentRangeEnd w:id="6"/>
       <w:r>
         <w:rPr>
           <w:rStyle w:val="Verwijzingopmerking"/>
         </w:rPr>
-        <w:commentReference w:id="8"/>
+        <w:commentReference w:id="6"/>
       </w:r>
     </w:p>
     <w:p>
@@ -1581,7 +1538,7 @@
         </w:rPr>
         <w:t xml:space="preserve">374ms). Echter, deze index kan verder verfijnd worden door het </w:t>
       </w:r>
-      <w:commentRangeStart w:id="9"/>
+      <w:commentRangeStart w:id="8"/>
       <w:r>
         <w:rPr>
           <w:lang w:val="nl-BE"/>
@@ -1630,12 +1587,12 @@
         </w:rPr>
         <w:t xml:space="preserve"> </w:t>
       </w:r>
-      <w:commentRangeEnd w:id="9"/>
+      <w:commentRangeEnd w:id="8"/>
       <w:r>
         <w:rPr>
           <w:rStyle w:val="Verwijzingopmerking"/>
         </w:rPr>
-        <w:commentReference w:id="9"/>
+        <w:commentReference w:id="8"/>
       </w:r>
       <w:r>
         <w:rPr>
@@ -2485,13 +2442,7 @@
         <w:rPr>
           <w:lang w:val="nl-BE"/>
         </w:rPr>
-        <w:t xml:space="preserve"> en</w:t>
-      </w:r>
-      <w:r>
-        <w:rPr>
-          <w:lang w:val="nl-BE"/>
-        </w:rPr>
-        <w:t xml:space="preserve"> 203 </w:t>
+        <w:t xml:space="preserve"> en 203 </w:t>
       </w:r>
       <w:proofErr w:type="spellStart"/>
       <w:r>
@@ -2505,13 +2456,7 @@
         <w:rPr>
           <w:lang w:val="nl-BE"/>
         </w:rPr>
-        <w:t xml:space="preserve"> tijd</w:t>
-      </w:r>
-      <w:r>
-        <w:rPr>
-          <w:lang w:val="nl-BE"/>
-        </w:rPr>
-        <w:t xml:space="preserve"> nodig was, kon dit terug gebracht worden tot 3 </w:t>
+        <w:t xml:space="preserve"> tijd nodig was, kon dit terug gebracht worden tot 3 </w:t>
       </w:r>
       <w:proofErr w:type="spellStart"/>
       <w:r>
@@ -2653,7 +2598,7 @@
         </w:rPr>
         <w:t xml:space="preserve">. </w:t>
       </w:r>
-      <w:commentRangeStart w:id="10"/>
+      <w:commentRangeStart w:id="9"/>
       <w:r>
         <w:rPr>
           <w:lang w:val="nl-BE"/>
@@ -2686,12 +2631,12 @@
         </w:rPr>
         <w:t xml:space="preserve"> hoort. </w:t>
       </w:r>
-      <w:commentRangeEnd w:id="10"/>
+      <w:commentRangeEnd w:id="9"/>
       <w:r>
         <w:rPr>
           <w:rStyle w:val="Verwijzingopmerking"/>
         </w:rPr>
-        <w:commentReference w:id="10"/>
+        <w:commentReference w:id="9"/>
       </w:r>
       <w:r>
         <w:rPr>
@@ -2804,17 +2749,7 @@
           <w:szCs w:val="19"/>
           <w:highlight w:val="white"/>
         </w:rPr>
-        <w:t xml:space="preserve">Van </w:t>
-      </w:r>
-      <w:r>
-        <w:rPr>
-          <w:rFonts w:ascii="Consolas" w:hAnsi="Consolas" w:cs="Consolas"/>
-          <w:color w:val="000000"/>
-          <w:sz w:val="19"/>
-          <w:szCs w:val="19"/>
-          <w:highlight w:val="white"/>
-        </w:rPr>
-        <w:t>209830</w:t>
+        <w:t>Van 209830</w:t>
       </w:r>
       <w:r>
         <w:rPr>
@@ -2955,7 +2890,7 @@
           <w:lang w:val="nl-BE"/>
         </w:rPr>
       </w:pPr>
-      <w:commentRangeStart w:id="11"/>
+      <w:commentRangeStart w:id="10"/>
       <w:proofErr w:type="spellStart"/>
       <w:r>
         <w:rPr>
@@ -3372,12 +3307,12 @@
         <w:lastRenderedPageBreak/>
         <w:t>Voer uit</w:t>
       </w:r>
-      <w:commentRangeEnd w:id="11"/>
+      <w:commentRangeEnd w:id="10"/>
       <w:r>
         <w:rPr>
           <w:rStyle w:val="Verwijzingopmerking"/>
         </w:rPr>
-        <w:commentReference w:id="11"/>
+        <w:commentReference w:id="10"/>
       </w:r>
     </w:p>
     <w:p>
@@ -4623,7 +4558,7 @@
           <w:lang w:val="nl-BE"/>
         </w:rPr>
       </w:pPr>
-      <w:commentRangeStart w:id="12"/>
+      <w:commentRangeStart w:id="11"/>
       <w:r>
         <w:rPr>
           <w:lang w:val="nl-BE"/>
@@ -4692,12 +4627,12 @@
         </w:rPr>
         <w:t xml:space="preserve"> zou vertragen of niet.</w:t>
       </w:r>
-      <w:commentRangeEnd w:id="12"/>
+      <w:commentRangeEnd w:id="11"/>
       <w:r>
         <w:rPr>
           <w:rStyle w:val="Verwijzingopmerking"/>
         </w:rPr>
-        <w:commentReference w:id="12"/>
+        <w:commentReference w:id="11"/>
       </w:r>
     </w:p>
     <w:p>
@@ -4757,7 +4692,7 @@
           <w:lang w:val="nl-BE"/>
         </w:rPr>
       </w:pPr>
-      <w:commentRangeStart w:id="13"/>
+      <w:commentRangeStart w:id="12"/>
       <w:r>
         <w:rPr>
           <w:lang w:val="nl-BE"/>
@@ -5108,12 +5043,12 @@
         </w:rPr>
         <w:t xml:space="preserve"> 2016 lijkt het ons dan ook geen goed idee om in-memory tabellen te gebruiken.</w:t>
       </w:r>
-      <w:commentRangeEnd w:id="13"/>
+      <w:commentRangeEnd w:id="12"/>
       <w:r>
         <w:rPr>
           <w:rStyle w:val="Verwijzingopmerking"/>
         </w:rPr>
-        <w:commentReference w:id="13"/>
+        <w:commentReference w:id="12"/>
       </w:r>
     </w:p>
     <w:p>
@@ -5140,7 +5075,7 @@
           <w:lang w:val="nl-BE"/>
         </w:rPr>
         <w:sectPr>
-          <w:footerReference w:type="default" r:id="rId10"/>
+          <w:footerReference w:type="default" r:id="rId11"/>
           <w:pgSz w:w="11906" w:h="16838"/>
           <w:pgMar w:top="1417" w:right="1417" w:bottom="1417" w:left="1417" w:header="708" w:footer="708" w:gutter="0"/>
           <w:cols w:space="708"/>
@@ -7186,8 +7121,6 @@
           <w:lang w:val="nl-BE"/>
         </w:rPr>
       </w:pPr>
-      <w:bookmarkStart w:id="14" w:name="_GoBack"/>
-      <w:bookmarkEnd w:id="14"/>
     </w:p>
     <w:sectPr>
       <w:pgSz w:w="11906" w:h="16838"/>
@@ -7200,8 +7133,8 @@
 </file>
 
 <file path=word/comments.xml><?xml version="1.0" encoding="utf-8"?>
-<w:comments xmlns:wpc="http://schemas.microsoft.com/office/word/2010/wordprocessingCanvas" xmlns:cx="http://schemas.microsoft.com/office/drawing/2014/chartex" xmlns:cx1="http://schemas.microsoft.com/office/drawing/2015/9/8/chartex" xmlns:mc="http://schemas.openxmlformats.org/markup-compatibility/2006" xmlns:o="urn:schemas-microsoft-com:office:office" xmlns:r="http://schemas.openxmlformats.org/officeDocument/2006/relationships" xmlns:m="http://schemas.openxmlformats.org/officeDocument/2006/math" xmlns:v="urn:schemas-microsoft-com:vml" xmlns:wp14="http://schemas.microsoft.com/office/word/2010/wordprocessingDrawing" xmlns:wp="http://schemas.openxmlformats.org/drawingml/2006/wordprocessingDrawing" xmlns:w10="urn:schemas-microsoft-com:office:word" xmlns:w="http://schemas.openxmlformats.org/wordprocessingml/2006/main" xmlns:w14="http://schemas.microsoft.com/office/word/2010/wordml" xmlns:w15="http://schemas.microsoft.com/office/word/2012/wordml" xmlns:w16se="http://schemas.microsoft.com/office/word/2015/wordml/symex" xmlns:wpg="http://schemas.microsoft.com/office/word/2010/wordprocessingGroup" xmlns:wpi="http://schemas.microsoft.com/office/word/2010/wordprocessingInk" xmlns:wne="http://schemas.microsoft.com/office/word/2006/wordml" xmlns:wps="http://schemas.microsoft.com/office/word/2010/wordprocessingShape" mc:Ignorable="w14 w15 w16se wp14">
-  <w:comment w:id="0" w:author="Heylen Frederik" w:date="2019-01-14T05:06:00Z" w:initials="HF">
+<w:comments xmlns:wpc="http://schemas.microsoft.com/office/word/2010/wordprocessingCanvas" xmlns:cx="http://schemas.microsoft.com/office/drawing/2014/chartex" xmlns:cx1="http://schemas.microsoft.com/office/drawing/2015/9/8/chartex" xmlns:cx2="http://schemas.microsoft.com/office/drawing/2015/10/21/chartex" xmlns:cx3="http://schemas.microsoft.com/office/drawing/2016/5/9/chartex" xmlns:cx4="http://schemas.microsoft.com/office/drawing/2016/5/10/chartex" xmlns:cx5="http://schemas.microsoft.com/office/drawing/2016/5/11/chartex" xmlns:cx6="http://schemas.microsoft.com/office/drawing/2016/5/12/chartex" xmlns:cx7="http://schemas.microsoft.com/office/drawing/2016/5/13/chartex" xmlns:cx8="http://schemas.microsoft.com/office/drawing/2016/5/14/chartex" xmlns:mc="http://schemas.openxmlformats.org/markup-compatibility/2006" xmlns:aink="http://schemas.microsoft.com/office/drawing/2016/ink" xmlns:am3d="http://schemas.microsoft.com/office/drawing/2017/model3d" xmlns:o="urn:schemas-microsoft-com:office:office" xmlns:r="http://schemas.openxmlformats.org/officeDocument/2006/relationships" xmlns:m="http://schemas.openxmlformats.org/officeDocument/2006/math" xmlns:v="urn:schemas-microsoft-com:vml" xmlns:wp14="http://schemas.microsoft.com/office/word/2010/wordprocessingDrawing" xmlns:wp="http://schemas.openxmlformats.org/drawingml/2006/wordprocessingDrawing" xmlns:w10="urn:schemas-microsoft-com:office:word" xmlns:w="http://schemas.openxmlformats.org/wordprocessingml/2006/main" xmlns:w14="http://schemas.microsoft.com/office/word/2010/wordml" xmlns:w15="http://schemas.microsoft.com/office/word/2012/wordml" xmlns:w16cid="http://schemas.microsoft.com/office/word/2016/wordml/cid" xmlns:w16se="http://schemas.microsoft.com/office/word/2015/wordml/symex" xmlns:wpg="http://schemas.microsoft.com/office/word/2010/wordprocessingGroup" xmlns:wpi="http://schemas.microsoft.com/office/word/2010/wordprocessingInk" xmlns:wne="http://schemas.microsoft.com/office/word/2006/wordml" xmlns:wps="http://schemas.microsoft.com/office/word/2010/wordprocessingShape" mc:Ignorable="w14 w15 w16se w16cid wp14">
+  <w:comment w:id="0" w:author="Heylen Frederik" w:date="2019-01-14T05:08:00Z" w:initials="HF">
     <w:p>
       <w:pPr>
         <w:pStyle w:val="Tekstopmerking"/>
@@ -7219,33 +7152,11 @@
         <w:rPr>
           <w:lang w:val="nl-BE"/>
         </w:rPr>
-        <w:t>De?</w:t>
+        <w:t>Dit moeten we nadien nog 1 keer laten lopen om te zien wat er uit komt.</w:t>
       </w:r>
     </w:p>
   </w:comment>
-  <w:comment w:id="1" w:author="Heylen Frederik" w:date="2019-01-14T05:08:00Z" w:initials="HF">
-    <w:p>
-      <w:pPr>
-        <w:pStyle w:val="Tekstopmerking"/>
-        <w:rPr>
-          <w:lang w:val="nl-BE"/>
-        </w:rPr>
-      </w:pPr>
-      <w:r>
-        <w:rPr>
-          <w:rStyle w:val="Verwijzingopmerking"/>
-        </w:rPr>
-        <w:annotationRef/>
-      </w:r>
-      <w:r>
-        <w:rPr>
-          <w:lang w:val="nl-BE"/>
-        </w:rPr>
-        <w:t>Dit moeten we nadien nog 1 keer laten lopen om te zien wat er uit komt.</w:t>
-      </w:r>
-    </w:p>
-  </w:comment>
-  <w:comment w:id="2" w:author="Heylen Frederik" w:date="2019-01-06T07:37:00Z" w:initials="HF">
+  <w:comment w:id="1" w:author="Heylen Frederik" w:date="2019-01-06T07:37:00Z" w:initials="HF">
     <w:p>
       <w:pPr>
         <w:pStyle w:val="Lijstalinea"/>
@@ -7318,7 +7229,7 @@
       </w:pPr>
     </w:p>
   </w:comment>
-  <w:comment w:id="3" w:author="Heylen Frederik" w:date="2019-01-06T07:43:00Z" w:initials="HF">
+  <w:comment w:id="2" w:author="Heylen Frederik" w:date="2019-01-06T07:43:00Z" w:initials="HF">
     <w:p>
       <w:pPr>
         <w:pStyle w:val="Tekstopmerking"/>
@@ -7360,7 +7271,7 @@
       </w:r>
     </w:p>
   </w:comment>
-  <w:comment w:id="4" w:author="Heylen Frederik" w:date="2019-01-06T08:03:00Z" w:initials="HF">
+  <w:comment w:id="3" w:author="Heylen Frederik" w:date="2019-01-06T08:03:00Z" w:initials="HF">
     <w:p>
       <w:pPr>
         <w:pStyle w:val="Tekstopmerking"/>
@@ -7472,7 +7383,7 @@
       </w:r>
     </w:p>
   </w:comment>
-  <w:comment w:id="5" w:author="Heylen Frederik" w:date="2019-01-06T08:10:00Z" w:initials="HF">
+  <w:comment w:id="4" w:author="Heylen Frederik" w:date="2019-01-06T08:10:00Z" w:initials="HF">
     <w:p>
       <w:pPr>
         <w:pStyle w:val="Tekstopmerking"/>
@@ -7494,7 +7405,7 @@
       </w:r>
     </w:p>
   </w:comment>
-  <w:comment w:id="6" w:author="Heylen Frederik" w:date="2019-01-14T05:11:00Z" w:initials="HF">
+  <w:comment w:id="5" w:author="Heylen Frederik" w:date="2019-01-13T06:52:00Z" w:initials="HF">
     <w:p>
       <w:pPr>
         <w:pStyle w:val="Tekstopmerking"/>
@@ -7508,26 +7419,52 @@
         </w:rPr>
         <w:annotationRef/>
       </w:r>
-      <w:proofErr w:type="spellStart"/>
-      <w:r>
-        <w:rPr>
-          <w:lang w:val="nl-BE"/>
-        </w:rPr>
-        <w:t>Bruv</w:t>
-      </w:r>
-      <w:proofErr w:type="spellEnd"/>
-      <w:r>
-        <w:rPr>
-          <w:lang w:val="nl-BE"/>
-        </w:rPr>
-        <w:t xml:space="preserve">, ik kan mijn DB niet meer vernieuwen (door de </w:t>
-      </w:r>
-      <w:proofErr w:type="spellStart"/>
-      <w:r>
-        <w:rPr>
-          <w:lang w:val="nl-BE"/>
-        </w:rPr>
-        <w:t>cities</w:t>
+      <w:r>
+        <w:rPr>
+          <w:lang w:val="nl-BE"/>
+        </w:rPr>
+        <w:t>Wordt dit gebruikt voor an</w:t>
+      </w:r>
+      <w:r>
+        <w:rPr>
+          <w:lang w:val="nl-BE"/>
+        </w:rPr>
+        <w:t xml:space="preserve">dere </w:t>
+      </w:r>
+      <w:proofErr w:type="spellStart"/>
+      <w:r>
+        <w:rPr>
+          <w:lang w:val="nl-BE"/>
+        </w:rPr>
+        <w:t>queries</w:t>
+      </w:r>
+      <w:proofErr w:type="spellEnd"/>
+      <w:r>
+        <w:rPr>
+          <w:lang w:val="nl-BE"/>
+        </w:rPr>
+        <w:t xml:space="preserve">, zo niet, dan moet dit </w:t>
+      </w:r>
+      <w:proofErr w:type="spellStart"/>
+      <w:r>
+        <w:rPr>
+          <w:lang w:val="nl-BE"/>
+        </w:rPr>
+        <w:t>mss</w:t>
+      </w:r>
+      <w:proofErr w:type="spellEnd"/>
+      <w:r>
+        <w:rPr>
+          <w:lang w:val="nl-BE"/>
+        </w:rPr>
+        <w:t xml:space="preserve"> verwijderd </w:t>
+      </w:r>
+      <w:proofErr w:type="spellStart"/>
+      <w:r>
+        <w:rPr>
+          <w:lang w:val="nl-BE"/>
+        </w:rPr>
+        <w:t>wrden</w:t>
       </w:r>
       <w:proofErr w:type="spellEnd"/>
       <w:r>
@@ -7541,60 +7478,32 @@
         <w:rPr>
           <w:lang w:val="nl-BE"/>
         </w:rPr>
-        <w:t>and</w:t>
-      </w:r>
-      <w:proofErr w:type="spellEnd"/>
-      <w:r>
-        <w:rPr>
-          <w:lang w:val="nl-BE"/>
-        </w:rPr>
-        <w:t xml:space="preserve"> </w:t>
-      </w:r>
-      <w:proofErr w:type="spellStart"/>
-      <w:r>
-        <w:rPr>
-          <w:lang w:val="nl-BE"/>
-        </w:rPr>
-        <w:t>countries</w:t>
-      </w:r>
-      <w:proofErr w:type="spellEnd"/>
-      <w:r>
-        <w:rPr>
-          <w:lang w:val="nl-BE"/>
-        </w:rPr>
-        <w:t xml:space="preserve">), is het mogelijk om hier ff naar te kijken? </w:t>
-      </w:r>
-      <w:r>
-        <w:rPr>
-          <w:lang w:val="nl-BE"/>
-        </w:rPr>
-        <w:t xml:space="preserve">Ik zal hier al een query voor schrijven om te testen in het optimalisatie SQL document. </w:t>
-      </w:r>
-    </w:p>
-    <w:p>
-      <w:pPr>
-        <w:pStyle w:val="Tekstopmerking"/>
-        <w:rPr>
-          <w:lang w:val="nl-BE"/>
-        </w:rPr>
-      </w:pPr>
-    </w:p>
-    <w:p>
-      <w:pPr>
-        <w:pStyle w:val="Tekstopmerking"/>
-        <w:rPr>
-          <w:lang w:val="nl-BE"/>
-        </w:rPr>
-      </w:pPr>
-      <w:r>
-        <w:rPr>
-          <w:lang w:val="nl-BE"/>
-        </w:rPr>
-        <w:t xml:space="preserve">Ik hier ineens alles, bij elkaar, ingezet. Alsook de test-query’s. </w:t>
+        <w:t>wnt</w:t>
+      </w:r>
+      <w:proofErr w:type="spellEnd"/>
+      <w:r>
+        <w:rPr>
+          <w:lang w:val="nl-BE"/>
+        </w:rPr>
+        <w:t xml:space="preserve"> de view is meer </w:t>
+      </w:r>
+      <w:proofErr w:type="spellStart"/>
+      <w:r>
+        <w:rPr>
+          <w:lang w:val="nl-BE"/>
+        </w:rPr>
+        <w:t>efficent</w:t>
+      </w:r>
+      <w:proofErr w:type="spellEnd"/>
+      <w:r>
+        <w:rPr>
+          <w:lang w:val="nl-BE"/>
+        </w:rPr>
+        <w:t xml:space="preserve">. </w:t>
       </w:r>
     </w:p>
   </w:comment>
-  <w:comment w:id="7" w:author="Heylen Frederik" w:date="2019-01-13T06:52:00Z" w:initials="HF">
+  <w:comment w:id="6" w:author="Heylen Frederik" w:date="2019-01-13T06:54:00Z" w:initials="HF">
     <w:p>
       <w:pPr>
         <w:pStyle w:val="Tekstopmerking"/>
@@ -7612,87 +7521,17 @@
         <w:rPr>
           <w:lang w:val="nl-BE"/>
         </w:rPr>
-        <w:t>Wordt dit gebruikt voor an</w:t>
-      </w:r>
-      <w:r>
-        <w:rPr>
-          <w:lang w:val="nl-BE"/>
-        </w:rPr>
-        <w:t xml:space="preserve">dere </w:t>
-      </w:r>
-      <w:proofErr w:type="spellStart"/>
-      <w:r>
-        <w:rPr>
-          <w:lang w:val="nl-BE"/>
-        </w:rPr>
-        <w:t>queries</w:t>
-      </w:r>
-      <w:proofErr w:type="spellEnd"/>
-      <w:r>
-        <w:rPr>
-          <w:lang w:val="nl-BE"/>
-        </w:rPr>
-        <w:t xml:space="preserve">, zo niet, dan moet dit </w:t>
-      </w:r>
-      <w:proofErr w:type="spellStart"/>
-      <w:r>
-        <w:rPr>
-          <w:lang w:val="nl-BE"/>
-        </w:rPr>
-        <w:t>mss</w:t>
-      </w:r>
-      <w:proofErr w:type="spellEnd"/>
-      <w:r>
-        <w:rPr>
-          <w:lang w:val="nl-BE"/>
-        </w:rPr>
-        <w:t xml:space="preserve"> verwijderd </w:t>
-      </w:r>
-      <w:proofErr w:type="spellStart"/>
-      <w:r>
-        <w:rPr>
-          <w:lang w:val="nl-BE"/>
-        </w:rPr>
-        <w:t>wrden</w:t>
-      </w:r>
-      <w:proofErr w:type="spellEnd"/>
-      <w:r>
-        <w:rPr>
-          <w:lang w:val="nl-BE"/>
-        </w:rPr>
-        <w:t xml:space="preserve"> </w:t>
-      </w:r>
-      <w:proofErr w:type="spellStart"/>
-      <w:r>
-        <w:rPr>
-          <w:lang w:val="nl-BE"/>
-        </w:rPr>
-        <w:t>wnt</w:t>
-      </w:r>
-      <w:proofErr w:type="spellEnd"/>
-      <w:r>
-        <w:rPr>
-          <w:lang w:val="nl-BE"/>
-        </w:rPr>
-        <w:t xml:space="preserve"> de view is meer </w:t>
-      </w:r>
-      <w:proofErr w:type="spellStart"/>
-      <w:r>
-        <w:rPr>
-          <w:lang w:val="nl-BE"/>
-        </w:rPr>
-        <w:t>efficent</w:t>
-      </w:r>
-      <w:proofErr w:type="spellEnd"/>
-      <w:r>
-        <w:rPr>
-          <w:lang w:val="nl-BE"/>
-        </w:rPr>
-        <w:t xml:space="preserve">. </w:t>
+        <w:t>Dit nog even meten</w:t>
+      </w:r>
+      <w:r>
+        <w:rPr>
+          <w:lang w:val="nl-BE"/>
+        </w:rPr>
+        <w:t>. De query staat in script</w:t>
       </w:r>
     </w:p>
   </w:comment>
-  <w:comment w:id="8" w:author="Heylen Frederik" w:date="2019-01-13T06:54:00Z" w:initials="HF">
+  <w:comment w:id="8" w:author="Heylen Frederik" w:date="2019-01-14T05:33:00Z" w:initials="HF">
     <w:p>
       <w:pPr>
         <w:pStyle w:val="Tekstopmerking"/>
@@ -7710,17 +7549,11 @@
         <w:rPr>
           <w:lang w:val="nl-BE"/>
         </w:rPr>
-        <w:t>Dit nog even meten</w:t>
-      </w:r>
-      <w:r>
-        <w:rPr>
-          <w:lang w:val="nl-BE"/>
-        </w:rPr>
-        <w:t>. De query staat in script</w:t>
+        <w:t>Als dit niet meer gebruikt wordt elders, moeten we het volgens mij houden bij de view</w:t>
       </w:r>
     </w:p>
   </w:comment>
-  <w:comment w:id="9" w:author="Heylen Frederik" w:date="2019-01-14T05:33:00Z" w:initials="HF">
+  <w:comment w:id="9" w:author="Heylen Frederik" w:date="2019-01-14T07:26:00Z" w:initials="HF">
     <w:p>
       <w:pPr>
         <w:pStyle w:val="Tekstopmerking"/>
@@ -7738,11 +7571,25 @@
         <w:rPr>
           <w:lang w:val="nl-BE"/>
         </w:rPr>
-        <w:t>Als dit niet meer gebruikt wordt elders, moeten we het volgens mij houden bij de view</w:t>
+        <w:t xml:space="preserve">Dit zou ik oplossen met </w:t>
+      </w:r>
+      <w:proofErr w:type="spellStart"/>
+      <w:r>
+        <w:rPr>
+          <w:lang w:val="nl-BE"/>
+        </w:rPr>
+        <w:t>parititie</w:t>
+      </w:r>
+      <w:proofErr w:type="spellEnd"/>
+      <w:r>
+        <w:rPr>
+          <w:lang w:val="nl-BE"/>
+        </w:rPr>
+        <w:t xml:space="preserve"> </w:t>
       </w:r>
     </w:p>
   </w:comment>
-  <w:comment w:id="10" w:author="Heylen Frederik" w:date="2019-01-14T07:26:00Z" w:initials="HF">
+  <w:comment w:id="10" w:author="Jens Bosman" w:date="2019-01-13T20:40:00Z" w:initials="JB">
     <w:p>
       <w:pPr>
         <w:pStyle w:val="Tekstopmerking"/>
@@ -7760,25 +7607,11 @@
         <w:rPr>
           <w:lang w:val="nl-BE"/>
         </w:rPr>
-        <w:t xml:space="preserve">Dit zou ik oplossen met </w:t>
-      </w:r>
-      <w:proofErr w:type="spellStart"/>
-      <w:r>
-        <w:rPr>
-          <w:lang w:val="nl-BE"/>
-        </w:rPr>
-        <w:t>parititie</w:t>
-      </w:r>
-      <w:proofErr w:type="spellEnd"/>
-      <w:r>
-        <w:rPr>
-          <w:lang w:val="nl-BE"/>
-        </w:rPr>
-        <w:t xml:space="preserve"> </w:t>
+        <w:t>Uitvoeren zoals hier staat en zou normaal geen problemen mogen opleveren</w:t>
       </w:r>
     </w:p>
   </w:comment>
-  <w:comment w:id="11" w:author="Jens Bosman" w:date="2019-01-13T20:40:00Z" w:initials="JB">
+  <w:comment w:id="11" w:author="Jens Bosman" w:date="2019-01-13T19:58:00Z" w:initials="JB">
     <w:p>
       <w:pPr>
         <w:pStyle w:val="Tekstopmerking"/>
@@ -7792,79 +7625,57 @@
         </w:rPr>
         <w:annotationRef/>
       </w:r>
-      <w:r>
-        <w:rPr>
-          <w:lang w:val="nl-BE"/>
-        </w:rPr>
-        <w:t>Uitvoeren zoals hier staat en zou normaal geen problemen mogen opleveren</w:t>
+      <w:proofErr w:type="spellStart"/>
+      <w:r>
+        <w:rPr>
+          <w:lang w:val="nl-BE"/>
+        </w:rPr>
+        <w:t>Compressive</w:t>
+      </w:r>
+      <w:proofErr w:type="spellEnd"/>
+      <w:r>
+        <w:rPr>
+          <w:lang w:val="nl-BE"/>
+        </w:rPr>
+        <w:t xml:space="preserve"> testen voor grootste tabellen, kijken of </w:t>
+      </w:r>
+      <w:proofErr w:type="spellStart"/>
+      <w:r>
+        <w:rPr>
+          <w:lang w:val="nl-BE"/>
+        </w:rPr>
+        <w:t>queries</w:t>
+      </w:r>
+      <w:proofErr w:type="spellEnd"/>
+      <w:r>
+        <w:rPr>
+          <w:lang w:val="nl-BE"/>
+        </w:rPr>
+        <w:t xml:space="preserve"> beter runnen (zeker voor </w:t>
+      </w:r>
+      <w:proofErr w:type="spellStart"/>
+      <w:r>
+        <w:rPr>
+          <w:lang w:val="nl-BE"/>
+        </w:rPr>
+        <w:t>insert</w:t>
+      </w:r>
+      <w:proofErr w:type="spellEnd"/>
+      <w:r>
+        <w:rPr>
+          <w:lang w:val="nl-BE"/>
+        </w:rPr>
+        <w:t xml:space="preserve"> bij logs)</w:t>
+      </w:r>
+      <w:r>
+        <w:rPr>
+          <w:lang w:val="nl-BE"/>
+        </w:rPr>
+        <w:t xml:space="preserve">. </w:t>
       </w:r>
     </w:p>
   </w:comment>
-  <w:comment w:id="12" w:author="Jens Bosman" w:date="2019-01-13T19:58:00Z" w:initials="JB">
-    <w:p>
-      <w:pPr>
-        <w:pStyle w:val="Tekstopmerking"/>
-        <w:rPr>
-          <w:lang w:val="nl-BE"/>
-        </w:rPr>
-      </w:pPr>
-      <w:r>
-        <w:rPr>
-          <w:rStyle w:val="Verwijzingopmerking"/>
-        </w:rPr>
-        <w:annotationRef/>
-      </w:r>
-      <w:proofErr w:type="spellStart"/>
-      <w:r>
-        <w:rPr>
-          <w:lang w:val="nl-BE"/>
-        </w:rPr>
-        <w:t>Compressive</w:t>
-      </w:r>
-      <w:proofErr w:type="spellEnd"/>
-      <w:r>
-        <w:rPr>
-          <w:lang w:val="nl-BE"/>
-        </w:rPr>
-        <w:t xml:space="preserve"> testen voor grootste tabellen, kijken of </w:t>
-      </w:r>
-      <w:proofErr w:type="spellStart"/>
-      <w:r>
-        <w:rPr>
-          <w:lang w:val="nl-BE"/>
-        </w:rPr>
-        <w:t>queries</w:t>
-      </w:r>
-      <w:proofErr w:type="spellEnd"/>
-      <w:r>
-        <w:rPr>
-          <w:lang w:val="nl-BE"/>
-        </w:rPr>
-        <w:t xml:space="preserve"> beter runnen (zeker voor </w:t>
-      </w:r>
-      <w:proofErr w:type="spellStart"/>
-      <w:r>
-        <w:rPr>
-          <w:lang w:val="nl-BE"/>
-        </w:rPr>
-        <w:t>insert</w:t>
-      </w:r>
-      <w:proofErr w:type="spellEnd"/>
-      <w:r>
-        <w:rPr>
-          <w:lang w:val="nl-BE"/>
-        </w:rPr>
-        <w:t xml:space="preserve"> bij logs)</w:t>
-      </w:r>
-      <w:r>
-        <w:rPr>
-          <w:lang w:val="nl-BE"/>
-        </w:rPr>
-        <w:t xml:space="preserve">. </w:t>
-      </w:r>
-    </w:p>
-  </w:comment>
-  <w:comment w:id="13" w:author="Jens Bosman" w:date="2019-01-13T20:39:00Z" w:initials="JB">
+  <w:comment w:id="12" w:author="Jens Bosman" w:date="2019-01-13T20:39:00Z" w:initials="JB">
     <w:p>
       <w:pPr>
         <w:pStyle w:val="Tekstopmerking"/>
@@ -7890,14 +7701,12 @@
 </file>
 
 <file path=word/commentsExtended.xml><?xml version="1.0" encoding="utf-8"?>
-<w15:commentsEx xmlns:wpc="http://schemas.microsoft.com/office/word/2010/wordprocessingCanvas" xmlns:cx="http://schemas.microsoft.com/office/drawing/2014/chartex" xmlns:cx1="http://schemas.microsoft.com/office/drawing/2015/9/8/chartex" xmlns:mc="http://schemas.openxmlformats.org/markup-compatibility/2006" xmlns:o="urn:schemas-microsoft-com:office:office" xmlns:r="http://schemas.openxmlformats.org/officeDocument/2006/relationships" xmlns:m="http://schemas.openxmlformats.org/officeDocument/2006/math" xmlns:v="urn:schemas-microsoft-com:vml" xmlns:wp14="http://schemas.microsoft.com/office/word/2010/wordprocessingDrawing" xmlns:wp="http://schemas.openxmlformats.org/drawingml/2006/wordprocessingDrawing" xmlns:w10="urn:schemas-microsoft-com:office:word" xmlns:w="http://schemas.openxmlformats.org/wordprocessingml/2006/main" xmlns:w14="http://schemas.microsoft.com/office/word/2010/wordml" xmlns:w15="http://schemas.microsoft.com/office/word/2012/wordml" xmlns:w16se="http://schemas.microsoft.com/office/word/2015/wordml/symex" xmlns:wpg="http://schemas.microsoft.com/office/word/2010/wordprocessingGroup" xmlns:wpi="http://schemas.microsoft.com/office/word/2010/wordprocessingInk" xmlns:wne="http://schemas.microsoft.com/office/word/2006/wordml" xmlns:wps="http://schemas.microsoft.com/office/word/2010/wordprocessingShape" mc:Ignorable="w14 w15 w16se wp14">
-  <w15:commentEx w15:paraId="34EE700E" w15:done="0"/>
+<w15:commentsEx xmlns:wpc="http://schemas.microsoft.com/office/word/2010/wordprocessingCanvas" xmlns:cx="http://schemas.microsoft.com/office/drawing/2014/chartex" xmlns:cx1="http://schemas.microsoft.com/office/drawing/2015/9/8/chartex" xmlns:cx2="http://schemas.microsoft.com/office/drawing/2015/10/21/chartex" xmlns:cx3="http://schemas.microsoft.com/office/drawing/2016/5/9/chartex" xmlns:cx4="http://schemas.microsoft.com/office/drawing/2016/5/10/chartex" xmlns:cx5="http://schemas.microsoft.com/office/drawing/2016/5/11/chartex" xmlns:cx6="http://schemas.microsoft.com/office/drawing/2016/5/12/chartex" xmlns:cx7="http://schemas.microsoft.com/office/drawing/2016/5/13/chartex" xmlns:cx8="http://schemas.microsoft.com/office/drawing/2016/5/14/chartex" xmlns:mc="http://schemas.openxmlformats.org/markup-compatibility/2006" xmlns:aink="http://schemas.microsoft.com/office/drawing/2016/ink" xmlns:am3d="http://schemas.microsoft.com/office/drawing/2017/model3d" xmlns:o="urn:schemas-microsoft-com:office:office" xmlns:r="http://schemas.openxmlformats.org/officeDocument/2006/relationships" xmlns:m="http://schemas.openxmlformats.org/officeDocument/2006/math" xmlns:v="urn:schemas-microsoft-com:vml" xmlns:wp14="http://schemas.microsoft.com/office/word/2010/wordprocessingDrawing" xmlns:wp="http://schemas.openxmlformats.org/drawingml/2006/wordprocessingDrawing" xmlns:w10="urn:schemas-microsoft-com:office:word" xmlns:w="http://schemas.openxmlformats.org/wordprocessingml/2006/main" xmlns:w14="http://schemas.microsoft.com/office/word/2010/wordml" xmlns:w15="http://schemas.microsoft.com/office/word/2012/wordml" xmlns:w16cid="http://schemas.microsoft.com/office/word/2016/wordml/cid" xmlns:w16se="http://schemas.microsoft.com/office/word/2015/wordml/symex" xmlns:wpg="http://schemas.microsoft.com/office/word/2010/wordprocessingGroup" xmlns:wpi="http://schemas.microsoft.com/office/word/2010/wordprocessingInk" xmlns:wne="http://schemas.microsoft.com/office/word/2006/wordml" xmlns:wps="http://schemas.microsoft.com/office/word/2010/wordprocessingShape" mc:Ignorable="w14 w15 w16se w16cid wp14">
   <w15:commentEx w15:paraId="551A0882" w15:done="0"/>
   <w15:commentEx w15:paraId="4BE23F34" w15:done="0"/>
   <w15:commentEx w15:paraId="70FD4139" w15:done="0"/>
   <w15:commentEx w15:paraId="1CA984EB" w15:done="0"/>
   <w15:commentEx w15:paraId="0992A3E3" w15:done="0"/>
-  <w15:commentEx w15:paraId="07441FFB" w15:done="0"/>
   <w15:commentEx w15:paraId="36A5AD34" w15:done="0"/>
   <w15:commentEx w15:paraId="7DDF04E9" w15:done="0"/>
   <w15:commentEx w15:paraId="584934FD" w15:done="0"/>
@@ -7910,24 +7719,23 @@
 
 <file path=word/commentsIds.xml><?xml version="1.0" encoding="utf-8"?>
 <w16cid:commentsIds xmlns:wpc="http://schemas.microsoft.com/office/word/2010/wordprocessingCanvas" xmlns:cx="http://schemas.microsoft.com/office/drawing/2014/chartex" xmlns:cx1="http://schemas.microsoft.com/office/drawing/2015/9/8/chartex" xmlns:cx2="http://schemas.microsoft.com/office/drawing/2015/10/21/chartex" xmlns:cx3="http://schemas.microsoft.com/office/drawing/2016/5/9/chartex" xmlns:cx4="http://schemas.microsoft.com/office/drawing/2016/5/10/chartex" xmlns:cx5="http://schemas.microsoft.com/office/drawing/2016/5/11/chartex" xmlns:cx6="http://schemas.microsoft.com/office/drawing/2016/5/12/chartex" xmlns:cx7="http://schemas.microsoft.com/office/drawing/2016/5/13/chartex" xmlns:cx8="http://schemas.microsoft.com/office/drawing/2016/5/14/chartex" xmlns:mc="http://schemas.openxmlformats.org/markup-compatibility/2006" xmlns:aink="http://schemas.microsoft.com/office/drawing/2016/ink" xmlns:am3d="http://schemas.microsoft.com/office/drawing/2017/model3d" xmlns:o="urn:schemas-microsoft-com:office:office" xmlns:r="http://schemas.openxmlformats.org/officeDocument/2006/relationships" xmlns:m="http://schemas.openxmlformats.org/officeDocument/2006/math" xmlns:v="urn:schemas-microsoft-com:vml" xmlns:wp14="http://schemas.microsoft.com/office/word/2010/wordprocessingDrawing" xmlns:wp="http://schemas.openxmlformats.org/drawingml/2006/wordprocessingDrawing" xmlns:w10="urn:schemas-microsoft-com:office:word" xmlns:w="http://schemas.openxmlformats.org/wordprocessingml/2006/main" xmlns:w14="http://schemas.microsoft.com/office/word/2010/wordml" xmlns:w15="http://schemas.microsoft.com/office/word/2012/wordml" xmlns:w16cid="http://schemas.microsoft.com/office/word/2016/wordml/cid" xmlns:w16se="http://schemas.microsoft.com/office/word/2015/wordml/symex" xmlns:wpg="http://schemas.microsoft.com/office/word/2010/wordprocessingGroup" xmlns:wpi="http://schemas.microsoft.com/office/word/2010/wordprocessingInk" xmlns:wne="http://schemas.microsoft.com/office/word/2006/wordml" xmlns:wps="http://schemas.microsoft.com/office/word/2010/wordprocessingShape" mc:Ignorable="w14 w15 w16se w16cid wp14">
+  <w16cid:commentId w16cid:paraId="551A0882" w16cid:durableId="1FE76018"/>
   <w16cid:commentId w16cid:paraId="4BE23F34" w16cid:durableId="1FE5CA2A"/>
   <w16cid:commentId w16cid:paraId="70FD4139" w16cid:durableId="1FE5CA2B"/>
-  <w16cid:commentId w16cid:paraId="51370268" w16cid:durableId="1FE5CA2C"/>
   <w16cid:commentId w16cid:paraId="1CA984EB" w16cid:durableId="1FE5CA2D"/>
-  <w16cid:commentId w16cid:paraId="2048CA99" w16cid:durableId="1FE5CA2E"/>
   <w16cid:commentId w16cid:paraId="0992A3E3" w16cid:durableId="1FE5CA2F"/>
   <w16cid:commentId w16cid:paraId="36A5AD34" w16cid:durableId="1FE5CA30"/>
   <w16cid:commentId w16cid:paraId="7DDF04E9" w16cid:durableId="1FE5CA31"/>
+  <w16cid:commentId w16cid:paraId="584934FD" w16cid:durableId="1FE76020"/>
+  <w16cid:commentId w16cid:paraId="6811AB4E" w16cid:durableId="1FE76021"/>
   <w16cid:commentId w16cid:paraId="0A7376DE" w16cid:durableId="1FE620B3"/>
-  <w16cid:commentId w16cid:paraId="77F8F092" w16cid:durableId="1FE5CA32"/>
   <w16cid:commentId w16cid:paraId="0B7AB2D1" w16cid:durableId="1FE616F7"/>
   <w16cid:commentId w16cid:paraId="153A73D7" w16cid:durableId="1FE62098"/>
-  <w16cid:commentId w16cid:paraId="022F9C53" w16cid:durableId="1FE5CA33"/>
 </w16cid:commentsIds>
 </file>
 
 <file path=word/endnotes.xml><?xml version="1.0" encoding="utf-8"?>
-<w:endnotes xmlns:wpc="http://schemas.microsoft.com/office/word/2010/wordprocessingCanvas" xmlns:cx="http://schemas.microsoft.com/office/drawing/2014/chartex" xmlns:cx1="http://schemas.microsoft.com/office/drawing/2015/9/8/chartex" xmlns:mc="http://schemas.openxmlformats.org/markup-compatibility/2006" xmlns:o="urn:schemas-microsoft-com:office:office" xmlns:r="http://schemas.openxmlformats.org/officeDocument/2006/relationships" xmlns:m="http://schemas.openxmlformats.org/officeDocument/2006/math" xmlns:v="urn:schemas-microsoft-com:vml" xmlns:wp14="http://schemas.microsoft.com/office/word/2010/wordprocessingDrawing" xmlns:wp="http://schemas.openxmlformats.org/drawingml/2006/wordprocessingDrawing" xmlns:w10="urn:schemas-microsoft-com:office:word" xmlns:w="http://schemas.openxmlformats.org/wordprocessingml/2006/main" xmlns:w14="http://schemas.microsoft.com/office/word/2010/wordml" xmlns:w15="http://schemas.microsoft.com/office/word/2012/wordml" xmlns:w16se="http://schemas.microsoft.com/office/word/2015/wordml/symex" xmlns:wpg="http://schemas.microsoft.com/office/word/2010/wordprocessingGroup" xmlns:wpi="http://schemas.microsoft.com/office/word/2010/wordprocessingInk" xmlns:wne="http://schemas.microsoft.com/office/word/2006/wordml" xmlns:wps="http://schemas.microsoft.com/office/word/2010/wordprocessingShape" mc:Ignorable="w14 w15 w16se wp14">
+<w:endnotes xmlns:wpc="http://schemas.microsoft.com/office/word/2010/wordprocessingCanvas" xmlns:cx="http://schemas.microsoft.com/office/drawing/2014/chartex" xmlns:cx1="http://schemas.microsoft.com/office/drawing/2015/9/8/chartex" xmlns:cx2="http://schemas.microsoft.com/office/drawing/2015/10/21/chartex" xmlns:cx3="http://schemas.microsoft.com/office/drawing/2016/5/9/chartex" xmlns:cx4="http://schemas.microsoft.com/office/drawing/2016/5/10/chartex" xmlns:cx5="http://schemas.microsoft.com/office/drawing/2016/5/11/chartex" xmlns:cx6="http://schemas.microsoft.com/office/drawing/2016/5/12/chartex" xmlns:cx7="http://schemas.microsoft.com/office/drawing/2016/5/13/chartex" xmlns:cx8="http://schemas.microsoft.com/office/drawing/2016/5/14/chartex" xmlns:mc="http://schemas.openxmlformats.org/markup-compatibility/2006" xmlns:aink="http://schemas.microsoft.com/office/drawing/2016/ink" xmlns:am3d="http://schemas.microsoft.com/office/drawing/2017/model3d" xmlns:o="urn:schemas-microsoft-com:office:office" xmlns:r="http://schemas.openxmlformats.org/officeDocument/2006/relationships" xmlns:m="http://schemas.openxmlformats.org/officeDocument/2006/math" xmlns:v="urn:schemas-microsoft-com:vml" xmlns:wp14="http://schemas.microsoft.com/office/word/2010/wordprocessingDrawing" xmlns:wp="http://schemas.openxmlformats.org/drawingml/2006/wordprocessingDrawing" xmlns:w10="urn:schemas-microsoft-com:office:word" xmlns:w="http://schemas.openxmlformats.org/wordprocessingml/2006/main" xmlns:w14="http://schemas.microsoft.com/office/word/2010/wordml" xmlns:w15="http://schemas.microsoft.com/office/word/2012/wordml" xmlns:w16cid="http://schemas.microsoft.com/office/word/2016/wordml/cid" xmlns:w16se="http://schemas.microsoft.com/office/word/2015/wordml/symex" xmlns:wpg="http://schemas.microsoft.com/office/word/2010/wordprocessingGroup" xmlns:wpi="http://schemas.microsoft.com/office/word/2010/wordprocessingInk" xmlns:wne="http://schemas.microsoft.com/office/word/2006/wordml" xmlns:wps="http://schemas.microsoft.com/office/word/2010/wordprocessingShape" mc:Ignorable="w14 w15 w16se w16cid wp14">
   <w:endnote w:type="separator" w:id="-1">
     <w:p>
       <w:pPr>
@@ -7952,7 +7760,7 @@
 </file>
 
 <file path=word/footer1.xml><?xml version="1.0" encoding="utf-8"?>
-<w:ftr xmlns:wpc="http://schemas.microsoft.com/office/word/2010/wordprocessingCanvas" xmlns:cx="http://schemas.microsoft.com/office/drawing/2014/chartex" xmlns:cx1="http://schemas.microsoft.com/office/drawing/2015/9/8/chartex" xmlns:mc="http://schemas.openxmlformats.org/markup-compatibility/2006" xmlns:o="urn:schemas-microsoft-com:office:office" xmlns:r="http://schemas.openxmlformats.org/officeDocument/2006/relationships" xmlns:m="http://schemas.openxmlformats.org/officeDocument/2006/math" xmlns:v="urn:schemas-microsoft-com:vml" xmlns:wp14="http://schemas.microsoft.com/office/word/2010/wordprocessingDrawing" xmlns:wp="http://schemas.openxmlformats.org/drawingml/2006/wordprocessingDrawing" xmlns:w10="urn:schemas-microsoft-com:office:word" xmlns:w="http://schemas.openxmlformats.org/wordprocessingml/2006/main" xmlns:w14="http://schemas.microsoft.com/office/word/2010/wordml" xmlns:w15="http://schemas.microsoft.com/office/word/2012/wordml" xmlns:w16se="http://schemas.microsoft.com/office/word/2015/wordml/symex" xmlns:wpg="http://schemas.microsoft.com/office/word/2010/wordprocessingGroup" xmlns:wpi="http://schemas.microsoft.com/office/word/2010/wordprocessingInk" xmlns:wne="http://schemas.microsoft.com/office/word/2006/wordml" xmlns:wps="http://schemas.microsoft.com/office/word/2010/wordprocessingShape" mc:Ignorable="w14 w15 w16se wp14">
+<w:ftr xmlns:wpc="http://schemas.microsoft.com/office/word/2010/wordprocessingCanvas" xmlns:cx="http://schemas.microsoft.com/office/drawing/2014/chartex" xmlns:cx1="http://schemas.microsoft.com/office/drawing/2015/9/8/chartex" xmlns:cx2="http://schemas.microsoft.com/office/drawing/2015/10/21/chartex" xmlns:cx3="http://schemas.microsoft.com/office/drawing/2016/5/9/chartex" xmlns:cx4="http://schemas.microsoft.com/office/drawing/2016/5/10/chartex" xmlns:cx5="http://schemas.microsoft.com/office/drawing/2016/5/11/chartex" xmlns:cx6="http://schemas.microsoft.com/office/drawing/2016/5/12/chartex" xmlns:cx7="http://schemas.microsoft.com/office/drawing/2016/5/13/chartex" xmlns:cx8="http://schemas.microsoft.com/office/drawing/2016/5/14/chartex" xmlns:mc="http://schemas.openxmlformats.org/markup-compatibility/2006" xmlns:aink="http://schemas.microsoft.com/office/drawing/2016/ink" xmlns:am3d="http://schemas.microsoft.com/office/drawing/2017/model3d" xmlns:o="urn:schemas-microsoft-com:office:office" xmlns:r="http://schemas.openxmlformats.org/officeDocument/2006/relationships" xmlns:m="http://schemas.openxmlformats.org/officeDocument/2006/math" xmlns:v="urn:schemas-microsoft-com:vml" xmlns:wp14="http://schemas.microsoft.com/office/word/2010/wordprocessingDrawing" xmlns:wp="http://schemas.openxmlformats.org/drawingml/2006/wordprocessingDrawing" xmlns:w10="urn:schemas-microsoft-com:office:word" xmlns:w="http://schemas.openxmlformats.org/wordprocessingml/2006/main" xmlns:w14="http://schemas.microsoft.com/office/word/2010/wordml" xmlns:w15="http://schemas.microsoft.com/office/word/2012/wordml" xmlns:w16cid="http://schemas.microsoft.com/office/word/2016/wordml/cid" xmlns:w16se="http://schemas.microsoft.com/office/word/2015/wordml/symex" xmlns:wpg="http://schemas.microsoft.com/office/word/2010/wordprocessingGroup" xmlns:wpi="http://schemas.microsoft.com/office/word/2010/wordprocessingInk" xmlns:wne="http://schemas.microsoft.com/office/word/2006/wordml" xmlns:wps="http://schemas.microsoft.com/office/word/2010/wordprocessingShape" mc:Ignorable="w14 w15 w16se w16cid wp14">
   <w:sdt>
     <w:sdtPr>
       <w:id w:val="-1736076986"/>
@@ -7999,7 +7807,7 @@
 </file>
 
 <file path=word/footnotes.xml><?xml version="1.0" encoding="utf-8"?>
-<w:footnotes xmlns:wpc="http://schemas.microsoft.com/office/word/2010/wordprocessingCanvas" xmlns:cx="http://schemas.microsoft.com/office/drawing/2014/chartex" xmlns:cx1="http://schemas.microsoft.com/office/drawing/2015/9/8/chartex" xmlns:mc="http://schemas.openxmlformats.org/markup-compatibility/2006" xmlns:o="urn:schemas-microsoft-com:office:office" xmlns:r="http://schemas.openxmlformats.org/officeDocument/2006/relationships" xmlns:m="http://schemas.openxmlformats.org/officeDocument/2006/math" xmlns:v="urn:schemas-microsoft-com:vml" xmlns:wp14="http://schemas.microsoft.com/office/word/2010/wordprocessingDrawing" xmlns:wp="http://schemas.openxmlformats.org/drawingml/2006/wordprocessingDrawing" xmlns:w10="urn:schemas-microsoft-com:office:word" xmlns:w="http://schemas.openxmlformats.org/wordprocessingml/2006/main" xmlns:w14="http://schemas.microsoft.com/office/word/2010/wordml" xmlns:w15="http://schemas.microsoft.com/office/word/2012/wordml" xmlns:w16se="http://schemas.microsoft.com/office/word/2015/wordml/symex" xmlns:wpg="http://schemas.microsoft.com/office/word/2010/wordprocessingGroup" xmlns:wpi="http://schemas.microsoft.com/office/word/2010/wordprocessingInk" xmlns:wne="http://schemas.microsoft.com/office/word/2006/wordml" xmlns:wps="http://schemas.microsoft.com/office/word/2010/wordprocessingShape" mc:Ignorable="w14 w15 w16se wp14">
+<w:footnotes xmlns:wpc="http://schemas.microsoft.com/office/word/2010/wordprocessingCanvas" xmlns:cx="http://schemas.microsoft.com/office/drawing/2014/chartex" xmlns:cx1="http://schemas.microsoft.com/office/drawing/2015/9/8/chartex" xmlns:cx2="http://schemas.microsoft.com/office/drawing/2015/10/21/chartex" xmlns:cx3="http://schemas.microsoft.com/office/drawing/2016/5/9/chartex" xmlns:cx4="http://schemas.microsoft.com/office/drawing/2016/5/10/chartex" xmlns:cx5="http://schemas.microsoft.com/office/drawing/2016/5/11/chartex" xmlns:cx6="http://schemas.microsoft.com/office/drawing/2016/5/12/chartex" xmlns:cx7="http://schemas.microsoft.com/office/drawing/2016/5/13/chartex" xmlns:cx8="http://schemas.microsoft.com/office/drawing/2016/5/14/chartex" xmlns:mc="http://schemas.openxmlformats.org/markup-compatibility/2006" xmlns:aink="http://schemas.microsoft.com/office/drawing/2016/ink" xmlns:am3d="http://schemas.microsoft.com/office/drawing/2017/model3d" xmlns:o="urn:schemas-microsoft-com:office:office" xmlns:r="http://schemas.openxmlformats.org/officeDocument/2006/relationships" xmlns:m="http://schemas.openxmlformats.org/officeDocument/2006/math" xmlns:v="urn:schemas-microsoft-com:vml" xmlns:wp14="http://schemas.microsoft.com/office/word/2010/wordprocessingDrawing" xmlns:wp="http://schemas.openxmlformats.org/drawingml/2006/wordprocessingDrawing" xmlns:w10="urn:schemas-microsoft-com:office:word" xmlns:w="http://schemas.openxmlformats.org/wordprocessingml/2006/main" xmlns:w14="http://schemas.microsoft.com/office/word/2010/wordml" xmlns:w15="http://schemas.microsoft.com/office/word/2012/wordml" xmlns:w16cid="http://schemas.microsoft.com/office/word/2016/wordml/cid" xmlns:w16se="http://schemas.microsoft.com/office/word/2015/wordml/symex" xmlns:wpg="http://schemas.microsoft.com/office/word/2010/wordprocessingGroup" xmlns:wpi="http://schemas.microsoft.com/office/word/2010/wordprocessingInk" xmlns:wne="http://schemas.microsoft.com/office/word/2006/wordml" xmlns:wps="http://schemas.microsoft.com/office/word/2010/wordprocessingShape" mc:Ignorable="w14 w15 w16se w16cid wp14">
   <w:footnote w:type="separator" w:id="-1">
     <w:p>
       <w:pPr>
@@ -8024,7 +7832,7 @@
 </file>
 
 <file path=word/numbering.xml><?xml version="1.0" encoding="utf-8"?>
-<w:numbering xmlns:wpc="http://schemas.microsoft.com/office/word/2010/wordprocessingCanvas" xmlns:cx="http://schemas.microsoft.com/office/drawing/2014/chartex" xmlns:cx1="http://schemas.microsoft.com/office/drawing/2015/9/8/chartex" xmlns:mc="http://schemas.openxmlformats.org/markup-compatibility/2006" xmlns:o="urn:schemas-microsoft-com:office:office" xmlns:r="http://schemas.openxmlformats.org/officeDocument/2006/relationships" xmlns:m="http://schemas.openxmlformats.org/officeDocument/2006/math" xmlns:v="urn:schemas-microsoft-com:vml" xmlns:wp14="http://schemas.microsoft.com/office/word/2010/wordprocessingDrawing" xmlns:wp="http://schemas.openxmlformats.org/drawingml/2006/wordprocessingDrawing" xmlns:w10="urn:schemas-microsoft-com:office:word" xmlns:w="http://schemas.openxmlformats.org/wordprocessingml/2006/main" xmlns:w14="http://schemas.microsoft.com/office/word/2010/wordml" xmlns:w15="http://schemas.microsoft.com/office/word/2012/wordml" xmlns:w16se="http://schemas.microsoft.com/office/word/2015/wordml/symex" xmlns:wpg="http://schemas.microsoft.com/office/word/2010/wordprocessingGroup" xmlns:wpi="http://schemas.microsoft.com/office/word/2010/wordprocessingInk" xmlns:wne="http://schemas.microsoft.com/office/word/2006/wordml" xmlns:wps="http://schemas.microsoft.com/office/word/2010/wordprocessingShape" mc:Ignorable="w14 w15 w16se wp14">
+<w:numbering xmlns:wpc="http://schemas.microsoft.com/office/word/2010/wordprocessingCanvas" xmlns:cx="http://schemas.microsoft.com/office/drawing/2014/chartex" xmlns:cx1="http://schemas.microsoft.com/office/drawing/2015/9/8/chartex" xmlns:cx2="http://schemas.microsoft.com/office/drawing/2015/10/21/chartex" xmlns:cx3="http://schemas.microsoft.com/office/drawing/2016/5/9/chartex" xmlns:cx4="http://schemas.microsoft.com/office/drawing/2016/5/10/chartex" xmlns:cx5="http://schemas.microsoft.com/office/drawing/2016/5/11/chartex" xmlns:cx6="http://schemas.microsoft.com/office/drawing/2016/5/12/chartex" xmlns:cx7="http://schemas.microsoft.com/office/drawing/2016/5/13/chartex" xmlns:cx8="http://schemas.microsoft.com/office/drawing/2016/5/14/chartex" xmlns:mc="http://schemas.openxmlformats.org/markup-compatibility/2006" xmlns:aink="http://schemas.microsoft.com/office/drawing/2016/ink" xmlns:am3d="http://schemas.microsoft.com/office/drawing/2017/model3d" xmlns:o="urn:schemas-microsoft-com:office:office" xmlns:r="http://schemas.openxmlformats.org/officeDocument/2006/relationships" xmlns:m="http://schemas.openxmlformats.org/officeDocument/2006/math" xmlns:v="urn:schemas-microsoft-com:vml" xmlns:wp14="http://schemas.microsoft.com/office/word/2010/wordprocessingDrawing" xmlns:wp="http://schemas.openxmlformats.org/drawingml/2006/wordprocessingDrawing" xmlns:w10="urn:schemas-microsoft-com:office:word" xmlns:w="http://schemas.openxmlformats.org/wordprocessingml/2006/main" xmlns:w14="http://schemas.microsoft.com/office/word/2010/wordml" xmlns:w15="http://schemas.microsoft.com/office/word/2012/wordml" xmlns:w16cid="http://schemas.microsoft.com/office/word/2016/wordml/cid" xmlns:w16se="http://schemas.microsoft.com/office/word/2015/wordml/symex" xmlns:wpg="http://schemas.microsoft.com/office/word/2010/wordprocessingGroup" xmlns:wpi="http://schemas.microsoft.com/office/word/2010/wordprocessingInk" xmlns:wne="http://schemas.microsoft.com/office/word/2006/wordml" xmlns:wps="http://schemas.microsoft.com/office/word/2010/wordprocessingShape" mc:Ignorable="w14 w15 w16se w16cid wp14">
   <w:abstractNum w:abstractNumId="0" w15:restartNumberingAfterBreak="0">
     <w:nsid w:val="07BB3775"/>
     <w:multiLevelType w:val="multilevel"/>
@@ -10804,7 +10612,7 @@
 </file>
 
 <file path=word/people.xml><?xml version="1.0" encoding="utf-8"?>
-<w15:people xmlns:wpc="http://schemas.microsoft.com/office/word/2010/wordprocessingCanvas" xmlns:cx="http://schemas.microsoft.com/office/drawing/2014/chartex" xmlns:cx1="http://schemas.microsoft.com/office/drawing/2015/9/8/chartex" xmlns:mc="http://schemas.openxmlformats.org/markup-compatibility/2006" xmlns:o="urn:schemas-microsoft-com:office:office" xmlns:r="http://schemas.openxmlformats.org/officeDocument/2006/relationships" xmlns:m="http://schemas.openxmlformats.org/officeDocument/2006/math" xmlns:v="urn:schemas-microsoft-com:vml" xmlns:wp14="http://schemas.microsoft.com/office/word/2010/wordprocessingDrawing" xmlns:wp="http://schemas.openxmlformats.org/drawingml/2006/wordprocessingDrawing" xmlns:w10="urn:schemas-microsoft-com:office:word" xmlns:w="http://schemas.openxmlformats.org/wordprocessingml/2006/main" xmlns:w14="http://schemas.microsoft.com/office/word/2010/wordml" xmlns:w15="http://schemas.microsoft.com/office/word/2012/wordml" xmlns:w16se="http://schemas.microsoft.com/office/word/2015/wordml/symex" xmlns:wpg="http://schemas.microsoft.com/office/word/2010/wordprocessingGroup" xmlns:wpi="http://schemas.microsoft.com/office/word/2010/wordprocessingInk" xmlns:wne="http://schemas.microsoft.com/office/word/2006/wordml" xmlns:wps="http://schemas.microsoft.com/office/word/2010/wordprocessingShape" mc:Ignorable="w14 w15 w16se wp14">
+<w15:people xmlns:wpc="http://schemas.microsoft.com/office/word/2010/wordprocessingCanvas" xmlns:cx="http://schemas.microsoft.com/office/drawing/2014/chartex" xmlns:cx1="http://schemas.microsoft.com/office/drawing/2015/9/8/chartex" xmlns:cx2="http://schemas.microsoft.com/office/drawing/2015/10/21/chartex" xmlns:cx3="http://schemas.microsoft.com/office/drawing/2016/5/9/chartex" xmlns:cx4="http://schemas.microsoft.com/office/drawing/2016/5/10/chartex" xmlns:cx5="http://schemas.microsoft.com/office/drawing/2016/5/11/chartex" xmlns:cx6="http://schemas.microsoft.com/office/drawing/2016/5/12/chartex" xmlns:cx7="http://schemas.microsoft.com/office/drawing/2016/5/13/chartex" xmlns:cx8="http://schemas.microsoft.com/office/drawing/2016/5/14/chartex" xmlns:mc="http://schemas.openxmlformats.org/markup-compatibility/2006" xmlns:aink="http://schemas.microsoft.com/office/drawing/2016/ink" xmlns:am3d="http://schemas.microsoft.com/office/drawing/2017/model3d" xmlns:o="urn:schemas-microsoft-com:office:office" xmlns:r="http://schemas.openxmlformats.org/officeDocument/2006/relationships" xmlns:m="http://schemas.openxmlformats.org/officeDocument/2006/math" xmlns:v="urn:schemas-microsoft-com:vml" xmlns:wp14="http://schemas.microsoft.com/office/word/2010/wordprocessingDrawing" xmlns:wp="http://schemas.openxmlformats.org/drawingml/2006/wordprocessingDrawing" xmlns:w10="urn:schemas-microsoft-com:office:word" xmlns:w="http://schemas.openxmlformats.org/wordprocessingml/2006/main" xmlns:w14="http://schemas.microsoft.com/office/word/2010/wordml" xmlns:w15="http://schemas.microsoft.com/office/word/2012/wordml" xmlns:w16cid="http://schemas.microsoft.com/office/word/2016/wordml/cid" xmlns:w16se="http://schemas.microsoft.com/office/word/2015/wordml/symex" xmlns:wpg="http://schemas.microsoft.com/office/word/2010/wordprocessingGroup" xmlns:wpi="http://schemas.microsoft.com/office/word/2010/wordprocessingInk" xmlns:wne="http://schemas.microsoft.com/office/word/2006/wordml" xmlns:wps="http://schemas.microsoft.com/office/word/2010/wordprocessingShape" mc:Ignorable="w14 w15 w16se w16cid wp14">
   <w15:person w15:author="Heylen Frederik">
     <w15:presenceInfo w15:providerId="AD" w15:userId="S-1-5-21-2935066115-4120494562-2009044711-187089"/>
   </w15:person>
@@ -10815,7 +10623,7 @@
 </file>
 
 <file path=word/styles.xml><?xml version="1.0" encoding="utf-8"?>
-<w:styles xmlns:mc="http://schemas.openxmlformats.org/markup-compatibility/2006" xmlns:r="http://schemas.openxmlformats.org/officeDocument/2006/relationships" xmlns:w="http://schemas.openxmlformats.org/wordprocessingml/2006/main" xmlns:w14="http://schemas.microsoft.com/office/word/2010/wordml" xmlns:w15="http://schemas.microsoft.com/office/word/2012/wordml" xmlns:w16se="http://schemas.microsoft.com/office/word/2015/wordml/symex" mc:Ignorable="w14 w15 w16se">
+<w:styles xmlns:mc="http://schemas.openxmlformats.org/markup-compatibility/2006" xmlns:r="http://schemas.openxmlformats.org/officeDocument/2006/relationships" xmlns:w="http://schemas.openxmlformats.org/wordprocessingml/2006/main" xmlns:w14="http://schemas.microsoft.com/office/word/2010/wordml" xmlns:w15="http://schemas.microsoft.com/office/word/2012/wordml" xmlns:w16cid="http://schemas.microsoft.com/office/word/2016/wordml/cid" xmlns:w16se="http://schemas.microsoft.com/office/word/2015/wordml/symex" mc:Ignorable="w14 w15 w16se w16cid">
   <w:docDefaults>
     <w:rPrDefault>
       <w:rPr>
@@ -10831,7 +10639,7 @@
       </w:pPr>
     </w:pPrDefault>
   </w:docDefaults>
-  <w:latentStyles w:defLockedState="0" w:defUIPriority="99" w:defSemiHidden="0" w:defUnhideWhenUsed="0" w:defQFormat="0" w:count="371">
+  <w:latentStyles w:defLockedState="0" w:defUIPriority="99" w:defSemiHidden="0" w:defUnhideWhenUsed="0" w:defQFormat="0" w:count="375">
     <w:lsdException w:name="Normal" w:uiPriority="0" w:qFormat="1"/>
     <w:lsdException w:name="heading 1" w:uiPriority="9" w:qFormat="1"/>
     <w:lsdException w:name="heading 2" w:semiHidden="1" w:uiPriority="9" w:unhideWhenUsed="1" w:qFormat="1"/>
@@ -10937,7 +10745,6 @@
     <w:lsdException w:name="HTML Sample" w:semiHidden="1" w:unhideWhenUsed="1"/>
     <w:lsdException w:name="HTML Typewriter" w:semiHidden="1" w:unhideWhenUsed="1"/>
     <w:lsdException w:name="HTML Variable" w:semiHidden="1" w:unhideWhenUsed="1"/>
-    <w:lsdException w:name="Normal Table" w:semiHidden="1" w:unhideWhenUsed="1"/>
     <w:lsdException w:name="annotation subject" w:semiHidden="1" w:unhideWhenUsed="1"/>
     <w:lsdException w:name="No List" w:semiHidden="1" w:unhideWhenUsed="1"/>
     <w:lsdException w:name="Outline List 1" w:semiHidden="1" w:unhideWhenUsed="1"/>
@@ -10981,10 +10788,8 @@
     <w:lsdException w:name="Table Elegant" w:semiHidden="1" w:unhideWhenUsed="1"/>
     <w:lsdException w:name="Table Professional" w:semiHidden="1" w:unhideWhenUsed="1"/>
     <w:lsdException w:name="Table Subtle 1" w:semiHidden="1" w:unhideWhenUsed="1"/>
-    <w:lsdException w:name="Table Subtle 2" w:semiHidden="1" w:unhideWhenUsed="1"/>
     <w:lsdException w:name="Table Web 1" w:semiHidden="1" w:unhideWhenUsed="1"/>
     <w:lsdException w:name="Table Web 2" w:semiHidden="1" w:unhideWhenUsed="1"/>
-    <w:lsdException w:name="Table Web 3" w:semiHidden="1" w:unhideWhenUsed="1"/>
     <w:lsdException w:name="Balloon Text" w:semiHidden="1" w:unhideWhenUsed="1"/>
     <w:lsdException w:name="Table Grid" w:uiPriority="39"/>
     <w:lsdException w:name="Table Theme" w:semiHidden="1" w:unhideWhenUsed="1"/>
@@ -11203,6 +11008,10 @@
     <w:lsdException w:name="List Table 5 Dark Accent 6" w:uiPriority="50"/>
     <w:lsdException w:name="List Table 6 Colorful Accent 6" w:uiPriority="51"/>
     <w:lsdException w:name="List Table 7 Colorful Accent 6" w:uiPriority="52"/>
+    <w:lsdException w:name="Mention" w:semiHidden="1" w:unhideWhenUsed="1"/>
+    <w:lsdException w:name="Smart Hyperlink" w:semiHidden="1" w:unhideWhenUsed="1"/>
+    <w:lsdException w:name="Hashtag" w:semiHidden="1" w:unhideWhenUsed="1"/>
+    <w:lsdException w:name="Unresolved Mention" w:semiHidden="1" w:unhideWhenUsed="1"/>
   </w:latentStyles>
   <w:style w:type="paragraph" w:default="1" w:styleId="Standaard">
     <w:name w:val="Normal"/>
@@ -11266,6 +11075,7 @@
   <w:style w:type="character" w:default="1" w:styleId="Standaardalinea-lettertype">
     <w:name w:val="Default Paragraph Font"/>
     <w:uiPriority w:val="1"/>
+    <w:semiHidden/>
     <w:unhideWhenUsed/>
   </w:style>
   <w:style w:type="table" w:default="1" w:styleId="Standaardtabel">

</xml_diff>

<commit_message>
remove ref to github
</commit_message>
<xml_diff>
--- a/Module 1 Optimalisatie/Optimialisatie dossier.docx
+++ b/Module 1 Optimalisatie/Optimialisatie dossier.docx
@@ -160,34 +160,21 @@
         <w:rPr>
           <w:lang w:val="nl-BE"/>
         </w:rPr>
-        <w:t xml:space="preserve">op de meest gebruikte query’s </w:t>
-      </w:r>
-      <w:r>
-        <w:rPr>
-          <w:lang w:val="nl-BE"/>
-        </w:rPr>
-        <w:t>(</w:t>
-      </w:r>
-      <w:r>
-        <w:rPr>
-          <w:lang w:val="nl-BE"/>
-        </w:rPr>
-        <w:t xml:space="preserve">voor het bron materiaal zie: </w:t>
-      </w:r>
-      <w:hyperlink r:id="rId7" w:history="1">
-        <w:r>
-          <w:rPr>
-            <w:rStyle w:val="Hyperlink"/>
-            <w:lang w:val="nl-BE"/>
-          </w:rPr>
-          <w:t>hier</w:t>
-        </w:r>
-      </w:hyperlink>
-      <w:r>
-        <w:rPr>
-          <w:lang w:val="nl-BE"/>
-        </w:rPr>
-        <w:t xml:space="preserve">). Om zo efficiënt mogelijk te werken werden eerst de voornaamste bottlenecks geïdentificeerd en aangepakt. </w:t>
+        <w:t>op de meest gebruikte query’s</w:t>
+      </w:r>
+      <w:r>
+        <w:rPr>
+          <w:lang w:val="nl-BE"/>
+        </w:rPr>
+        <w:t xml:space="preserve">. </w:t>
+      </w:r>
+      <w:bookmarkStart w:id="0" w:name="_GoBack"/>
+      <w:bookmarkEnd w:id="0"/>
+      <w:r>
+        <w:rPr>
+          <w:lang w:val="nl-BE"/>
+        </w:rPr>
+        <w:t xml:space="preserve">Om zo efficiënt mogelijk te werken werden eerst de voornaamste bottlenecks geïdentificeerd en aangepakt. </w:t>
       </w:r>
       <w:r>
         <w:rPr>
@@ -215,7 +202,7 @@
         </w:rPr>
         <w:t xml:space="preserve"> de  </w:t>
       </w:r>
-      <w:commentRangeStart w:id="0"/>
+      <w:commentRangeStart w:id="1"/>
       <w:r>
         <w:rPr>
           <w:i/>
@@ -267,12 +254,12 @@
         </w:rPr>
         <w:t xml:space="preserve"> </w:t>
       </w:r>
-      <w:commentRangeEnd w:id="0"/>
+      <w:commentRangeEnd w:id="1"/>
       <w:r>
         <w:rPr>
           <w:rStyle w:val="Verwijzingopmerking"/>
         </w:rPr>
-        <w:commentReference w:id="0"/>
+        <w:commentReference w:id="1"/>
       </w:r>
       <w:r>
         <w:rPr>
@@ -286,19 +273,19 @@
         </w:rPr>
         <w:t xml:space="preserve">Echter met de voorstellen van de </w:t>
       </w:r>
-      <w:commentRangeStart w:id="1"/>
+      <w:commentRangeStart w:id="2"/>
       <w:r>
         <w:rPr>
           <w:lang w:val="nl-BE"/>
         </w:rPr>
         <w:t>DTA werd voorzichtig omgesprongen</w:t>
       </w:r>
-      <w:commentRangeEnd w:id="1"/>
+      <w:commentRangeEnd w:id="2"/>
       <w:r>
         <w:rPr>
           <w:rStyle w:val="Verwijzingopmerking"/>
         </w:rPr>
-        <w:commentReference w:id="1"/>
+        <w:commentReference w:id="2"/>
       </w:r>
       <w:r>
         <w:rPr>
@@ -350,7 +337,7 @@
         </w:rPr>
         <w:t xml:space="preserve"> </w:t>
       </w:r>
-      <w:commentRangeStart w:id="2"/>
+      <w:commentRangeStart w:id="3"/>
       <w:r>
         <w:rPr>
           <w:lang w:val="nl-BE"/>
@@ -380,13 +367,13 @@
         </w:rPr>
         <w:t>writes</w:t>
       </w:r>
-      <w:commentRangeEnd w:id="2"/>
+      <w:commentRangeEnd w:id="3"/>
       <w:proofErr w:type="spellEnd"/>
       <w:r>
         <w:rPr>
           <w:rStyle w:val="Verwijzingopmerking"/>
         </w:rPr>
-        <w:commentReference w:id="2"/>
+        <w:commentReference w:id="3"/>
       </w:r>
       <w:r>
         <w:rPr>
@@ -650,19 +637,19 @@
         </w:rPr>
         <w:t xml:space="preserve"> en het aanpassen van de onderliggende database </w:t>
       </w:r>
-      <w:commentRangeStart w:id="3"/>
+      <w:commentRangeStart w:id="4"/>
       <w:r>
         <w:rPr>
           <w:lang w:val="nl-BE"/>
         </w:rPr>
         <w:t>instellingen</w:t>
       </w:r>
-      <w:commentRangeEnd w:id="3"/>
+      <w:commentRangeEnd w:id="4"/>
       <w:r>
         <w:rPr>
           <w:rStyle w:val="Verwijzingopmerking"/>
         </w:rPr>
-        <w:commentReference w:id="3"/>
+        <w:commentReference w:id="4"/>
       </w:r>
       <w:r>
         <w:rPr>
@@ -746,19 +733,19 @@
         </w:rPr>
         <w:t xml:space="preserve"> bij indexering aangezien de databank minder achterliggende pages (</w:t>
       </w:r>
-      <w:commentRangeStart w:id="4"/>
+      <w:commentRangeStart w:id="5"/>
       <w:r>
         <w:rPr>
           <w:lang w:val="nl-BE"/>
         </w:rPr>
         <w:t>die 8KB groot zijn</w:t>
       </w:r>
-      <w:commentRangeEnd w:id="4"/>
+      <w:commentRangeEnd w:id="5"/>
       <w:r>
         <w:rPr>
           <w:rStyle w:val="Verwijzingopmerking"/>
         </w:rPr>
-        <w:commentReference w:id="4"/>
+        <w:commentReference w:id="5"/>
       </w:r>
       <w:r>
         <w:rPr>
@@ -1155,7 +1142,7 @@
         </w:rPr>
         <w:t xml:space="preserve"> index te plaatsen </w:t>
       </w:r>
-      <w:commentRangeStart w:id="5"/>
+      <w:commentRangeStart w:id="6"/>
       <w:r>
         <w:rPr>
           <w:lang w:val="nl-BE"/>
@@ -1175,13 +1162,13 @@
         </w:rPr>
         <w:t>owner_ID</w:t>
       </w:r>
-      <w:commentRangeEnd w:id="5"/>
+      <w:commentRangeEnd w:id="6"/>
       <w:proofErr w:type="spellEnd"/>
       <w:r>
         <w:rPr>
           <w:rStyle w:val="Verwijzingopmerking"/>
         </w:rPr>
-        <w:commentReference w:id="5"/>
+        <w:commentReference w:id="6"/>
       </w:r>
       <w:r>
         <w:rPr>
@@ -1421,7 +1408,7 @@
         </w:rPr>
         <w:t xml:space="preserve">de CPU tijd blijft hetzelfde. Er moet echter wel rekening gehouden worden dat </w:t>
       </w:r>
-      <w:commentRangeStart w:id="6"/>
+      <w:commentRangeStart w:id="7"/>
       <w:proofErr w:type="spellStart"/>
       <w:r>
         <w:rPr>
@@ -1436,12 +1423,12 @@
         </w:rPr>
         <w:t xml:space="preserve"> operaties nu (iets) zwaarder zullen zijn. </w:t>
       </w:r>
-      <w:commentRangeEnd w:id="6"/>
+      <w:commentRangeEnd w:id="7"/>
       <w:r>
         <w:rPr>
           <w:rStyle w:val="Verwijzingopmerking"/>
         </w:rPr>
-        <w:commentReference w:id="6"/>
+        <w:commentReference w:id="7"/>
       </w:r>
     </w:p>
     <w:p>
@@ -1529,7 +1516,7 @@
         </w:rPr>
         <w:t xml:space="preserve">374ms). Echter, deze index kan verder verfijnd worden door het </w:t>
       </w:r>
-      <w:commentRangeStart w:id="7"/>
+      <w:commentRangeStart w:id="8"/>
       <w:r>
         <w:rPr>
           <w:lang w:val="nl-BE"/>
@@ -1578,12 +1565,12 @@
         </w:rPr>
         <w:t xml:space="preserve"> </w:t>
       </w:r>
-      <w:commentRangeEnd w:id="7"/>
+      <w:commentRangeEnd w:id="8"/>
       <w:r>
         <w:rPr>
           <w:rStyle w:val="Verwijzingopmerking"/>
         </w:rPr>
-        <w:commentReference w:id="7"/>
+        <w:commentReference w:id="8"/>
       </w:r>
       <w:r>
         <w:rPr>
@@ -2601,7 +2588,7 @@
         </w:rPr>
         <w:t xml:space="preserve">. </w:t>
       </w:r>
-      <w:commentRangeStart w:id="8"/>
+      <w:commentRangeStart w:id="9"/>
       <w:r>
         <w:rPr>
           <w:lang w:val="nl-BE"/>
@@ -2634,12 +2621,12 @@
         </w:rPr>
         <w:t xml:space="preserve"> hoort. </w:t>
       </w:r>
-      <w:commentRangeEnd w:id="8"/>
+      <w:commentRangeEnd w:id="9"/>
       <w:r>
         <w:rPr>
           <w:rStyle w:val="Verwijzingopmerking"/>
         </w:rPr>
-        <w:commentReference w:id="8"/>
+        <w:commentReference w:id="9"/>
       </w:r>
       <w:r>
         <w:rPr>
@@ -2994,13 +2981,7 @@
         <w:rPr>
           <w:lang w:val="nl-BE"/>
         </w:rPr>
-        <w:t xml:space="preserve"> voor alle partities die we wensen aan te maken, namelijk 9 (zie verder). </w:t>
-      </w:r>
-      <w:r>
-        <w:rPr>
-          <w:lang w:val="nl-BE"/>
-        </w:rPr>
-        <w:t xml:space="preserve">We laten de PRIMARY </w:t>
+        <w:t xml:space="preserve"> voor alle partities die we wensen aan te maken, namelijk 9 (zie verder). We laten de PRIMARY </w:t>
       </w:r>
       <w:proofErr w:type="spellStart"/>
       <w:r>
@@ -4497,7 +4478,7 @@
           <w:lang w:val="nl-BE"/>
         </w:rPr>
       </w:pPr>
-      <w:commentRangeStart w:id="9"/>
+      <w:commentRangeStart w:id="10"/>
       <w:r>
         <w:rPr>
           <w:lang w:val="nl-BE"/>
@@ -4566,12 +4547,12 @@
         </w:rPr>
         <w:t xml:space="preserve"> zou vertragen of niet.</w:t>
       </w:r>
-      <w:commentRangeEnd w:id="9"/>
+      <w:commentRangeEnd w:id="10"/>
       <w:r>
         <w:rPr>
           <w:rStyle w:val="Verwijzingopmerking"/>
         </w:rPr>
-        <w:commentReference w:id="9"/>
+        <w:commentReference w:id="10"/>
       </w:r>
     </w:p>
     <w:p>
@@ -4631,7 +4612,7 @@
           <w:lang w:val="nl-BE"/>
         </w:rPr>
       </w:pPr>
-      <w:commentRangeStart w:id="10"/>
+      <w:commentRangeStart w:id="11"/>
       <w:r>
         <w:rPr>
           <w:lang w:val="nl-BE"/>
@@ -4969,15 +4950,7 @@
         <w:rPr>
           <w:lang w:val="nl-BE"/>
         </w:rPr>
-        <w:t>en d</w:t>
-      </w:r>
-      <w:bookmarkStart w:id="11" w:name="_GoBack"/>
-      <w:bookmarkEnd w:id="11"/>
-      <w:r>
-        <w:rPr>
-          <w:lang w:val="nl-BE"/>
-        </w:rPr>
-        <w:t>e beperkingen van SQL Serve</w:t>
+        <w:t>en de beperkingen van SQL Serve</w:t>
       </w:r>
       <w:r>
         <w:rPr>
@@ -4991,12 +4964,12 @@
         </w:rPr>
         <w:t xml:space="preserve"> 2016 lijkt het ons dan ook geen goed idee om in-memory tabellen te gebruiken.</w:t>
       </w:r>
-      <w:commentRangeEnd w:id="10"/>
+      <w:commentRangeEnd w:id="11"/>
       <w:r>
         <w:rPr>
           <w:rStyle w:val="Verwijzingopmerking"/>
         </w:rPr>
-        <w:commentReference w:id="10"/>
+        <w:commentReference w:id="11"/>
       </w:r>
     </w:p>
     <w:p>
@@ -5023,7 +4996,7 @@
           <w:lang w:val="nl-BE"/>
         </w:rPr>
         <w:sectPr>
-          <w:footerReference w:type="default" r:id="rId11"/>
+          <w:footerReference w:type="default" r:id="rId10"/>
           <w:pgSz w:w="11906" w:h="16838"/>
           <w:pgMar w:top="1417" w:right="1417" w:bottom="1417" w:left="1417" w:header="708" w:footer="708" w:gutter="0"/>
           <w:cols w:space="708"/>
@@ -7082,7 +7055,7 @@
 
 <file path=word/comments.xml><?xml version="1.0" encoding="utf-8"?>
 <w:comments xmlns:wpc="http://schemas.microsoft.com/office/word/2010/wordprocessingCanvas" xmlns:cx="http://schemas.microsoft.com/office/drawing/2014/chartex" xmlns:cx1="http://schemas.microsoft.com/office/drawing/2015/9/8/chartex" xmlns:cx2="http://schemas.microsoft.com/office/drawing/2015/10/21/chartex" xmlns:cx3="http://schemas.microsoft.com/office/drawing/2016/5/9/chartex" xmlns:cx4="http://schemas.microsoft.com/office/drawing/2016/5/10/chartex" xmlns:cx5="http://schemas.microsoft.com/office/drawing/2016/5/11/chartex" xmlns:cx6="http://schemas.microsoft.com/office/drawing/2016/5/12/chartex" xmlns:cx7="http://schemas.microsoft.com/office/drawing/2016/5/13/chartex" xmlns:cx8="http://schemas.microsoft.com/office/drawing/2016/5/14/chartex" xmlns:mc="http://schemas.openxmlformats.org/markup-compatibility/2006" xmlns:aink="http://schemas.microsoft.com/office/drawing/2016/ink" xmlns:am3d="http://schemas.microsoft.com/office/drawing/2017/model3d" xmlns:o="urn:schemas-microsoft-com:office:office" xmlns:r="http://schemas.openxmlformats.org/officeDocument/2006/relationships" xmlns:m="http://schemas.openxmlformats.org/officeDocument/2006/math" xmlns:v="urn:schemas-microsoft-com:vml" xmlns:wp14="http://schemas.microsoft.com/office/word/2010/wordprocessingDrawing" xmlns:wp="http://schemas.openxmlformats.org/drawingml/2006/wordprocessingDrawing" xmlns:w10="urn:schemas-microsoft-com:office:word" xmlns:w="http://schemas.openxmlformats.org/wordprocessingml/2006/main" xmlns:w14="http://schemas.microsoft.com/office/word/2010/wordml" xmlns:w15="http://schemas.microsoft.com/office/word/2012/wordml" xmlns:w16cid="http://schemas.microsoft.com/office/word/2016/wordml/cid" xmlns:w16se="http://schemas.microsoft.com/office/word/2015/wordml/symex" xmlns:wpg="http://schemas.microsoft.com/office/word/2010/wordprocessingGroup" xmlns:wpi="http://schemas.microsoft.com/office/word/2010/wordprocessingInk" xmlns:wne="http://schemas.microsoft.com/office/word/2006/wordml" xmlns:wps="http://schemas.microsoft.com/office/word/2010/wordprocessingShape" mc:Ignorable="w14 w15 w16se w16cid wp14">
-  <w:comment w:id="0" w:author="Heylen Frederik" w:date="2019-01-14T05:08:00Z" w:initials="HF">
+  <w:comment w:id="1" w:author="Heylen Frederik" w:date="2019-01-14T05:08:00Z" w:initials="HF">
     <w:p>
       <w:pPr>
         <w:pStyle w:val="Tekstopmerking"/>
@@ -7104,7 +7077,7 @@
       </w:r>
     </w:p>
   </w:comment>
-  <w:comment w:id="1" w:author="Heylen Frederik" w:date="2019-01-06T07:37:00Z" w:initials="HF">
+  <w:comment w:id="2" w:author="Heylen Frederik" w:date="2019-01-06T07:37:00Z" w:initials="HF">
     <w:p>
       <w:pPr>
         <w:pStyle w:val="Lijstalinea"/>
@@ -7177,7 +7150,7 @@
       </w:pPr>
     </w:p>
   </w:comment>
-  <w:comment w:id="2" w:author="Heylen Frederik" w:date="2019-01-06T07:43:00Z" w:initials="HF">
+  <w:comment w:id="3" w:author="Heylen Frederik" w:date="2019-01-06T07:43:00Z" w:initials="HF">
     <w:p>
       <w:pPr>
         <w:pStyle w:val="Tekstopmerking"/>
@@ -7219,7 +7192,7 @@
       </w:r>
     </w:p>
   </w:comment>
-  <w:comment w:id="3" w:author="Heylen Frederik" w:date="2019-01-06T08:03:00Z" w:initials="HF">
+  <w:comment w:id="4" w:author="Heylen Frederik" w:date="2019-01-06T08:03:00Z" w:initials="HF">
     <w:p>
       <w:pPr>
         <w:pStyle w:val="Tekstopmerking"/>
@@ -7331,7 +7304,7 @@
       </w:r>
     </w:p>
   </w:comment>
-  <w:comment w:id="4" w:author="Heylen Frederik" w:date="2019-01-06T08:10:00Z" w:initials="HF">
+  <w:comment w:id="5" w:author="Heylen Frederik" w:date="2019-01-06T08:10:00Z" w:initials="HF">
     <w:p>
       <w:pPr>
         <w:pStyle w:val="Tekstopmerking"/>
@@ -7353,7 +7326,7 @@
       </w:r>
     </w:p>
   </w:comment>
-  <w:comment w:id="5" w:author="Heylen Frederik" w:date="2019-01-13T06:52:00Z" w:initials="HF">
+  <w:comment w:id="6" w:author="Heylen Frederik" w:date="2019-01-13T06:52:00Z" w:initials="HF">
     <w:p>
       <w:pPr>
         <w:pStyle w:val="Tekstopmerking"/>
@@ -7451,7 +7424,7 @@
       </w:r>
     </w:p>
   </w:comment>
-  <w:comment w:id="6" w:author="Heylen Frederik" w:date="2019-01-13T06:54:00Z" w:initials="HF">
+  <w:comment w:id="7" w:author="Heylen Frederik" w:date="2019-01-13T06:54:00Z" w:initials="HF">
     <w:p>
       <w:pPr>
         <w:pStyle w:val="Tekstopmerking"/>
@@ -7479,7 +7452,7 @@
       </w:r>
     </w:p>
   </w:comment>
-  <w:comment w:id="7" w:author="Heylen Frederik" w:date="2019-01-14T05:33:00Z" w:initials="HF">
+  <w:comment w:id="8" w:author="Heylen Frederik" w:date="2019-01-14T05:33:00Z" w:initials="HF">
     <w:p>
       <w:pPr>
         <w:pStyle w:val="Tekstopmerking"/>
@@ -7501,7 +7474,7 @@
       </w:r>
     </w:p>
   </w:comment>
-  <w:comment w:id="8" w:author="Heylen Frederik" w:date="2019-01-14T07:26:00Z" w:initials="HF">
+  <w:comment w:id="9" w:author="Heylen Frederik" w:date="2019-01-14T07:26:00Z" w:initials="HF">
     <w:p>
       <w:pPr>
         <w:pStyle w:val="Tekstopmerking"/>
@@ -7537,7 +7510,7 @@
       </w:r>
     </w:p>
   </w:comment>
-  <w:comment w:id="9" w:author="Jens Bosman" w:date="2019-01-13T19:58:00Z" w:initials="JB">
+  <w:comment w:id="10" w:author="Jens Bosman" w:date="2019-01-13T19:58:00Z" w:initials="JB">
     <w:p>
       <w:pPr>
         <w:pStyle w:val="Tekstopmerking"/>
@@ -7601,7 +7574,7 @@
       </w:r>
     </w:p>
   </w:comment>
-  <w:comment w:id="10" w:author="Jens Bosman" w:date="2019-01-13T20:39:00Z" w:initials="JB">
+  <w:comment w:id="11" w:author="Jens Bosman" w:date="2019-01-13T20:39:00Z" w:initials="JB">
     <w:p>
       <w:pPr>
         <w:pStyle w:val="Tekstopmerking"/>

</xml_diff>